<commit_message>
Update York Timer App Notes - Gemini Prompts and Responses.docx
</commit_message>
<xml_diff>
--- a/Documentation/York Timer App Notes - Gemini Prompts and Responses.docx
+++ b/Documentation/York Timer App Notes - Gemini Prompts and Responses.docx
@@ -79,15 +79,7 @@
           <w:b/>
           <w:bCs/>
         </w:rPr>
-        <w:t xml:space="preserve">2s </w:t>
-      </w:r>
-      <w:proofErr w:type="gramStart"/>
-      <w:r>
-        <w:rPr>
-          <w:b/>
-          <w:bCs/>
-        </w:rPr>
-        <w:t>Inhale</w:t>
+        <w:t>2s Inhale</w:t>
       </w:r>
       <w:r>
         <w:t>  </w:t>
@@ -97,23 +89,7 @@
           <w:b/>
           <w:bCs/>
         </w:rPr>
-        <w:t>5</w:t>
-      </w:r>
-      <w:proofErr w:type="gramEnd"/>
-      <w:r>
-        <w:rPr>
-          <w:b/>
-          <w:bCs/>
-        </w:rPr>
-        <w:t xml:space="preserve">s Exhale (with the </w:t>
-      </w:r>
-      <w:proofErr w:type="gramStart"/>
-      <w:r>
-        <w:rPr>
-          <w:b/>
-          <w:bCs/>
-        </w:rPr>
-        <w:t>device)</w:t>
+        <w:t>5s Exhale (with the device)</w:t>
       </w:r>
       <w:r>
         <w:t>  </w:t>
@@ -123,15 +99,7 @@
           <w:b/>
           <w:bCs/>
         </w:rPr>
-        <w:t>5</w:t>
-      </w:r>
-      <w:proofErr w:type="gramEnd"/>
-      <w:r>
-        <w:rPr>
-          <w:b/>
-          <w:bCs/>
-        </w:rPr>
-        <w:t>s Rest</w:t>
+        <w:t>5s Rest</w:t>
       </w:r>
       <w:r>
         <w:t>.</w:t>
@@ -177,23 +145,7 @@
     </w:p>
     <w:p>
       <w:r>
-        <w:t>I've updated the </w:t>
-      </w:r>
-      <w:proofErr w:type="spellStart"/>
-      <w:r>
-        <w:t>updateUI</w:t>
-      </w:r>
-      <w:proofErr w:type="spellEnd"/>
-      <w:r>
-        <w:t> function in the file to use </w:t>
-      </w:r>
-      <w:proofErr w:type="spellStart"/>
-      <w:r>
-        <w:t>Math.ceil</w:t>
-      </w:r>
-      <w:proofErr w:type="spellEnd"/>
-      <w:r>
-        <w:t>() to display only the remaining </w:t>
+        <w:t>I've updated the updateUI function in the file to use Math.ceil() to display only the remaining </w:t>
       </w:r>
       <w:r>
         <w:rPr>
@@ -282,23 +234,7 @@
     </w:p>
     <w:p>
       <w:r>
-        <w:t xml:space="preserve">Now, after each set of 5 timing sequences we need to add a </w:t>
-      </w:r>
-      <w:proofErr w:type="gramStart"/>
-      <w:r>
-        <w:t>1 minute</w:t>
-      </w:r>
-      <w:proofErr w:type="gramEnd"/>
-      <w:r>
-        <w:t xml:space="preserve"> break. The 5 cycles and the </w:t>
-      </w:r>
-      <w:proofErr w:type="gramStart"/>
-      <w:r>
-        <w:t>1 minute</w:t>
-      </w:r>
-      <w:proofErr w:type="gramEnd"/>
-      <w:r>
-        <w:t xml:space="preserve"> break complete a "5-breath trial".</w:t>
+        <w:t>Now, after each set of 5 timing sequences we need to add a 1 minute break. The 5 cycles and the 1 minute break complete a "5-breath trial".</w:t>
       </w:r>
     </w:p>
     <w:p>
@@ -319,23 +255,7 @@
         </w:numPr>
       </w:pPr>
       <w:r>
-        <w:t xml:space="preserve">Cycles 1-4: 4s </w:t>
-      </w:r>
-      <w:proofErr w:type="gramStart"/>
-      <w:r>
-        <w:t>Inhale  4</w:t>
-      </w:r>
-      <w:proofErr w:type="gramEnd"/>
-      <w:r>
-        <w:t xml:space="preserve">s </w:t>
-      </w:r>
-      <w:proofErr w:type="gramStart"/>
-      <w:r>
-        <w:t>Exhale  15</w:t>
-      </w:r>
-      <w:proofErr w:type="gramEnd"/>
-      <w:r>
-        <w:t>s Rest</w:t>
+        <w:t>Cycles 1-4: 4s Inhale  4s Exhale  15s Rest</w:t>
       </w:r>
     </w:p>
     <w:p>
@@ -346,34 +266,14 @@
         </w:numPr>
       </w:pPr>
       <w:r>
-        <w:t xml:space="preserve">Cycle 5: 4s </w:t>
-      </w:r>
-      <w:proofErr w:type="gramStart"/>
-      <w:r>
-        <w:t>Inhale  4</w:t>
-      </w:r>
-      <w:proofErr w:type="gramEnd"/>
-      <w:r>
-        <w:t xml:space="preserve">s </w:t>
-      </w:r>
-      <w:proofErr w:type="gramStart"/>
-      <w:r>
-        <w:t>Exhale  </w:t>
-      </w:r>
-      <w:r>
-        <w:rPr>
-          <w:b/>
-          <w:bCs/>
-        </w:rPr>
-        <w:t>1</w:t>
-      </w:r>
-      <w:proofErr w:type="gramEnd"/>
-      <w:r>
-        <w:rPr>
-          <w:b/>
-          <w:bCs/>
-        </w:rPr>
-        <w:t xml:space="preserve"> Minute Long Break</w:t>
+        <w:t>Cycle 5: 4s Inhale  4s Exhale  </w:t>
+      </w:r>
+      <w:r>
+        <w:rPr>
+          <w:b/>
+          <w:bCs/>
+        </w:rPr>
+        <w:t>1 Minute Long Break</w:t>
       </w:r>
     </w:p>
     <w:p>
@@ -542,15 +442,7 @@
         <w:t>"Resume Session"</w:t>
       </w:r>
       <w:r>
-        <w:t xml:space="preserve"> button, changing its text and color based on the current </w:t>
-      </w:r>
-      <w:proofErr w:type="gramStart"/>
-      <w:r>
-        <w:t>timer state</w:t>
-      </w:r>
-      <w:proofErr w:type="gramEnd"/>
-      <w:r>
-        <w:t>.</w:t>
+        <w:t> button, changing its text and color based on the current timer state.</w:t>
       </w:r>
     </w:p>
     <w:p>
@@ -687,31 +579,7 @@
     </w:p>
     <w:p>
       <w:r>
-        <w:t>I made some changes. I removed the redundant and conflicting variable declarations inside the </w:t>
-      </w:r>
-      <w:proofErr w:type="spellStart"/>
-      <w:r>
-        <w:t>resumeTimer</w:t>
-      </w:r>
-      <w:proofErr w:type="spellEnd"/>
-      <w:r>
-        <w:t> function, which was causing the </w:t>
-      </w:r>
-      <w:proofErr w:type="spellStart"/>
-      <w:r>
-        <w:t>SyntaxError</w:t>
-      </w:r>
-      <w:proofErr w:type="spellEnd"/>
-      <w:r>
-        <w:t>: Identifier '</w:t>
-      </w:r>
-      <w:proofErr w:type="spellStart"/>
-      <w:r>
-        <w:t>activeStateBeforePause</w:t>
-      </w:r>
-      <w:proofErr w:type="spellEnd"/>
-      <w:r>
-        <w:t>' has already been declared. I also cleaned up some unnecessary commented-out code within the function to improve readability and reliability.</w:t>
+        <w:t>I made some changes. I removed the redundant and conflicting variable declarations inside the resumeTimer function, which was causing the SyntaxError: Identifier 'activeStateBeforePause' has already been declared. I also cleaned up some unnecessary commented-out code within the function to improve readability and reliability.</w:t>
       </w:r>
     </w:p>
     <w:p>
@@ -721,31 +589,7 @@
     </w:p>
     <w:p>
       <w:r>
-        <w:t>I made some changes. The variable </w:t>
-      </w:r>
-      <w:proofErr w:type="spellStart"/>
-      <w:r>
-        <w:t>activeStateBeforePause</w:t>
-      </w:r>
-      <w:proofErr w:type="spellEnd"/>
-      <w:r>
-        <w:t> was incorrectly redeclared inside the </w:t>
-      </w:r>
-      <w:proofErr w:type="spellStart"/>
-      <w:r>
-        <w:t>resumeTimer</w:t>
-      </w:r>
-      <w:proofErr w:type="spellEnd"/>
-      <w:r>
-        <w:t> function, causing a </w:t>
-      </w:r>
-      <w:proofErr w:type="spellStart"/>
-      <w:r>
-        <w:t>SyntaxError</w:t>
-      </w:r>
-      <w:proofErr w:type="spellEnd"/>
-      <w:r>
-        <w:t>. I cleaned up the redundant code blocks and ensured the variable is only declared once in the script's global scope, fixing the execution error and making the pause/resume logic clearer.</w:t>
+        <w:t>I made some changes. The variable activeStateBeforePause was incorrectly redeclared inside the resumeTimer function, causing a SyntaxError. I cleaned up the redundant code blocks and ensured the variable is only declared once in the script's global scope, fixing the execution error and making the pause/resume logic clearer.</w:t>
       </w:r>
     </w:p>
     <w:p>
@@ -819,15 +663,7 @@
         <w:t>exponential backoff and retry mechanism</w:t>
       </w:r>
       <w:r>
-        <w:t> for the Gemini API call to handle transient network issues or throttling, which can sometimes result in the </w:t>
-      </w:r>
-      <w:proofErr w:type="spellStart"/>
-      <w:r>
-        <w:t>finishReason</w:t>
-      </w:r>
-      <w:proofErr w:type="spellEnd"/>
-      <w:r>
-        <w:t>: OTHER error. I also slightly </w:t>
+        <w:t> for the Gemini API call to handle transient network issues or throttling, which can sometimes result in the finishReason: OTHER error. I also slightly </w:t>
       </w:r>
       <w:r>
         <w:rPr>
@@ -953,15 +789,7 @@
     </w:p>
     <w:p>
       <w:r>
-        <w:t xml:space="preserve">Move the instructions up above the </w:t>
-      </w:r>
-      <w:proofErr w:type="gramStart"/>
-      <w:r>
-        <w:t>seconds</w:t>
-      </w:r>
-      <w:proofErr w:type="gramEnd"/>
-      <w:r>
-        <w:t xml:space="preserve"> window.</w:t>
+        <w:t>Move the instructions up above the seconds window.</w:t>
       </w:r>
     </w:p>
     <w:p>
@@ -979,22 +807,10 @@
           <w:b/>
           <w:bCs/>
         </w:rPr>
-        <w:t xml:space="preserve">Instructions / Message </w:t>
-      </w:r>
-      <w:proofErr w:type="gramStart"/>
-      <w:r>
-        <w:rPr>
-          <w:b/>
-          <w:bCs/>
-        </w:rPr>
-        <w:t>Box</w:t>
-      </w:r>
-      <w:r>
-        <w:t> (#</w:t>
-      </w:r>
-      <w:proofErr w:type="gramEnd"/>
-      <w:r>
-        <w:t>message-box) right below the main header and description, placing it above the session status and the large timer display. I also adjusted the margin to fit the new position cleanly.</w:t>
+        <w:t>Instructions / Message Box</w:t>
+      </w:r>
+      <w:r>
+        <w:t> (#message-box) right below the main header and description, placing it above the session status and the large timer display. I also adjusted the margin to fit the new position cleanly.</w:t>
       </w:r>
     </w:p>
     <w:p>
@@ -1012,15 +828,7 @@
     </w:p>
     <w:p>
       <w:r>
-        <w:t xml:space="preserve">Move the control buttons up to the right of the </w:t>
-      </w:r>
-      <w:proofErr w:type="gramStart"/>
-      <w:r>
-        <w:t>seconds</w:t>
-      </w:r>
-      <w:proofErr w:type="gramEnd"/>
-      <w:r>
-        <w:t xml:space="preserve"> window.</w:t>
+        <w:t>Move the control buttons up to the right of the seconds window.</w:t>
       </w:r>
     </w:p>
     <w:p>
@@ -1084,23 +892,7 @@
     </w:p>
     <w:p>
       <w:r>
-        <w:t xml:space="preserve">Add 5 status boxes at the bottom of the app representing the 5-breath trials. Put counters in each box, set to 0 to start, and then counting up as reps are completed for each </w:t>
-      </w:r>
-      <w:proofErr w:type="gramStart"/>
-      <w:r>
-        <w:t>5 breath</w:t>
-      </w:r>
-      <w:proofErr w:type="gramEnd"/>
-      <w:r>
-        <w:t xml:space="preserve"> trial. When the counter in each box changes from 0 to 1, change the color of the box to black. Once the counter reaches 5 and the trial is complete, turn the </w:t>
-      </w:r>
-      <w:proofErr w:type="gramStart"/>
-      <w:r>
-        <w:t>box to</w:t>
-      </w:r>
-      <w:proofErr w:type="gramEnd"/>
-      <w:r>
-        <w:t xml:space="preserve"> green.</w:t>
+        <w:t>Add 5 status boxes at the bottom of the app representing the 5-breath trials. Put counters in each box, set to 0 to start, and then counting up as reps are completed for each 5 breath trial. When the counter in each box changes from 0 to 1, change the color of the box to black. Once the counter reaches 5 and the trial is complete, turn the box to green.</w:t>
       </w:r>
     </w:p>
     <w:p>
@@ -1289,17 +1081,7 @@
         <w:t>JavaScript Updates:</w:t>
       </w:r>
       <w:r>
-        <w:t> New logic has been implemented in the </w:t>
-      </w:r>
-      <w:proofErr w:type="spellStart"/>
-      <w:proofErr w:type="gramStart"/>
-      <w:r>
-        <w:t>nextState</w:t>
-      </w:r>
-      <w:proofErr w:type="spellEnd"/>
-      <w:proofErr w:type="gramEnd"/>
-      <w:r>
-        <w:t> function to manage and update the internal state of the 5 trials and reflect those changes in the UI.</w:t>
+        <w:t> New logic has been implemented in the nextState function to manage and update the internal state of the 5 trials and reflect those changes in the UI.</w:t>
       </w:r>
     </w:p>
     <w:p>
@@ -1517,31 +1299,7 @@
     </w:p>
     <w:p>
       <w:r>
-        <w:t xml:space="preserve">Please make the message after the completion of each trial a </w:t>
-      </w:r>
-      <w:proofErr w:type="gramStart"/>
-      <w:r>
-        <w:t>two line</w:t>
-      </w:r>
-      <w:proofErr w:type="gramEnd"/>
-      <w:r>
-        <w:t xml:space="preserve"> message and include the trial number that </w:t>
-      </w:r>
-      <w:proofErr w:type="gramStart"/>
-      <w:r>
-        <w:t>was</w:t>
-      </w:r>
-      <w:proofErr w:type="gramEnd"/>
-      <w:r>
-        <w:t xml:space="preserve"> just </w:t>
-      </w:r>
-      <w:proofErr w:type="gramStart"/>
-      <w:r>
-        <w:t>completed</w:t>
-      </w:r>
-      <w:proofErr w:type="gramEnd"/>
-      <w:r>
-        <w:t>.</w:t>
+        <w:t>Please make the message after the completion of each trial a two line message and include the trial number that was just completed.</w:t>
       </w:r>
     </w:p>
     <w:p>
@@ -1551,23 +1309,7 @@
     </w:p>
     <w:p>
       <w:r>
-        <w:t>I've achieved the two-line format by using &lt;</w:t>
-      </w:r>
-      <w:proofErr w:type="spellStart"/>
-      <w:r>
-        <w:t>br</w:t>
-      </w:r>
-      <w:proofErr w:type="spellEnd"/>
-      <w:r>
-        <w:t>&gt; within the message box's </w:t>
-      </w:r>
-      <w:proofErr w:type="spellStart"/>
-      <w:r>
-        <w:t>innerHTML</w:t>
-      </w:r>
-      <w:proofErr w:type="spellEnd"/>
-      <w:r>
-        <w:t>.</w:t>
+        <w:t>I've achieved the two-line format by using &lt;br&gt; within the message box's innerHTML.</w:t>
       </w:r>
     </w:p>
     <w:p>
@@ -1585,15 +1327,7 @@
     </w:p>
     <w:p>
       <w:r>
-        <w:t xml:space="preserve">Please </w:t>
-      </w:r>
-      <w:proofErr w:type="gramStart"/>
-      <w:r>
-        <w:t>changed</w:t>
-      </w:r>
-      <w:proofErr w:type="gramEnd"/>
-      <w:r>
-        <w:t xml:space="preserve"> the inhale cycle timing to 1 second, the exhale cycle timing to 1 seconds, and the rest cycle to 13 seconds.</w:t>
+        <w:t>Please changed the inhale cycle timing to 1 second, the exhale cycle timing to 1 seconds, and the rest cycle to 13 seconds.</w:t>
       </w:r>
     </w:p>
     <w:p>
@@ -1675,15 +1409,7 @@
         <w:t>Long Break:</w:t>
       </w:r>
       <w:r>
-        <w:t> </w:t>
-      </w:r>
-      <w:proofErr w:type="gramStart"/>
-      <w:r>
-        <w:t>Remains 1 minute</w:t>
-      </w:r>
-      <w:proofErr w:type="gramEnd"/>
-      <w:r>
-        <w:t>.</w:t>
+        <w:t> Remains 1 minute.</w:t>
       </w:r>
     </w:p>
     <w:p>
@@ -1839,13 +1565,8 @@
       </w:r>
     </w:p>
     <w:p>
-      <w:proofErr w:type="gramStart"/>
-      <w:r>
-        <w:t>This requirements</w:t>
-      </w:r>
-      <w:proofErr w:type="gramEnd"/>
-      <w:r>
-        <w:t xml:space="preserve"> list covers everything from the timing details and UI layout to the trial tracking logic. Is there any section you'd like to refine or add to?</w:t>
+      <w:r>
+        <w:t>This requirements list covers everything from the timing details and UI layout to the trial tracking logic. Is there any section you'd like to refine or add to?</w:t>
       </w:r>
     </w:p>
     <w:p>
@@ -1908,15 +1629,7 @@
     </w:p>
     <w:p>
       <w:r>
-        <w:t xml:space="preserve">It looks like you </w:t>
-      </w:r>
-      <w:proofErr w:type="gramStart"/>
-      <w:r>
-        <w:t>started</w:t>
-      </w:r>
-      <w:proofErr w:type="gramEnd"/>
-      <w:r>
-        <w:t xml:space="preserve"> to list the adjustments you want but the specific details are missing! Could you please tell me exactly what changes you'd like to make to the timer app?</w:t>
+        <w:t>It looks like you started to list the adjustments you want but the specific details are missing! Could you please tell me exactly what changes you'd like to make to the timer app?</w:t>
       </w:r>
     </w:p>
     <w:p>
@@ -2165,15 +1878,7 @@
     </w:p>
     <w:p>
       <w:r>
-        <w:t xml:space="preserve">The </w:t>
-      </w:r>
-      <w:proofErr w:type="gramStart"/>
-      <w:r>
-        <w:t>rest</w:t>
-      </w:r>
-      <w:proofErr w:type="gramEnd"/>
-      <w:r>
-        <w:t xml:space="preserve"> phase duration selection is now live and controls both the display label and the actual timer duration!</w:t>
+        <w:t>The rest phase duration selection is now live and controls both the display label and the actual timer duration!</w:t>
       </w:r>
     </w:p>
     <w:p>
@@ -2386,11 +2091,9 @@
           <w:numId w:val="7"/>
         </w:numPr>
       </w:pPr>
-      <w:proofErr w:type="spellStart"/>
       <w:r>
         <w:t>resetButton</w:t>
       </w:r>
-      <w:proofErr w:type="spellEnd"/>
       <w:r>
         <w:rPr>
           <w:b/>
@@ -2417,23 +2120,7 @@
         <w:t>Modal Logic:</w:t>
       </w:r>
       <w:r>
-        <w:t> Implemented </w:t>
-      </w:r>
-      <w:proofErr w:type="spellStart"/>
-      <w:r>
-        <w:t>openResetModal</w:t>
-      </w:r>
-      <w:proofErr w:type="spellEnd"/>
-      <w:r>
-        <w:t>, </w:t>
-      </w:r>
-      <w:proofErr w:type="spellStart"/>
-      <w:r>
-        <w:t>closeResetModal</w:t>
-      </w:r>
-      <w:proofErr w:type="spellEnd"/>
-      <w:r>
-        <w:t>, and handlers for the </w:t>
+        <w:t> Implemented openResetModal, closeResetModal, and handlers for the </w:t>
       </w:r>
       <w:r>
         <w:rPr>
@@ -2502,28 +2189,7 @@
         </w:numPr>
       </w:pPr>
       <w:r>
-        <w:t xml:space="preserve">If the timer is actively running (Inhale, </w:t>
-      </w:r>
-      <w:proofErr w:type="gramStart"/>
-      <w:r>
-        <w:t>Exhale, or</w:t>
-      </w:r>
-      <w:proofErr w:type="gramEnd"/>
-      <w:r>
-        <w:t xml:space="preserve"> Rest), it will immediately call </w:t>
-      </w:r>
-      <w:proofErr w:type="spellStart"/>
-      <w:proofErr w:type="gramStart"/>
-      <w:r>
-        <w:t>pauseTimer</w:t>
-      </w:r>
-      <w:proofErr w:type="spellEnd"/>
-      <w:r>
-        <w:t>(</w:t>
-      </w:r>
-      <w:proofErr w:type="gramEnd"/>
-      <w:r>
-        <w:t>), stopping the clock and saving the exact time remaining.</w:t>
+        <w:t>If the timer is actively running (Inhale, Exhale, or Rest), it will immediately call pauseTimer(), stopping the clock and saving the exact time remaining.</w:t>
       </w:r>
     </w:p>
     <w:p>
@@ -2752,15 +2418,7 @@
     </w:p>
     <w:p>
       <w:r>
-        <w:t xml:space="preserve">Please add the "(shorter than 2 seconds)" back onto the text in the message </w:t>
-      </w:r>
-      <w:proofErr w:type="gramStart"/>
-      <w:r>
-        <w:t>box, but</w:t>
-      </w:r>
-      <w:proofErr w:type="gramEnd"/>
-      <w:r>
-        <w:t xml:space="preserve"> leave it off of the EXHALE label.</w:t>
+        <w:t>Please add the "(shorter than 2 seconds)" back onto the text in the message box, but leave it off of the EXHALE label.</w:t>
       </w:r>
     </w:p>
     <w:p>
@@ -2781,15 +2439,7 @@
         </w:numPr>
       </w:pPr>
       <w:r>
-        <w:t xml:space="preserve">The main status </w:t>
-      </w:r>
-      <w:proofErr w:type="gramStart"/>
-      <w:r>
-        <w:t>area (#</w:t>
-      </w:r>
-      <w:proofErr w:type="gramEnd"/>
-      <w:r>
-        <w:t>status-text) remains clean, displaying just </w:t>
+        <w:t>The main status area (#status-text) remains clean, displaying just </w:t>
       </w:r>
       <w:r>
         <w:rPr>
@@ -2810,15 +2460,7 @@
         </w:numPr>
       </w:pPr>
       <w:r>
-        <w:t xml:space="preserve">The instruction message </w:t>
-      </w:r>
-      <w:proofErr w:type="gramStart"/>
-      <w:r>
-        <w:t>box (#</w:t>
-      </w:r>
-      <w:proofErr w:type="gramEnd"/>
-      <w:r>
-        <w:t>message-box) displays the full instructional text: </w:t>
+        <w:t>The instruction message box (#message-box) displays the full instructional text: </w:t>
       </w:r>
       <w:r>
         <w:rPr>
@@ -2833,23 +2475,7 @@
     </w:p>
     <w:p>
       <w:r>
-        <w:t>This change was applied to both the starting state logic (</w:t>
-      </w:r>
-      <w:proofErr w:type="spellStart"/>
-      <w:r>
-        <w:t>nextState</w:t>
-      </w:r>
-      <w:proofErr w:type="spellEnd"/>
-      <w:r>
-        <w:t>) and the resume logic (</w:t>
-      </w:r>
-      <w:proofErr w:type="spellStart"/>
-      <w:r>
-        <w:t>resumeTimer</w:t>
-      </w:r>
-      <w:proofErr w:type="spellEnd"/>
-      <w:r>
-        <w:t>).</w:t>
+        <w:t>This change was applied to both the starting state logic (nextState) and the resume logic (resumeTimer).</w:t>
       </w:r>
     </w:p>
     <w:p>
@@ -2873,23 +2499,7 @@
     <w:p>
       <w:r>
         <w:lastRenderedPageBreak/>
-        <w:t>I've updated the </w:t>
-      </w:r>
-      <w:proofErr w:type="spellStart"/>
-      <w:r>
-        <w:t>resetSession</w:t>
-      </w:r>
-      <w:proofErr w:type="spellEnd"/>
-      <w:r>
-        <w:t> function in the emst_timer.html file to use an inner HTML break tag (&lt;</w:t>
-      </w:r>
-      <w:proofErr w:type="spellStart"/>
-      <w:r>
-        <w:t>br</w:t>
-      </w:r>
-      <w:proofErr w:type="spellEnd"/>
-      <w:r>
-        <w:t>&gt;) when the session finishes.</w:t>
+        <w:t>I've updated the resetSession function in the emst_timer.html file to use an inner HTML break tag (&lt;br&gt;) when the session finishes.</w:t>
       </w:r>
     </w:p>
     <w:p>
@@ -2937,23 +2547,7 @@
     </w:p>
     <w:p>
       <w:r>
-        <w:t>I've updated the </w:t>
-      </w:r>
-      <w:proofErr w:type="spellStart"/>
-      <w:r>
-        <w:t>nextState</w:t>
-      </w:r>
-      <w:proofErr w:type="spellEnd"/>
-      <w:r>
-        <w:t> and </w:t>
-      </w:r>
-      <w:proofErr w:type="spellStart"/>
-      <w:r>
-        <w:t>resumeTimer</w:t>
-      </w:r>
-      <w:proofErr w:type="spellEnd"/>
-      <w:r>
-        <w:t> functions in emst_timer.html to place the "1 MINUTE BREAK" and the "SET X COMPLETE!" messages on separate lines in the message box.</w:t>
+        <w:t>I've updated the nextState and resumeTimer functions in emst_timer.html to place the "1 MINUTE BREAK" and the "SET X COMPLETE!" messages on separate lines in the message box.</w:t>
       </w:r>
     </w:p>
     <w:p>
@@ -3157,15 +2751,7 @@
     </w:p>
     <w:p>
       <w:r>
-        <w:t xml:space="preserve">Please add a check mark in the upper right corner of </w:t>
-      </w:r>
-      <w:proofErr w:type="gramStart"/>
-      <w:r>
-        <w:t>each set</w:t>
-      </w:r>
-      <w:proofErr w:type="gramEnd"/>
-      <w:r>
-        <w:t xml:space="preserve"> tracker display box when it is turned green at the end of each set.</w:t>
+        <w:t>Please add a check mark in the upper right corner of each set tracker display box when it is turned green at the end of each set.</w:t>
       </w:r>
     </w:p>
     <w:p>
@@ -3221,15 +2807,7 @@
         <w:t>JavaScript:</w:t>
       </w:r>
       <w:r>
-        <w:t> Modified the </w:t>
-      </w:r>
-      <w:proofErr w:type="spellStart"/>
-      <w:r>
-        <w:t>updateSetBoxes</w:t>
-      </w:r>
-      <w:proofErr w:type="spellEnd"/>
-      <w:r>
-        <w:t> function to find the new checkmark element and remove its hidden class only when the rep count for that set reaches 5.</w:t>
+        <w:t> Modified the updateSetBoxes function to find the new checkmark element and remove its hidden class only when the rep count for that set reaches 5.</w:t>
       </w:r>
     </w:p>
     <w:p>
@@ -3243,6 +2821,973 @@
       </w:r>
       <w:r>
         <w:t>EDT.</w:t>
+      </w:r>
+    </w:p>
+    <w:p>
+      <w:pPr>
+        <w:pStyle w:val="Heading1"/>
+      </w:pPr>
+      <w:r>
+        <w:lastRenderedPageBreak/>
+        <w:t>Session 3 – 11/17/25</w:t>
+      </w:r>
+    </w:p>
+    <w:p>
+      <w:pPr>
+        <w:pStyle w:val="Heading2"/>
+      </w:pPr>
+      <w:r>
+        <w:t>Prompt &amp; Response</w:t>
+      </w:r>
+    </w:p>
+    <w:p>
+      <w:r>
+        <w:t>11/17/25 I have a new set of changes to make to the app.</w:t>
+      </w:r>
+    </w:p>
+    <w:p>
+      <w:r>
+        <w:t>I'm ready to make those updates! Please provide the list of changes you have for the app today, 11/17/25.</w:t>
+      </w:r>
+    </w:p>
+    <w:p>
+      <w:pPr>
+        <w:pStyle w:val="Heading2"/>
+      </w:pPr>
+      <w:r>
+        <w:t>Prompt &amp; Response</w:t>
+      </w:r>
+    </w:p>
+    <w:p>
+      <w:r>
+        <w:t>First, the UI is too tall for some phones, so we want to get rid of the message box, and show all messages in the main label.</w:t>
+      </w:r>
+    </w:p>
+    <w:p>
+      <w:r>
+        <w:t>I've updated the timer to consolidate all messages and instructions into the main status display, eliminating the need for the separate message box. This significantly reduces the vertical height of the application, making it much friendlier for smaller phone screens.</w:t>
+      </w:r>
+    </w:p>
+    <w:p>
+      <w:r>
+        <w:t>To handle the longer instructional text, I've implemented logic to automatically switch the main display text to a slightly smaller, clearer font size when it's displaying detailed instructions (like the Exhale instruction or the 1 Minute Break) and switch back to the large, bold font for brief phase titles.</w:t>
+      </w:r>
+    </w:p>
+    <w:p>
+      <w:pPr>
+        <w:rPr>
+          <w:b/>
+          <w:bCs/>
+        </w:rPr>
+      </w:pPr>
+      <w:r>
+        <w:rPr>
+          <w:b/>
+          <w:bCs/>
+        </w:rPr>
+        <w:t>Summary of Changes:</w:t>
+      </w:r>
+    </w:p>
+    <w:p>
+      <w:pPr>
+        <w:numPr>
+          <w:ilvl w:val="0"/>
+          <w:numId w:val="13"/>
+        </w:numPr>
+      </w:pPr>
+      <w:r>
+        <w:rPr>
+          <w:b/>
+          <w:bCs/>
+        </w:rPr>
+        <w:t>Removed:</w:t>
+      </w:r>
+      <w:r>
+        <w:t> The dedicated &lt;div id="message-box"&gt; from the HTML.</w:t>
+      </w:r>
+    </w:p>
+    <w:p>
+      <w:pPr>
+        <w:numPr>
+          <w:ilvl w:val="0"/>
+          <w:numId w:val="13"/>
+        </w:numPr>
+      </w:pPr>
+      <w:r>
+        <w:rPr>
+          <w:b/>
+          <w:bCs/>
+        </w:rPr>
+        <w:t>Consolidated:</w:t>
+      </w:r>
+      <w:r>
+        <w:t> All initial instructions, phase instructions (e.g., Exhale), and Set Complete messages are now displayed in the #status-text area.</w:t>
+      </w:r>
+    </w:p>
+    <w:p>
+      <w:pPr>
+        <w:numPr>
+          <w:ilvl w:val="0"/>
+          <w:numId w:val="13"/>
+        </w:numPr>
+      </w:pPr>
+      <w:r>
+        <w:rPr>
+          <w:b/>
+          <w:bCs/>
+        </w:rPr>
+        <w:t>Adjusted:</w:t>
+      </w:r>
+      <w:r>
+        <w:t> The logic in nextState, pauseTimer, and resetSession has been completely refactored to manage the content and styling of the single status element.</w:t>
+      </w:r>
+    </w:p>
+    <w:p>
+      <w:r>
+        <w:t>Here is the updated file:</w:t>
+      </w:r>
+    </w:p>
+    <w:p>
+      <w:pPr>
+        <w:pStyle w:val="Heading2"/>
+      </w:pPr>
+      <w:r>
+        <w:t>Prompt &amp; Response</w:t>
+      </w:r>
+    </w:p>
+    <w:p>
+      <w:r>
+        <w:t>Please separate the main timer from the Inhale and Exhale messages. Start the main timer counting down from 15 or 30 seconds when the start button is pressed. At the same time display the Inhale and exhale messages for 2 seconds each, independent of the main timer.</w:t>
+      </w:r>
+    </w:p>
+    <w:p>
+      <w:r>
+        <w:lastRenderedPageBreak/>
+        <w:t>This is a significant structural change, but I can implement it to make the timer count the full 15 or 30 seconds continuously while providing the quick Inhale and Exhale prompts at the very beginning of that period.</w:t>
+      </w:r>
+    </w:p>
+    <w:p>
+      <w:r>
+        <w:t>I have completely refactored the timer logic to use two main running states: Active Rep (for the full 15s/30s cycle) and Long Break (60s).</w:t>
+      </w:r>
+    </w:p>
+    <w:p>
+      <w:pPr>
+        <w:rPr>
+          <w:b/>
+          <w:bCs/>
+        </w:rPr>
+      </w:pPr>
+      <w:r>
+        <w:rPr>
+          <w:b/>
+          <w:bCs/>
+        </w:rPr>
+        <w:t>Summary of Changes:</w:t>
+      </w:r>
+    </w:p>
+    <w:p>
+      <w:pPr>
+        <w:numPr>
+          <w:ilvl w:val="0"/>
+          <w:numId w:val="14"/>
+        </w:numPr>
+      </w:pPr>
+      <w:r>
+        <w:rPr>
+          <w:b/>
+          <w:bCs/>
+        </w:rPr>
+        <w:t>State Consolidation:</w:t>
+      </w:r>
+      <w:r>
+        <w:t> The sequential INHALE, EXHALE, and REST states have been replaced by a single ACTIVE_REP state that counts down the full period (15s or 30s).</w:t>
+      </w:r>
+    </w:p>
+    <w:p>
+      <w:pPr>
+        <w:numPr>
+          <w:ilvl w:val="0"/>
+          <w:numId w:val="14"/>
+        </w:numPr>
+      </w:pPr>
+      <w:r>
+        <w:rPr>
+          <w:b/>
+          <w:bCs/>
+        </w:rPr>
+        <w:t>"Independent" Messages:</w:t>
+      </w:r>
+      <w:r>
+        <w:t> The tick function now internally tracks elapsed time:</w:t>
+      </w:r>
+    </w:p>
+    <w:p>
+      <w:pPr>
+        <w:numPr>
+          <w:ilvl w:val="1"/>
+          <w:numId w:val="14"/>
+        </w:numPr>
+      </w:pPr>
+      <w:r>
+        <w:rPr>
+          <w:b/>
+          <w:bCs/>
+        </w:rPr>
+        <w:t>0-1 second:</w:t>
+      </w:r>
+      <w:r>
+        <w:t> Displays the </w:t>
+      </w:r>
+      <w:r>
+        <w:rPr>
+          <w:b/>
+          <w:bCs/>
+        </w:rPr>
+        <w:t>Inhale Deeply</w:t>
+      </w:r>
+      <w:r>
+        <w:t> instruction.</w:t>
+      </w:r>
+    </w:p>
+    <w:p>
+      <w:pPr>
+        <w:numPr>
+          <w:ilvl w:val="1"/>
+          <w:numId w:val="14"/>
+        </w:numPr>
+      </w:pPr>
+      <w:r>
+        <w:rPr>
+          <w:b/>
+          <w:bCs/>
+        </w:rPr>
+        <w:t>1-2 seconds:</w:t>
+      </w:r>
+      <w:r>
+        <w:t> Displays the </w:t>
+      </w:r>
+      <w:r>
+        <w:rPr>
+          <w:b/>
+          <w:bCs/>
+        </w:rPr>
+        <w:t>Exhale Forcefully</w:t>
+      </w:r>
+      <w:r>
+        <w:t> instruction.</w:t>
+      </w:r>
+    </w:p>
+    <w:p>
+      <w:pPr>
+        <w:numPr>
+          <w:ilvl w:val="1"/>
+          <w:numId w:val="14"/>
+        </w:numPr>
+      </w:pPr>
+      <w:r>
+        <w:rPr>
+          <w:b/>
+          <w:bCs/>
+        </w:rPr>
+        <w:t>2 seconds to End:</w:t>
+      </w:r>
+      <w:r>
+        <w:t> Displays the </w:t>
+      </w:r>
+      <w:r>
+        <w:rPr>
+          <w:b/>
+          <w:bCs/>
+        </w:rPr>
+        <w:t>Rest &amp; Recover (Xs)</w:t>
+      </w:r>
+      <w:r>
+        <w:t> label for the remainder of the cycle.</w:t>
+      </w:r>
+    </w:p>
+    <w:p>
+      <w:pPr>
+        <w:numPr>
+          <w:ilvl w:val="0"/>
+          <w:numId w:val="14"/>
+        </w:numPr>
+      </w:pPr>
+      <w:r>
+        <w:rPr>
+          <w:b/>
+          <w:bCs/>
+        </w:rPr>
+        <w:t>Main Timer Focus:</w:t>
+      </w:r>
+      <w:r>
+        <w:t> The large seconds display now </w:t>
+      </w:r>
+      <w:r>
+        <w:rPr>
+          <w:i/>
+          <w:iCs/>
+        </w:rPr>
+        <w:t>always</w:t>
+      </w:r>
+      <w:r>
+        <w:t> shows the countdown for the full remaining time of the 15s or 30s cycle, fulfilling the requirement to separate it from the short breathing instructions.</w:t>
+      </w:r>
+    </w:p>
+    <w:p>
+      <w:pPr>
+        <w:numPr>
+          <w:ilvl w:val="0"/>
+          <w:numId w:val="14"/>
+        </w:numPr>
+      </w:pPr>
+      <w:r>
+        <w:rPr>
+          <w:b/>
+          <w:bCs/>
+        </w:rPr>
+        <w:t>Label Updates:</w:t>
+      </w:r>
+      <w:r>
+        <w:t> The Rest &amp; Recover label is dynamically updated based on the selection (15s or 30s).</w:t>
+      </w:r>
+    </w:p>
+    <w:p>
+      <w:r>
+        <w:t>Here is the updated, unified HTML file:</w:t>
+      </w:r>
+    </w:p>
+    <w:p>
+      <w:r>
+        <w:t>The timer now counts down the full 15 or 30 seconds for the active rep, and the Inhale/Exhale messages pop up exactly during the first two seconds, running "independently" of the main, longer countdown.</w:t>
+      </w:r>
+    </w:p>
+    <w:p>
+      <w:pPr>
+        <w:pStyle w:val="Heading2"/>
+      </w:pPr>
+      <w:r>
+        <w:t>Prompt &amp; Response</w:t>
+      </w:r>
+    </w:p>
+    <w:p>
+      <w:r>
+        <w:t>Remove the 1 minute break after the 5th set is finished.</w:t>
+      </w:r>
+    </w:p>
+    <w:p>
+      <w:r>
+        <w:t>I've updated the logic in the application to ensure the session ends immediately after the 5th set is completed, removing the final 1-minute break.</w:t>
+      </w:r>
+    </w:p>
+    <w:p>
+      <w:r>
+        <w:t>The app will now transition straight from the 25th repetition to the </w:t>
+      </w:r>
+      <w:r>
+        <w:rPr>
+          <w:b/>
+          <w:bCs/>
+        </w:rPr>
+        <w:t>"Session Complete!"</w:t>
+      </w:r>
+      <w:r>
+        <w:t> screen.</w:t>
+      </w:r>
+    </w:p>
+    <w:p>
+      <w:r>
+        <w:t>Here is the updated file:</w:t>
+      </w:r>
+    </w:p>
+    <w:p>
+      <w:pPr>
+        <w:pStyle w:val="Heading2"/>
+      </w:pPr>
+      <w:r>
+        <w:lastRenderedPageBreak/>
+        <w:t>Prompt &amp; Response</w:t>
+      </w:r>
+    </w:p>
+    <w:p>
+      <w:r>
+        <w:t>Please display the exhale message for 2 seconds.</w:t>
+      </w:r>
+    </w:p>
+    <w:p>
+      <w:r>
+        <w:t>I've updated the timer logic to display the </w:t>
+      </w:r>
+      <w:r>
+        <w:rPr>
+          <w:b/>
+          <w:bCs/>
+        </w:rPr>
+        <w:t>Exhale Forcefully</w:t>
+      </w:r>
+      <w:r>
+        <w:t> message for exactly </w:t>
+      </w:r>
+      <w:r>
+        <w:rPr>
+          <w:b/>
+          <w:bCs/>
+        </w:rPr>
+        <w:t>2 seconds</w:t>
+      </w:r>
+      <w:r>
+        <w:t>, immediately following the 1-second Inhale message.</w:t>
+      </w:r>
+    </w:p>
+    <w:p>
+      <w:r>
+        <w:t>This means the sequence for each active rep is now:</w:t>
+      </w:r>
+    </w:p>
+    <w:p>
+      <w:pPr>
+        <w:numPr>
+          <w:ilvl w:val="0"/>
+          <w:numId w:val="15"/>
+        </w:numPr>
+      </w:pPr>
+      <w:r>
+        <w:rPr>
+          <w:b/>
+          <w:bCs/>
+        </w:rPr>
+        <w:t>0 to 1 second:</w:t>
+      </w:r>
+      <w:r>
+        <w:t> Shows </w:t>
+      </w:r>
+      <w:r>
+        <w:rPr>
+          <w:b/>
+          <w:bCs/>
+        </w:rPr>
+        <w:t>Inhale Deeply</w:t>
+      </w:r>
+      <w:r>
+        <w:t> (1s duration).</w:t>
+      </w:r>
+    </w:p>
+    <w:p>
+      <w:pPr>
+        <w:numPr>
+          <w:ilvl w:val="0"/>
+          <w:numId w:val="15"/>
+        </w:numPr>
+      </w:pPr>
+      <w:r>
+        <w:rPr>
+          <w:b/>
+          <w:bCs/>
+        </w:rPr>
+        <w:t>1 to 3 seconds:</w:t>
+      </w:r>
+      <w:r>
+        <w:t> Shows </w:t>
+      </w:r>
+      <w:r>
+        <w:rPr>
+          <w:b/>
+          <w:bCs/>
+        </w:rPr>
+        <w:t>Exhale Forcefully</w:t>
+      </w:r>
+      <w:r>
+        <w:t> (2s duration).</w:t>
+      </w:r>
+    </w:p>
+    <w:p>
+      <w:pPr>
+        <w:numPr>
+          <w:ilvl w:val="0"/>
+          <w:numId w:val="15"/>
+        </w:numPr>
+      </w:pPr>
+      <w:r>
+        <w:rPr>
+          <w:b/>
+          <w:bCs/>
+        </w:rPr>
+        <w:t>3 seconds to end:</w:t>
+      </w:r>
+      <w:r>
+        <w:t> Shows </w:t>
+      </w:r>
+      <w:r>
+        <w:rPr>
+          <w:b/>
+          <w:bCs/>
+        </w:rPr>
+        <w:t>Rest &amp; Recover (Xs)</w:t>
+      </w:r>
+      <w:r>
+        <w:t>.</w:t>
+      </w:r>
+    </w:p>
+    <w:p>
+      <w:r>
+        <w:t>I have also updated the corresponding instruction text to reflect the new </w:t>
+      </w:r>
+      <w:r>
+        <w:rPr>
+          <w:b/>
+          <w:bCs/>
+        </w:rPr>
+        <w:t>(2 seconds)</w:t>
+      </w:r>
+      <w:r>
+        <w:t> duration, ensuring clarity for the user.</w:t>
+      </w:r>
+    </w:p>
+    <w:p>
+      <w:pPr>
+        <w:pStyle w:val="Heading2"/>
+      </w:pPr>
+      <w:r>
+        <w:t>Prompt &amp; Response</w:t>
+      </w:r>
+    </w:p>
+    <w:p>
+      <w:r>
+        <w:t>Change the exhale message to "Exhale Forcefully (&lt; 2 seconds)"</w:t>
+      </w:r>
+    </w:p>
+    <w:p>
+      <w:r>
+        <w:t>I've updated the EXHALE_INSTRUCTIONS constant to use the less-than symbol, so the message displayed during the exhale phase is now </w:t>
+      </w:r>
+      <w:r>
+        <w:rPr>
+          <w:b/>
+          <w:bCs/>
+        </w:rPr>
+        <w:t>"Exhale Forcefully (&lt; 2 seconds)"</w:t>
+      </w:r>
+      <w:r>
+        <w:t>.</w:t>
+      </w:r>
+    </w:p>
+    <w:p>
+      <w:r>
+        <w:t>Here is the updated file:</w:t>
+      </w:r>
+    </w:p>
+    <w:p>
+      <w:pPr>
+        <w:pStyle w:val="Heading2"/>
+      </w:pPr>
+      <w:r>
+        <w:t>Prompt &amp; Response</w:t>
+      </w:r>
+    </w:p>
+    <w:p>
+      <w:r>
+        <w:t>Please change the "Rest &amp; Recover (15s)" label to "Rest &amp; Recover".</w:t>
+      </w:r>
+    </w:p>
+    <w:p>
+      <w:r>
+        <w:t>I've updated the timer to use the simplified label </w:t>
+      </w:r>
+      <w:r>
+        <w:rPr>
+          <w:b/>
+          <w:bCs/>
+        </w:rPr>
+        <w:t>"Rest &amp; Recover"</w:t>
+      </w:r>
+      <w:r>
+        <w:t> when displaying the phase status.</w:t>
+      </w:r>
+    </w:p>
+    <w:p>
+      <w:r>
+        <w:t>The underlying timing logic remains the same (15s option = 13s rest, 30s option = 28s rest), and the phase selector labels themselves still show the duration choices.</w:t>
+      </w:r>
+    </w:p>
+    <w:p>
+      <w:r>
+        <w:t>Here is the updated file:</w:t>
+      </w:r>
+    </w:p>
+    <w:p>
+      <w:pPr>
+        <w:pStyle w:val="Heading2"/>
+      </w:pPr>
+      <w:r>
+        <w:t>Prompt &amp; Response</w:t>
+      </w:r>
+    </w:p>
+    <w:p>
+      <w:r>
+        <w:t>Please change the "Rest Phase Duration" title for the radio button box to "Select Rest Phase Duration".</w:t>
+      </w:r>
+    </w:p>
+    <w:p>
+      <w:r>
+        <w:t>I've updated the label for the rest duration selector. It now clearly reads </w:t>
+      </w:r>
+      <w:r>
+        <w:rPr>
+          <w:b/>
+          <w:bCs/>
+        </w:rPr>
+        <w:t>"Select Rest Phase Duration"</w:t>
+      </w:r>
+      <w:r>
+        <w:t>.</w:t>
+      </w:r>
+    </w:p>
+    <w:p>
+      <w:r>
+        <w:t>Here is the revised file:</w:t>
+      </w:r>
+    </w:p>
+    <w:p>
+      <w:pPr>
+        <w:pStyle w:val="Heading2"/>
+      </w:pPr>
+      <w:r>
+        <w:lastRenderedPageBreak/>
+        <w:t>Prompt &amp; Response</w:t>
+      </w:r>
+    </w:p>
+    <w:p>
+      <w:r>
+        <w:t>Change the subtitle to "for use with an EMST 75/150 Trainer".</w:t>
+      </w:r>
+    </w:p>
+    <w:p>
+      <w:r>
+        <w:t>I've updated the subtitle in the application to use the indefinite article "an."</w:t>
+      </w:r>
+    </w:p>
+    <w:p>
+      <w:r>
+        <w:t>The subtitle now reads: </w:t>
+      </w:r>
+      <w:r>
+        <w:rPr>
+          <w:b/>
+          <w:bCs/>
+        </w:rPr>
+        <w:t>"for use with an EMST 75/150 Trainer"</w:t>
+      </w:r>
+      <w:r>
+        <w:t>.</w:t>
+      </w:r>
+    </w:p>
+    <w:p>
+      <w:r>
+        <w:t>Here is the updated file:</w:t>
+      </w:r>
+    </w:p>
+    <w:p>
+      <w:pPr>
+        <w:pStyle w:val="Heading2"/>
+      </w:pPr>
+      <w:r>
+        <w:t>Prompt &amp; Response</w:t>
+      </w:r>
+    </w:p>
+    <w:p>
+      <w:r>
+        <w:t>Can you make the mobile version of the app "modal" so that the phone does not use the liquid glass float over controls?</w:t>
+      </w:r>
+    </w:p>
+    <w:p>
+      <w:r>
+        <w:t>I can definitely adjust the mobile layout to make the app feel more contained, preventing it from interacting with the phone's native scrolling or "liquid glass" UI effects.</w:t>
+      </w:r>
+    </w:p>
+    <w:p>
+      <w:r>
+        <w:t>I've made the following changes to the emst_timer.html file:</w:t>
+      </w:r>
+    </w:p>
+    <w:p>
+      <w:pPr>
+        <w:numPr>
+          <w:ilvl w:val="0"/>
+          <w:numId w:val="16"/>
+        </w:numPr>
+      </w:pPr>
+      <w:r>
+        <w:rPr>
+          <w:b/>
+          <w:bCs/>
+        </w:rPr>
+        <w:t>Fixed Viewport Height:</w:t>
+      </w:r>
+      <w:r>
+        <w:t> I replaced the responsive height utility with h-screen and added overflow-hidden to the main &lt;body&gt; tag. This forces the application content to fit strictly within the mobile viewport without generating scrollbars, giving it the desired contained, "modal" feel.</w:t>
+      </w:r>
+    </w:p>
+    <w:p>
+      <w:pPr>
+        <w:numPr>
+          <w:ilvl w:val="0"/>
+          <w:numId w:val="16"/>
+        </w:numPr>
+      </w:pPr>
+      <w:r>
+        <w:rPr>
+          <w:b/>
+          <w:bCs/>
+        </w:rPr>
+        <w:t>CSS Cleanup:</w:t>
+      </w:r>
+      <w:r>
+        <w:t> Removed the custom and unnecessary .h-screen-responsive CSS definition.</w:t>
+      </w:r>
+    </w:p>
+    <w:p>
+      <w:r>
+        <w:t>Here is the updated file:</w:t>
+      </w:r>
+    </w:p>
+    <w:p>
+      <w:pPr>
+        <w:pStyle w:val="Heading2"/>
+      </w:pPr>
+      <w:r>
+        <w:t>Prompt &amp; Response</w:t>
+      </w:r>
+    </w:p>
+    <w:p>
+      <w:r>
+        <w:t>Please add a "Time Remaining: M:SS" line below the set progress boxes. Show the total time remaining in minutes and seconds starting at (25 x the selected rest phase duration)+(4 minutes).</w:t>
+      </w:r>
+    </w:p>
+    <w:p>
+      <w:r>
+        <w:t>I've implemented the total session time remaining feature as requested.</w:t>
+      </w:r>
+    </w:p>
+    <w:p>
+      <w:r>
+        <w:t>The app now calculates the total duration based on the selected rest phase (25 reps + 4 one-minute breaks) and displays the countdown in </w:t>
+      </w:r>
+      <w:r>
+        <w:rPr>
+          <w:b/>
+          <w:bCs/>
+        </w:rPr>
+        <w:t>"M:SS"</w:t>
+      </w:r>
+      <w:r>
+        <w:t> format below the Set Progress boxes.</w:t>
+      </w:r>
+    </w:p>
+    <w:p>
+      <w:pPr>
+        <w:rPr>
+          <w:b/>
+          <w:bCs/>
+        </w:rPr>
+      </w:pPr>
+      <w:r>
+        <w:rPr>
+          <w:b/>
+          <w:bCs/>
+        </w:rPr>
+        <w:t>Summary of Changes:</w:t>
+      </w:r>
+    </w:p>
+    <w:p>
+      <w:pPr>
+        <w:numPr>
+          <w:ilvl w:val="0"/>
+          <w:numId w:val="17"/>
+        </w:numPr>
+      </w:pPr>
+      <w:r>
+        <w:rPr>
+          <w:b/>
+          <w:bCs/>
+        </w:rPr>
+        <w:t>New Display Element:</w:t>
+      </w:r>
+      <w:r>
+        <w:t> Added a div for the </w:t>
+      </w:r>
+      <w:r>
+        <w:rPr>
+          <w:b/>
+          <w:bCs/>
+        </w:rPr>
+        <w:t>"Time Remaining: M:SS"</w:t>
+      </w:r>
+      <w:r>
+        <w:t> display.</w:t>
+      </w:r>
+    </w:p>
+    <w:p>
+      <w:pPr>
+        <w:numPr>
+          <w:ilvl w:val="0"/>
+          <w:numId w:val="17"/>
+        </w:numPr>
+      </w:pPr>
+      <w:r>
+        <w:rPr>
+          <w:b/>
+          <w:bCs/>
+        </w:rPr>
+        <w:lastRenderedPageBreak/>
+        <w:t>Total Duration Logic:</w:t>
+      </w:r>
+      <w:r>
+        <w:t> Implemented a formula to calculate the </w:t>
+      </w:r>
+      <w:r>
+        <w:rPr>
+          <w:b/>
+          <w:bCs/>
+        </w:rPr>
+        <w:t>total session time</w:t>
+      </w:r>
+      <w:r>
+        <w:t> (25 reps  Active Rep Duration + 4 minutes of breaks) on session start and whenever the rest duration is changed.</w:t>
+      </w:r>
+    </w:p>
+    <w:p>
+      <w:pPr>
+        <w:numPr>
+          <w:ilvl w:val="0"/>
+          <w:numId w:val="17"/>
+        </w:numPr>
+      </w:pPr>
+      <w:r>
+        <w:rPr>
+          <w:b/>
+          <w:bCs/>
+        </w:rPr>
+        <w:t>Real-Time Tracking:</w:t>
+      </w:r>
+      <w:r>
+        <w:t> The main tick function now tracks the elapsed time from the start of the entire session and subtracts it from the calculated total duration to display the correct time remaining.</w:t>
+      </w:r>
+    </w:p>
+    <w:p>
+      <w:r>
+        <w:t>Here is the updated file:</w:t>
+      </w:r>
+    </w:p>
+    <w:p>
+      <w:pPr>
+        <w:pStyle w:val="Heading2"/>
+      </w:pPr>
+      <w:r>
+        <w:t>Prompt &amp; Response</w:t>
+      </w:r>
+    </w:p>
+    <w:p>
+      <w:r>
+        <w:t>When the "Session Complete" message is shown can you display some sort of confetti or other visual "celebration" ?</w:t>
+      </w:r>
+    </w:p>
+    <w:p>
+      <w:r>
+        <w:t>I love that idea! A visual reward for completing the full 5 sets is a great way to celebrate the achievement.</w:t>
+      </w:r>
+    </w:p>
+    <w:p>
+      <w:r>
+        <w:t>I've updated the emst_timer.html file to include a simple, colorful </w:t>
+      </w:r>
+      <w:r>
+        <w:rPr>
+          <w:b/>
+          <w:bCs/>
+        </w:rPr>
+        <w:t>confetti burst</w:t>
+      </w:r>
+      <w:r>
+        <w:t> that appears when the "Session Complete!" message is displayed.</w:t>
+      </w:r>
+    </w:p>
+    <w:p>
+      <w:pPr>
+        <w:rPr>
+          <w:b/>
+          <w:bCs/>
+        </w:rPr>
+      </w:pPr>
+      <w:r>
+        <w:rPr>
+          <w:b/>
+          <w:bCs/>
+        </w:rPr>
+        <w:t>Summary of Changes:</w:t>
+      </w:r>
+    </w:p>
+    <w:p>
+      <w:pPr>
+        <w:numPr>
+          <w:ilvl w:val="0"/>
+          <w:numId w:val="18"/>
+        </w:numPr>
+      </w:pPr>
+      <w:r>
+        <w:rPr>
+          <w:b/>
+          <w:bCs/>
+        </w:rPr>
+        <w:t>Confetti HTML &amp; CSS:</w:t>
+      </w:r>
+      <w:r>
+        <w:t> Added a hidden, full-screen container and custom CSS animations for simple particle effects, styled with the application's primary colors.</w:t>
+      </w:r>
+    </w:p>
+    <w:p>
+      <w:pPr>
+        <w:numPr>
+          <w:ilvl w:val="0"/>
+          <w:numId w:val="18"/>
+        </w:numPr>
+      </w:pPr>
+      <w:r>
+        <w:rPr>
+          <w:b/>
+          <w:bCs/>
+        </w:rPr>
+        <w:t>JavaScript Function:</w:t>
+      </w:r>
+      <w:r>
+        <w:t> Created a showCelebration() function that generates and animates 50 confetti particles for a few seconds.</w:t>
+      </w:r>
+    </w:p>
+    <w:p>
+      <w:pPr>
+        <w:numPr>
+          <w:ilvl w:val="0"/>
+          <w:numId w:val="18"/>
+        </w:numPr>
+      </w:pPr>
+      <w:r>
+        <w:rPr>
+          <w:b/>
+          <w:bCs/>
+        </w:rPr>
+        <w:t>Trigger:</w:t>
+      </w:r>
+      <w:r>
+        <w:t> The showCelebration() function is now called inside resetSession() specifically when the entire exercise is completed.</w:t>
+      </w:r>
+    </w:p>
+    <w:p>
+      <w:r>
+        <w:t>Here is the updated, single HTML file:</w:t>
+      </w:r>
+    </w:p>
+    <w:p>
+      <w:r>
+        <w:t>The timer now includes a satisfying confetti animation when you complete the entire session! Let me know if you have any other adjustments in mind.</w:t>
       </w:r>
     </w:p>
     <w:p/>
@@ -3670,6 +4215,119 @@
     </w:lvl>
   </w:abstractNum>
   <w:abstractNum w:abstractNumId="3" w15:restartNumberingAfterBreak="0">
+    <w:nsid w:val="17375DBF"/>
+    <w:multiLevelType w:val="multilevel"/>
+    <w:tmpl w:val="4886AAF0"/>
+    <w:lvl w:ilvl="0">
+      <w:start w:val="1"/>
+      <w:numFmt w:val="decimal"/>
+      <w:lvlText w:val="%1."/>
+      <w:lvlJc w:val="left"/>
+      <w:pPr>
+        <w:tabs>
+          <w:tab w:val="num" w:pos="720"/>
+        </w:tabs>
+        <w:ind w:left="720" w:hanging="360"/>
+      </w:pPr>
+    </w:lvl>
+    <w:lvl w:ilvl="1" w:tentative="1">
+      <w:start w:val="1"/>
+      <w:numFmt w:val="decimal"/>
+      <w:lvlText w:val="%2."/>
+      <w:lvlJc w:val="left"/>
+      <w:pPr>
+        <w:tabs>
+          <w:tab w:val="num" w:pos="1440"/>
+        </w:tabs>
+        <w:ind w:left="1440" w:hanging="360"/>
+      </w:pPr>
+    </w:lvl>
+    <w:lvl w:ilvl="2" w:tentative="1">
+      <w:start w:val="1"/>
+      <w:numFmt w:val="decimal"/>
+      <w:lvlText w:val="%3."/>
+      <w:lvlJc w:val="left"/>
+      <w:pPr>
+        <w:tabs>
+          <w:tab w:val="num" w:pos="2160"/>
+        </w:tabs>
+        <w:ind w:left="2160" w:hanging="360"/>
+      </w:pPr>
+    </w:lvl>
+    <w:lvl w:ilvl="3" w:tentative="1">
+      <w:start w:val="1"/>
+      <w:numFmt w:val="decimal"/>
+      <w:lvlText w:val="%4."/>
+      <w:lvlJc w:val="left"/>
+      <w:pPr>
+        <w:tabs>
+          <w:tab w:val="num" w:pos="2880"/>
+        </w:tabs>
+        <w:ind w:left="2880" w:hanging="360"/>
+      </w:pPr>
+    </w:lvl>
+    <w:lvl w:ilvl="4" w:tentative="1">
+      <w:start w:val="1"/>
+      <w:numFmt w:val="decimal"/>
+      <w:lvlText w:val="%5."/>
+      <w:lvlJc w:val="left"/>
+      <w:pPr>
+        <w:tabs>
+          <w:tab w:val="num" w:pos="3600"/>
+        </w:tabs>
+        <w:ind w:left="3600" w:hanging="360"/>
+      </w:pPr>
+    </w:lvl>
+    <w:lvl w:ilvl="5" w:tentative="1">
+      <w:start w:val="1"/>
+      <w:numFmt w:val="decimal"/>
+      <w:lvlText w:val="%6."/>
+      <w:lvlJc w:val="left"/>
+      <w:pPr>
+        <w:tabs>
+          <w:tab w:val="num" w:pos="4320"/>
+        </w:tabs>
+        <w:ind w:left="4320" w:hanging="360"/>
+      </w:pPr>
+    </w:lvl>
+    <w:lvl w:ilvl="6" w:tentative="1">
+      <w:start w:val="1"/>
+      <w:numFmt w:val="decimal"/>
+      <w:lvlText w:val="%7."/>
+      <w:lvlJc w:val="left"/>
+      <w:pPr>
+        <w:tabs>
+          <w:tab w:val="num" w:pos="5040"/>
+        </w:tabs>
+        <w:ind w:left="5040" w:hanging="360"/>
+      </w:pPr>
+    </w:lvl>
+    <w:lvl w:ilvl="7" w:tentative="1">
+      <w:start w:val="1"/>
+      <w:numFmt w:val="decimal"/>
+      <w:lvlText w:val="%8."/>
+      <w:lvlJc w:val="left"/>
+      <w:pPr>
+        <w:tabs>
+          <w:tab w:val="num" w:pos="5760"/>
+        </w:tabs>
+        <w:ind w:left="5760" w:hanging="360"/>
+      </w:pPr>
+    </w:lvl>
+    <w:lvl w:ilvl="8" w:tentative="1">
+      <w:start w:val="1"/>
+      <w:numFmt w:val="decimal"/>
+      <w:lvlText w:val="%9."/>
+      <w:lvlJc w:val="left"/>
+      <w:pPr>
+        <w:tabs>
+          <w:tab w:val="num" w:pos="6480"/>
+        </w:tabs>
+        <w:ind w:left="6480" w:hanging="360"/>
+      </w:pPr>
+    </w:lvl>
+  </w:abstractNum>
+  <w:abstractNum w:abstractNumId="4" w15:restartNumberingAfterBreak="0">
     <w:nsid w:val="2282043E"/>
     <w:multiLevelType w:val="multilevel"/>
     <w:tmpl w:val="D01E89F8"/>
@@ -3818,7 +4476,237 @@
       </w:rPr>
     </w:lvl>
   </w:abstractNum>
-  <w:abstractNum w:abstractNumId="4" w15:restartNumberingAfterBreak="0">
+  <w:abstractNum w:abstractNumId="5" w15:restartNumberingAfterBreak="0">
+    <w:nsid w:val="266D54F9"/>
+    <w:multiLevelType w:val="multilevel"/>
+    <w:tmpl w:val="277E8964"/>
+    <w:lvl w:ilvl="0">
+      <w:start w:val="1"/>
+      <w:numFmt w:val="decimal"/>
+      <w:lvlText w:val="%1."/>
+      <w:lvlJc w:val="left"/>
+      <w:pPr>
+        <w:tabs>
+          <w:tab w:val="num" w:pos="720"/>
+        </w:tabs>
+        <w:ind w:left="720" w:hanging="360"/>
+      </w:pPr>
+    </w:lvl>
+    <w:lvl w:ilvl="1" w:tentative="1">
+      <w:start w:val="1"/>
+      <w:numFmt w:val="decimal"/>
+      <w:lvlText w:val="%2."/>
+      <w:lvlJc w:val="left"/>
+      <w:pPr>
+        <w:tabs>
+          <w:tab w:val="num" w:pos="1440"/>
+        </w:tabs>
+        <w:ind w:left="1440" w:hanging="360"/>
+      </w:pPr>
+    </w:lvl>
+    <w:lvl w:ilvl="2" w:tentative="1">
+      <w:start w:val="1"/>
+      <w:numFmt w:val="decimal"/>
+      <w:lvlText w:val="%3."/>
+      <w:lvlJc w:val="left"/>
+      <w:pPr>
+        <w:tabs>
+          <w:tab w:val="num" w:pos="2160"/>
+        </w:tabs>
+        <w:ind w:left="2160" w:hanging="360"/>
+      </w:pPr>
+    </w:lvl>
+    <w:lvl w:ilvl="3" w:tentative="1">
+      <w:start w:val="1"/>
+      <w:numFmt w:val="decimal"/>
+      <w:lvlText w:val="%4."/>
+      <w:lvlJc w:val="left"/>
+      <w:pPr>
+        <w:tabs>
+          <w:tab w:val="num" w:pos="2880"/>
+        </w:tabs>
+        <w:ind w:left="2880" w:hanging="360"/>
+      </w:pPr>
+    </w:lvl>
+    <w:lvl w:ilvl="4" w:tentative="1">
+      <w:start w:val="1"/>
+      <w:numFmt w:val="decimal"/>
+      <w:lvlText w:val="%5."/>
+      <w:lvlJc w:val="left"/>
+      <w:pPr>
+        <w:tabs>
+          <w:tab w:val="num" w:pos="3600"/>
+        </w:tabs>
+        <w:ind w:left="3600" w:hanging="360"/>
+      </w:pPr>
+    </w:lvl>
+    <w:lvl w:ilvl="5" w:tentative="1">
+      <w:start w:val="1"/>
+      <w:numFmt w:val="decimal"/>
+      <w:lvlText w:val="%6."/>
+      <w:lvlJc w:val="left"/>
+      <w:pPr>
+        <w:tabs>
+          <w:tab w:val="num" w:pos="4320"/>
+        </w:tabs>
+        <w:ind w:left="4320" w:hanging="360"/>
+      </w:pPr>
+    </w:lvl>
+    <w:lvl w:ilvl="6" w:tentative="1">
+      <w:start w:val="1"/>
+      <w:numFmt w:val="decimal"/>
+      <w:lvlText w:val="%7."/>
+      <w:lvlJc w:val="left"/>
+      <w:pPr>
+        <w:tabs>
+          <w:tab w:val="num" w:pos="5040"/>
+        </w:tabs>
+        <w:ind w:left="5040" w:hanging="360"/>
+      </w:pPr>
+    </w:lvl>
+    <w:lvl w:ilvl="7" w:tentative="1">
+      <w:start w:val="1"/>
+      <w:numFmt w:val="decimal"/>
+      <w:lvlText w:val="%8."/>
+      <w:lvlJc w:val="left"/>
+      <w:pPr>
+        <w:tabs>
+          <w:tab w:val="num" w:pos="5760"/>
+        </w:tabs>
+        <w:ind w:left="5760" w:hanging="360"/>
+      </w:pPr>
+    </w:lvl>
+    <w:lvl w:ilvl="8" w:tentative="1">
+      <w:start w:val="1"/>
+      <w:numFmt w:val="decimal"/>
+      <w:lvlText w:val="%9."/>
+      <w:lvlJc w:val="left"/>
+      <w:pPr>
+        <w:tabs>
+          <w:tab w:val="num" w:pos="6480"/>
+        </w:tabs>
+        <w:ind w:left="6480" w:hanging="360"/>
+      </w:pPr>
+    </w:lvl>
+  </w:abstractNum>
+  <w:abstractNum w:abstractNumId="6" w15:restartNumberingAfterBreak="0">
+    <w:nsid w:val="2CBC69BC"/>
+    <w:multiLevelType w:val="multilevel"/>
+    <w:tmpl w:val="5E8EF010"/>
+    <w:lvl w:ilvl="0">
+      <w:start w:val="1"/>
+      <w:numFmt w:val="decimal"/>
+      <w:lvlText w:val="%1."/>
+      <w:lvlJc w:val="left"/>
+      <w:pPr>
+        <w:tabs>
+          <w:tab w:val="num" w:pos="720"/>
+        </w:tabs>
+        <w:ind w:left="720" w:hanging="360"/>
+      </w:pPr>
+    </w:lvl>
+    <w:lvl w:ilvl="1">
+      <w:start w:val="1"/>
+      <w:numFmt w:val="bullet"/>
+      <w:lvlText w:val=""/>
+      <w:lvlJc w:val="left"/>
+      <w:pPr>
+        <w:tabs>
+          <w:tab w:val="num" w:pos="1440"/>
+        </w:tabs>
+        <w:ind w:left="1440" w:hanging="360"/>
+      </w:pPr>
+      <w:rPr>
+        <w:rFonts w:ascii="Symbol" w:hAnsi="Symbol" w:hint="default"/>
+        <w:sz w:val="20"/>
+      </w:rPr>
+    </w:lvl>
+    <w:lvl w:ilvl="2" w:tentative="1">
+      <w:start w:val="1"/>
+      <w:numFmt w:val="decimal"/>
+      <w:lvlText w:val="%3."/>
+      <w:lvlJc w:val="left"/>
+      <w:pPr>
+        <w:tabs>
+          <w:tab w:val="num" w:pos="2160"/>
+        </w:tabs>
+        <w:ind w:left="2160" w:hanging="360"/>
+      </w:pPr>
+    </w:lvl>
+    <w:lvl w:ilvl="3" w:tentative="1">
+      <w:start w:val="1"/>
+      <w:numFmt w:val="decimal"/>
+      <w:lvlText w:val="%4."/>
+      <w:lvlJc w:val="left"/>
+      <w:pPr>
+        <w:tabs>
+          <w:tab w:val="num" w:pos="2880"/>
+        </w:tabs>
+        <w:ind w:left="2880" w:hanging="360"/>
+      </w:pPr>
+    </w:lvl>
+    <w:lvl w:ilvl="4" w:tentative="1">
+      <w:start w:val="1"/>
+      <w:numFmt w:val="decimal"/>
+      <w:lvlText w:val="%5."/>
+      <w:lvlJc w:val="left"/>
+      <w:pPr>
+        <w:tabs>
+          <w:tab w:val="num" w:pos="3600"/>
+        </w:tabs>
+        <w:ind w:left="3600" w:hanging="360"/>
+      </w:pPr>
+    </w:lvl>
+    <w:lvl w:ilvl="5" w:tentative="1">
+      <w:start w:val="1"/>
+      <w:numFmt w:val="decimal"/>
+      <w:lvlText w:val="%6."/>
+      <w:lvlJc w:val="left"/>
+      <w:pPr>
+        <w:tabs>
+          <w:tab w:val="num" w:pos="4320"/>
+        </w:tabs>
+        <w:ind w:left="4320" w:hanging="360"/>
+      </w:pPr>
+    </w:lvl>
+    <w:lvl w:ilvl="6" w:tentative="1">
+      <w:start w:val="1"/>
+      <w:numFmt w:val="decimal"/>
+      <w:lvlText w:val="%7."/>
+      <w:lvlJc w:val="left"/>
+      <w:pPr>
+        <w:tabs>
+          <w:tab w:val="num" w:pos="5040"/>
+        </w:tabs>
+        <w:ind w:left="5040" w:hanging="360"/>
+      </w:pPr>
+    </w:lvl>
+    <w:lvl w:ilvl="7" w:tentative="1">
+      <w:start w:val="1"/>
+      <w:numFmt w:val="decimal"/>
+      <w:lvlText w:val="%8."/>
+      <w:lvlJc w:val="left"/>
+      <w:pPr>
+        <w:tabs>
+          <w:tab w:val="num" w:pos="5760"/>
+        </w:tabs>
+        <w:ind w:left="5760" w:hanging="360"/>
+      </w:pPr>
+    </w:lvl>
+    <w:lvl w:ilvl="8" w:tentative="1">
+      <w:start w:val="1"/>
+      <w:numFmt w:val="decimal"/>
+      <w:lvlText w:val="%9."/>
+      <w:lvlJc w:val="left"/>
+      <w:pPr>
+        <w:tabs>
+          <w:tab w:val="num" w:pos="6480"/>
+        </w:tabs>
+        <w:ind w:left="6480" w:hanging="360"/>
+      </w:pPr>
+    </w:lvl>
+  </w:abstractNum>
+  <w:abstractNum w:abstractNumId="7" w15:restartNumberingAfterBreak="0">
     <w:nsid w:val="33731140"/>
     <w:multiLevelType w:val="multilevel"/>
     <w:tmpl w:val="1336449C"/>
@@ -3931,7 +4819,7 @@
       </w:pPr>
     </w:lvl>
   </w:abstractNum>
-  <w:abstractNum w:abstractNumId="5" w15:restartNumberingAfterBreak="0">
+  <w:abstractNum w:abstractNumId="8" w15:restartNumberingAfterBreak="0">
     <w:nsid w:val="3FC82A2C"/>
     <w:multiLevelType w:val="multilevel"/>
     <w:tmpl w:val="2F58CADC"/>
@@ -4044,7 +4932,233 @@
       </w:pPr>
     </w:lvl>
   </w:abstractNum>
-  <w:abstractNum w:abstractNumId="6" w15:restartNumberingAfterBreak="0">
+  <w:abstractNum w:abstractNumId="9" w15:restartNumberingAfterBreak="0">
+    <w:nsid w:val="412D2F3E"/>
+    <w:multiLevelType w:val="multilevel"/>
+    <w:tmpl w:val="42DA08A4"/>
+    <w:lvl w:ilvl="0">
+      <w:start w:val="1"/>
+      <w:numFmt w:val="decimal"/>
+      <w:lvlText w:val="%1."/>
+      <w:lvlJc w:val="left"/>
+      <w:pPr>
+        <w:tabs>
+          <w:tab w:val="num" w:pos="720"/>
+        </w:tabs>
+        <w:ind w:left="720" w:hanging="360"/>
+      </w:pPr>
+    </w:lvl>
+    <w:lvl w:ilvl="1" w:tentative="1">
+      <w:start w:val="1"/>
+      <w:numFmt w:val="decimal"/>
+      <w:lvlText w:val="%2."/>
+      <w:lvlJc w:val="left"/>
+      <w:pPr>
+        <w:tabs>
+          <w:tab w:val="num" w:pos="1440"/>
+        </w:tabs>
+        <w:ind w:left="1440" w:hanging="360"/>
+      </w:pPr>
+    </w:lvl>
+    <w:lvl w:ilvl="2" w:tentative="1">
+      <w:start w:val="1"/>
+      <w:numFmt w:val="decimal"/>
+      <w:lvlText w:val="%3."/>
+      <w:lvlJc w:val="left"/>
+      <w:pPr>
+        <w:tabs>
+          <w:tab w:val="num" w:pos="2160"/>
+        </w:tabs>
+        <w:ind w:left="2160" w:hanging="360"/>
+      </w:pPr>
+    </w:lvl>
+    <w:lvl w:ilvl="3" w:tentative="1">
+      <w:start w:val="1"/>
+      <w:numFmt w:val="decimal"/>
+      <w:lvlText w:val="%4."/>
+      <w:lvlJc w:val="left"/>
+      <w:pPr>
+        <w:tabs>
+          <w:tab w:val="num" w:pos="2880"/>
+        </w:tabs>
+        <w:ind w:left="2880" w:hanging="360"/>
+      </w:pPr>
+    </w:lvl>
+    <w:lvl w:ilvl="4" w:tentative="1">
+      <w:start w:val="1"/>
+      <w:numFmt w:val="decimal"/>
+      <w:lvlText w:val="%5."/>
+      <w:lvlJc w:val="left"/>
+      <w:pPr>
+        <w:tabs>
+          <w:tab w:val="num" w:pos="3600"/>
+        </w:tabs>
+        <w:ind w:left="3600" w:hanging="360"/>
+      </w:pPr>
+    </w:lvl>
+    <w:lvl w:ilvl="5" w:tentative="1">
+      <w:start w:val="1"/>
+      <w:numFmt w:val="decimal"/>
+      <w:lvlText w:val="%6."/>
+      <w:lvlJc w:val="left"/>
+      <w:pPr>
+        <w:tabs>
+          <w:tab w:val="num" w:pos="4320"/>
+        </w:tabs>
+        <w:ind w:left="4320" w:hanging="360"/>
+      </w:pPr>
+    </w:lvl>
+    <w:lvl w:ilvl="6" w:tentative="1">
+      <w:start w:val="1"/>
+      <w:numFmt w:val="decimal"/>
+      <w:lvlText w:val="%7."/>
+      <w:lvlJc w:val="left"/>
+      <w:pPr>
+        <w:tabs>
+          <w:tab w:val="num" w:pos="5040"/>
+        </w:tabs>
+        <w:ind w:left="5040" w:hanging="360"/>
+      </w:pPr>
+    </w:lvl>
+    <w:lvl w:ilvl="7" w:tentative="1">
+      <w:start w:val="1"/>
+      <w:numFmt w:val="decimal"/>
+      <w:lvlText w:val="%8."/>
+      <w:lvlJc w:val="left"/>
+      <w:pPr>
+        <w:tabs>
+          <w:tab w:val="num" w:pos="5760"/>
+        </w:tabs>
+        <w:ind w:left="5760" w:hanging="360"/>
+      </w:pPr>
+    </w:lvl>
+    <w:lvl w:ilvl="8" w:tentative="1">
+      <w:start w:val="1"/>
+      <w:numFmt w:val="decimal"/>
+      <w:lvlText w:val="%9."/>
+      <w:lvlJc w:val="left"/>
+      <w:pPr>
+        <w:tabs>
+          <w:tab w:val="num" w:pos="6480"/>
+        </w:tabs>
+        <w:ind w:left="6480" w:hanging="360"/>
+      </w:pPr>
+    </w:lvl>
+  </w:abstractNum>
+  <w:abstractNum w:abstractNumId="10" w15:restartNumberingAfterBreak="0">
+    <w:nsid w:val="42310804"/>
+    <w:multiLevelType w:val="multilevel"/>
+    <w:tmpl w:val="44003A32"/>
+    <w:lvl w:ilvl="0">
+      <w:start w:val="1"/>
+      <w:numFmt w:val="decimal"/>
+      <w:lvlText w:val="%1."/>
+      <w:lvlJc w:val="left"/>
+      <w:pPr>
+        <w:tabs>
+          <w:tab w:val="num" w:pos="720"/>
+        </w:tabs>
+        <w:ind w:left="720" w:hanging="360"/>
+      </w:pPr>
+    </w:lvl>
+    <w:lvl w:ilvl="1" w:tentative="1">
+      <w:start w:val="1"/>
+      <w:numFmt w:val="decimal"/>
+      <w:lvlText w:val="%2."/>
+      <w:lvlJc w:val="left"/>
+      <w:pPr>
+        <w:tabs>
+          <w:tab w:val="num" w:pos="1440"/>
+        </w:tabs>
+        <w:ind w:left="1440" w:hanging="360"/>
+      </w:pPr>
+    </w:lvl>
+    <w:lvl w:ilvl="2" w:tentative="1">
+      <w:start w:val="1"/>
+      <w:numFmt w:val="decimal"/>
+      <w:lvlText w:val="%3."/>
+      <w:lvlJc w:val="left"/>
+      <w:pPr>
+        <w:tabs>
+          <w:tab w:val="num" w:pos="2160"/>
+        </w:tabs>
+        <w:ind w:left="2160" w:hanging="360"/>
+      </w:pPr>
+    </w:lvl>
+    <w:lvl w:ilvl="3" w:tentative="1">
+      <w:start w:val="1"/>
+      <w:numFmt w:val="decimal"/>
+      <w:lvlText w:val="%4."/>
+      <w:lvlJc w:val="left"/>
+      <w:pPr>
+        <w:tabs>
+          <w:tab w:val="num" w:pos="2880"/>
+        </w:tabs>
+        <w:ind w:left="2880" w:hanging="360"/>
+      </w:pPr>
+    </w:lvl>
+    <w:lvl w:ilvl="4" w:tentative="1">
+      <w:start w:val="1"/>
+      <w:numFmt w:val="decimal"/>
+      <w:lvlText w:val="%5."/>
+      <w:lvlJc w:val="left"/>
+      <w:pPr>
+        <w:tabs>
+          <w:tab w:val="num" w:pos="3600"/>
+        </w:tabs>
+        <w:ind w:left="3600" w:hanging="360"/>
+      </w:pPr>
+    </w:lvl>
+    <w:lvl w:ilvl="5" w:tentative="1">
+      <w:start w:val="1"/>
+      <w:numFmt w:val="decimal"/>
+      <w:lvlText w:val="%6."/>
+      <w:lvlJc w:val="left"/>
+      <w:pPr>
+        <w:tabs>
+          <w:tab w:val="num" w:pos="4320"/>
+        </w:tabs>
+        <w:ind w:left="4320" w:hanging="360"/>
+      </w:pPr>
+    </w:lvl>
+    <w:lvl w:ilvl="6" w:tentative="1">
+      <w:start w:val="1"/>
+      <w:numFmt w:val="decimal"/>
+      <w:lvlText w:val="%7."/>
+      <w:lvlJc w:val="left"/>
+      <w:pPr>
+        <w:tabs>
+          <w:tab w:val="num" w:pos="5040"/>
+        </w:tabs>
+        <w:ind w:left="5040" w:hanging="360"/>
+      </w:pPr>
+    </w:lvl>
+    <w:lvl w:ilvl="7" w:tentative="1">
+      <w:start w:val="1"/>
+      <w:numFmt w:val="decimal"/>
+      <w:lvlText w:val="%8."/>
+      <w:lvlJc w:val="left"/>
+      <w:pPr>
+        <w:tabs>
+          <w:tab w:val="num" w:pos="5760"/>
+        </w:tabs>
+        <w:ind w:left="5760" w:hanging="360"/>
+      </w:pPr>
+    </w:lvl>
+    <w:lvl w:ilvl="8" w:tentative="1">
+      <w:start w:val="1"/>
+      <w:numFmt w:val="decimal"/>
+      <w:lvlText w:val="%9."/>
+      <w:lvlJc w:val="left"/>
+      <w:pPr>
+        <w:tabs>
+          <w:tab w:val="num" w:pos="6480"/>
+        </w:tabs>
+        <w:ind w:left="6480" w:hanging="360"/>
+      </w:pPr>
+    </w:lvl>
+  </w:abstractNum>
+  <w:abstractNum w:abstractNumId="11" w15:restartNumberingAfterBreak="0">
     <w:nsid w:val="4D963680"/>
     <w:multiLevelType w:val="multilevel"/>
     <w:tmpl w:val="22E642DA"/>
@@ -4157,7 +5271,7 @@
       </w:pPr>
     </w:lvl>
   </w:abstractNum>
-  <w:abstractNum w:abstractNumId="7" w15:restartNumberingAfterBreak="0">
+  <w:abstractNum w:abstractNumId="12" w15:restartNumberingAfterBreak="0">
     <w:nsid w:val="4DE64045"/>
     <w:multiLevelType w:val="multilevel"/>
     <w:tmpl w:val="A03A5560"/>
@@ -4306,7 +5420,7 @@
       </w:rPr>
     </w:lvl>
   </w:abstractNum>
-  <w:abstractNum w:abstractNumId="8" w15:restartNumberingAfterBreak="0">
+  <w:abstractNum w:abstractNumId="13" w15:restartNumberingAfterBreak="0">
     <w:nsid w:val="4E500DCE"/>
     <w:multiLevelType w:val="multilevel"/>
     <w:tmpl w:val="A5809CE2"/>
@@ -4419,7 +5533,156 @@
       </w:pPr>
     </w:lvl>
   </w:abstractNum>
-  <w:abstractNum w:abstractNumId="9" w15:restartNumberingAfterBreak="0">
+  <w:abstractNum w:abstractNumId="14" w15:restartNumberingAfterBreak="0">
+    <w:nsid w:val="533C64EE"/>
+    <w:multiLevelType w:val="multilevel"/>
+    <w:tmpl w:val="AD38AC3E"/>
+    <w:lvl w:ilvl="0">
+      <w:start w:val="1"/>
+      <w:numFmt w:val="bullet"/>
+      <w:lvlText w:val=""/>
+      <w:lvlJc w:val="left"/>
+      <w:pPr>
+        <w:tabs>
+          <w:tab w:val="num" w:pos="720"/>
+        </w:tabs>
+        <w:ind w:left="720" w:hanging="360"/>
+      </w:pPr>
+      <w:rPr>
+        <w:rFonts w:ascii="Symbol" w:hAnsi="Symbol" w:hint="default"/>
+        <w:sz w:val="20"/>
+      </w:rPr>
+    </w:lvl>
+    <w:lvl w:ilvl="1" w:tentative="1">
+      <w:start w:val="1"/>
+      <w:numFmt w:val="bullet"/>
+      <w:lvlText w:val=""/>
+      <w:lvlJc w:val="left"/>
+      <w:pPr>
+        <w:tabs>
+          <w:tab w:val="num" w:pos="1440"/>
+        </w:tabs>
+        <w:ind w:left="1440" w:hanging="360"/>
+      </w:pPr>
+      <w:rPr>
+        <w:rFonts w:ascii="Symbol" w:hAnsi="Symbol" w:hint="default"/>
+        <w:sz w:val="20"/>
+      </w:rPr>
+    </w:lvl>
+    <w:lvl w:ilvl="2" w:tentative="1">
+      <w:start w:val="1"/>
+      <w:numFmt w:val="bullet"/>
+      <w:lvlText w:val=""/>
+      <w:lvlJc w:val="left"/>
+      <w:pPr>
+        <w:tabs>
+          <w:tab w:val="num" w:pos="2160"/>
+        </w:tabs>
+        <w:ind w:left="2160" w:hanging="360"/>
+      </w:pPr>
+      <w:rPr>
+        <w:rFonts w:ascii="Symbol" w:hAnsi="Symbol" w:hint="default"/>
+        <w:sz w:val="20"/>
+      </w:rPr>
+    </w:lvl>
+    <w:lvl w:ilvl="3" w:tentative="1">
+      <w:start w:val="1"/>
+      <w:numFmt w:val="bullet"/>
+      <w:lvlText w:val=""/>
+      <w:lvlJc w:val="left"/>
+      <w:pPr>
+        <w:tabs>
+          <w:tab w:val="num" w:pos="2880"/>
+        </w:tabs>
+        <w:ind w:left="2880" w:hanging="360"/>
+      </w:pPr>
+      <w:rPr>
+        <w:rFonts w:ascii="Symbol" w:hAnsi="Symbol" w:hint="default"/>
+        <w:sz w:val="20"/>
+      </w:rPr>
+    </w:lvl>
+    <w:lvl w:ilvl="4" w:tentative="1">
+      <w:start w:val="1"/>
+      <w:numFmt w:val="bullet"/>
+      <w:lvlText w:val=""/>
+      <w:lvlJc w:val="left"/>
+      <w:pPr>
+        <w:tabs>
+          <w:tab w:val="num" w:pos="3600"/>
+        </w:tabs>
+        <w:ind w:left="3600" w:hanging="360"/>
+      </w:pPr>
+      <w:rPr>
+        <w:rFonts w:ascii="Symbol" w:hAnsi="Symbol" w:hint="default"/>
+        <w:sz w:val="20"/>
+      </w:rPr>
+    </w:lvl>
+    <w:lvl w:ilvl="5" w:tentative="1">
+      <w:start w:val="1"/>
+      <w:numFmt w:val="bullet"/>
+      <w:lvlText w:val=""/>
+      <w:lvlJc w:val="left"/>
+      <w:pPr>
+        <w:tabs>
+          <w:tab w:val="num" w:pos="4320"/>
+        </w:tabs>
+        <w:ind w:left="4320" w:hanging="360"/>
+      </w:pPr>
+      <w:rPr>
+        <w:rFonts w:ascii="Symbol" w:hAnsi="Symbol" w:hint="default"/>
+        <w:sz w:val="20"/>
+      </w:rPr>
+    </w:lvl>
+    <w:lvl w:ilvl="6" w:tentative="1">
+      <w:start w:val="1"/>
+      <w:numFmt w:val="bullet"/>
+      <w:lvlText w:val=""/>
+      <w:lvlJc w:val="left"/>
+      <w:pPr>
+        <w:tabs>
+          <w:tab w:val="num" w:pos="5040"/>
+        </w:tabs>
+        <w:ind w:left="5040" w:hanging="360"/>
+      </w:pPr>
+      <w:rPr>
+        <w:rFonts w:ascii="Symbol" w:hAnsi="Symbol" w:hint="default"/>
+        <w:sz w:val="20"/>
+      </w:rPr>
+    </w:lvl>
+    <w:lvl w:ilvl="7" w:tentative="1">
+      <w:start w:val="1"/>
+      <w:numFmt w:val="bullet"/>
+      <w:lvlText w:val=""/>
+      <w:lvlJc w:val="left"/>
+      <w:pPr>
+        <w:tabs>
+          <w:tab w:val="num" w:pos="5760"/>
+        </w:tabs>
+        <w:ind w:left="5760" w:hanging="360"/>
+      </w:pPr>
+      <w:rPr>
+        <w:rFonts w:ascii="Symbol" w:hAnsi="Symbol" w:hint="default"/>
+        <w:sz w:val="20"/>
+      </w:rPr>
+    </w:lvl>
+    <w:lvl w:ilvl="8" w:tentative="1">
+      <w:start w:val="1"/>
+      <w:numFmt w:val="bullet"/>
+      <w:lvlText w:val=""/>
+      <w:lvlJc w:val="left"/>
+      <w:pPr>
+        <w:tabs>
+          <w:tab w:val="num" w:pos="6480"/>
+        </w:tabs>
+        <w:ind w:left="6480" w:hanging="360"/>
+      </w:pPr>
+      <w:rPr>
+        <w:rFonts w:ascii="Symbol" w:hAnsi="Symbol" w:hint="default"/>
+        <w:sz w:val="20"/>
+      </w:rPr>
+    </w:lvl>
+  </w:abstractNum>
+  <w:abstractNum w:abstractNumId="15" w15:restartNumberingAfterBreak="0">
     <w:nsid w:val="684B488B"/>
     <w:multiLevelType w:val="multilevel"/>
     <w:tmpl w:val="7EA2A448"/>
@@ -4536,7 +5799,7 @@
       </w:pPr>
     </w:lvl>
   </w:abstractNum>
-  <w:abstractNum w:abstractNumId="10" w15:restartNumberingAfterBreak="0">
+  <w:abstractNum w:abstractNumId="16" w15:restartNumberingAfterBreak="0">
     <w:nsid w:val="68E97D2C"/>
     <w:multiLevelType w:val="multilevel"/>
     <w:tmpl w:val="CD3E63E0"/>
@@ -4649,7 +5912,7 @@
       </w:pPr>
     </w:lvl>
   </w:abstractNum>
-  <w:abstractNum w:abstractNumId="11" w15:restartNumberingAfterBreak="0">
+  <w:abstractNum w:abstractNumId="17" w15:restartNumberingAfterBreak="0">
     <w:nsid w:val="7D533839"/>
     <w:multiLevelType w:val="multilevel"/>
     <w:tmpl w:val="3FC03110"/>
@@ -4766,37 +6029,55 @@
     <w:abstractNumId w:val="2"/>
   </w:num>
   <w:num w:numId="2" w16cid:durableId="1081484610">
-    <w:abstractNumId w:val="3"/>
+    <w:abstractNumId w:val="4"/>
   </w:num>
   <w:num w:numId="3" w16cid:durableId="1633242576">
-    <w:abstractNumId w:val="11"/>
+    <w:abstractNumId w:val="17"/>
   </w:num>
   <w:num w:numId="4" w16cid:durableId="103351417">
-    <w:abstractNumId w:val="9"/>
+    <w:abstractNumId w:val="15"/>
   </w:num>
   <w:num w:numId="5" w16cid:durableId="1464352067">
-    <w:abstractNumId w:val="7"/>
+    <w:abstractNumId w:val="12"/>
   </w:num>
   <w:num w:numId="6" w16cid:durableId="137888641">
-    <w:abstractNumId w:val="10"/>
+    <w:abstractNumId w:val="16"/>
   </w:num>
   <w:num w:numId="7" w16cid:durableId="943346198">
     <w:abstractNumId w:val="0"/>
   </w:num>
   <w:num w:numId="8" w16cid:durableId="419568459">
-    <w:abstractNumId w:val="6"/>
+    <w:abstractNumId w:val="11"/>
   </w:num>
   <w:num w:numId="9" w16cid:durableId="1174951823">
-    <w:abstractNumId w:val="4"/>
+    <w:abstractNumId w:val="7"/>
   </w:num>
   <w:num w:numId="10" w16cid:durableId="391852512">
-    <w:abstractNumId w:val="8"/>
+    <w:abstractNumId w:val="13"/>
   </w:num>
   <w:num w:numId="11" w16cid:durableId="1320502627">
     <w:abstractNumId w:val="1"/>
   </w:num>
   <w:num w:numId="12" w16cid:durableId="1850021380">
+    <w:abstractNumId w:val="8"/>
+  </w:num>
+  <w:num w:numId="13" w16cid:durableId="462118138">
+    <w:abstractNumId w:val="3"/>
+  </w:num>
+  <w:num w:numId="14" w16cid:durableId="249050033">
+    <w:abstractNumId w:val="6"/>
+  </w:num>
+  <w:num w:numId="15" w16cid:durableId="883829856">
+    <w:abstractNumId w:val="14"/>
+  </w:num>
+  <w:num w:numId="16" w16cid:durableId="309749584">
     <w:abstractNumId w:val="5"/>
+  </w:num>
+  <w:num w:numId="17" w16cid:durableId="294797531">
+    <w:abstractNumId w:val="10"/>
+  </w:num>
+  <w:num w:numId="18" w16cid:durableId="1656959134">
+    <w:abstractNumId w:val="9"/>
   </w:num>
 </w:numbering>
 </file>
@@ -5403,7 +6684,6 @@
   <w:style w:type="character" w:default="1" w:styleId="DefaultParagraphFont">
     <w:name w:val="Default Paragraph Font"/>
     <w:uiPriority w:val="1"/>
-    <w:semiHidden/>
     <w:unhideWhenUsed/>
   </w:style>
   <w:style w:type="table" w:default="1" w:styleId="TableNormal">
@@ -6035,6 +7315,15 @@
 </file>
 
 <file path=customXml/item1.xml><?xml version="1.0" encoding="utf-8"?>
+<?mso-contentType ?>
+<FormTemplates xmlns="http://schemas.microsoft.com/sharepoint/v3/contenttype/forms">
+  <Display>DocumentLibraryForm</Display>
+  <Edit>DocumentLibraryForm</Edit>
+  <New>DocumentLibraryForm</New>
+</FormTemplates>
+</file>
+
+<file path=customXml/item2.xml><?xml version="1.0" encoding="utf-8"?>
 <ct:contentTypeSchema xmlns:ct="http://schemas.microsoft.com/office/2006/metadata/contentType" xmlns:ma="http://schemas.microsoft.com/office/2006/metadata/properties/metaAttributes" ct:_="" ma:_="" ma:contentTypeName="Document" ma:contentTypeID="0x0101006AC817E8DF45604B91D924A6E40A8DA0" ma:contentTypeVersion="18" ma:contentTypeDescription="Create a new document." ma:contentTypeScope="" ma:versionID="3077843c59f6dc1010b1b055dca9c401">
   <xsd:schema xmlns:xsd="http://www.w3.org/2001/XMLSchema" xmlns:xs="http://www.w3.org/2001/XMLSchema" xmlns:p="http://schemas.microsoft.com/office/2006/metadata/properties" xmlns:ns2="546d985d-7d3a-4326-93e2-6c66fec7abb5" xmlns:ns3="7ec7ee48-a466-4b9f-8050-5a417675deba" targetNamespace="http://schemas.microsoft.com/office/2006/metadata/properties" ma:root="true" ma:fieldsID="3e07ca79de465e2185298ab572b36360" ns2:_="" ns3:_="">
     <xsd:import namespace="546d985d-7d3a-4326-93e2-6c66fec7abb5"/>
@@ -6289,15 +7578,6 @@
 </ct:contentTypeSchema>
 </file>
 
-<file path=customXml/item2.xml><?xml version="1.0" encoding="utf-8"?>
-<?mso-contentType ?>
-<FormTemplates xmlns="http://schemas.microsoft.com/sharepoint/v3/contenttype/forms">
-  <Display>DocumentLibraryForm</Display>
-  <Edit>DocumentLibraryForm</Edit>
-  <New>DocumentLibraryForm</New>
-</FormTemplates>
-</file>
-
 <file path=customXml/item3.xml><?xml version="1.0" encoding="utf-8"?>
 <p:properties xmlns:p="http://schemas.microsoft.com/office/2006/metadata/properties" xmlns:xsi="http://www.w3.org/2001/XMLSchema-instance" xmlns:pc="http://schemas.microsoft.com/office/infopath/2007/PartnerControls">
   <documentManagement>
@@ -6310,6 +7590,14 @@
 </file>
 
 <file path=customXml/itemProps1.xml><?xml version="1.0" encoding="utf-8"?>
+<ds:datastoreItem xmlns:ds="http://schemas.openxmlformats.org/officeDocument/2006/customXml" ds:itemID="{BD5EE0E8-40D9-4055-98A9-199F5BA2D460}">
+  <ds:schemaRefs>
+    <ds:schemaRef ds:uri="http://schemas.microsoft.com/sharepoint/v3/contenttype/forms"/>
+  </ds:schemaRefs>
+</ds:datastoreItem>
+</file>
+
+<file path=customXml/itemProps2.xml><?xml version="1.0" encoding="utf-8"?>
 <ds:datastoreItem xmlns:ds="http://schemas.openxmlformats.org/officeDocument/2006/customXml" ds:itemID="{63ACD5C4-F7EC-4EC1-BB31-FBB08946D776}">
   <ds:schemaRefs>
     <ds:schemaRef ds:uri="http://schemas.microsoft.com/office/2006/metadata/contentType"/>
@@ -6328,14 +7616,6 @@
 </ds:datastoreItem>
 </file>
 
-<file path=customXml/itemProps2.xml><?xml version="1.0" encoding="utf-8"?>
-<ds:datastoreItem xmlns:ds="http://schemas.openxmlformats.org/officeDocument/2006/customXml" ds:itemID="{BD5EE0E8-40D9-4055-98A9-199F5BA2D460}">
-  <ds:schemaRefs>
-    <ds:schemaRef ds:uri="http://schemas.microsoft.com/sharepoint/v3/contenttype/forms"/>
-  </ds:schemaRefs>
-</ds:datastoreItem>
-</file>
-
 <file path=customXml/itemProps3.xml><?xml version="1.0" encoding="utf-8"?>
 <ds:datastoreItem xmlns:ds="http://schemas.openxmlformats.org/officeDocument/2006/customXml" ds:itemID="{3BD05C01-22F4-4496-8A59-AC35D3B91EC9}">
   <ds:schemaRefs>

</xml_diff>

<commit_message>
11/24 revisions to app & docs
</commit_message>
<xml_diff>
--- a/Documentation/York Timer App Notes - Gemini Prompts and Responses.docx
+++ b/Documentation/York Timer App Notes - Gemini Prompts and Responses.docx
@@ -79,15 +79,7 @@
           <w:b/>
           <w:bCs/>
         </w:rPr>
-        <w:t xml:space="preserve">2s </w:t>
-      </w:r>
-      <w:proofErr w:type="gramStart"/>
-      <w:r>
-        <w:rPr>
-          <w:b/>
-          <w:bCs/>
-        </w:rPr>
-        <w:t>Inhale</w:t>
+        <w:t>2s Inhale</w:t>
       </w:r>
       <w:r>
         <w:t>  </w:t>
@@ -97,23 +89,7 @@
           <w:b/>
           <w:bCs/>
         </w:rPr>
-        <w:t>5</w:t>
-      </w:r>
-      <w:proofErr w:type="gramEnd"/>
-      <w:r>
-        <w:rPr>
-          <w:b/>
-          <w:bCs/>
-        </w:rPr>
-        <w:t xml:space="preserve">s Exhale (with the </w:t>
-      </w:r>
-      <w:proofErr w:type="gramStart"/>
-      <w:r>
-        <w:rPr>
-          <w:b/>
-          <w:bCs/>
-        </w:rPr>
-        <w:t>device)</w:t>
+        <w:t>5s Exhale (with the device)</w:t>
       </w:r>
       <w:r>
         <w:t>  </w:t>
@@ -123,15 +99,7 @@
           <w:b/>
           <w:bCs/>
         </w:rPr>
-        <w:t>5</w:t>
-      </w:r>
-      <w:proofErr w:type="gramEnd"/>
-      <w:r>
-        <w:rPr>
-          <w:b/>
-          <w:bCs/>
-        </w:rPr>
-        <w:t>s Rest</w:t>
+        <w:t>5s Rest</w:t>
       </w:r>
       <w:r>
         <w:t>.</w:t>
@@ -282,23 +250,7 @@
     </w:p>
     <w:p>
       <w:r>
-        <w:t xml:space="preserve">Now, after each set of 5 timing sequences we need to add a </w:t>
-      </w:r>
-      <w:proofErr w:type="gramStart"/>
-      <w:r>
-        <w:t>1 minute</w:t>
-      </w:r>
-      <w:proofErr w:type="gramEnd"/>
-      <w:r>
-        <w:t xml:space="preserve"> break. The 5 cycles and the </w:t>
-      </w:r>
-      <w:proofErr w:type="gramStart"/>
-      <w:r>
-        <w:t>1 minute</w:t>
-      </w:r>
-      <w:proofErr w:type="gramEnd"/>
-      <w:r>
-        <w:t xml:space="preserve"> break complete a "5-breath trial".</w:t>
+        <w:t>Now, after each set of 5 timing sequences we need to add a 1 minute break. The 5 cycles and the 1 minute break complete a "5-breath trial".</w:t>
       </w:r>
     </w:p>
     <w:p>
@@ -319,23 +271,7 @@
         </w:numPr>
       </w:pPr>
       <w:r>
-        <w:t xml:space="preserve">Cycles 1-4: 4s </w:t>
-      </w:r>
-      <w:proofErr w:type="gramStart"/>
-      <w:r>
-        <w:t>Inhale  4</w:t>
-      </w:r>
-      <w:proofErr w:type="gramEnd"/>
-      <w:r>
-        <w:t xml:space="preserve">s </w:t>
-      </w:r>
-      <w:proofErr w:type="gramStart"/>
-      <w:r>
-        <w:t>Exhale  15</w:t>
-      </w:r>
-      <w:proofErr w:type="gramEnd"/>
-      <w:r>
-        <w:t>s Rest</w:t>
+        <w:t>Cycles 1-4: 4s Inhale  4s Exhale  15s Rest</w:t>
       </w:r>
     </w:p>
     <w:p>
@@ -346,34 +282,14 @@
         </w:numPr>
       </w:pPr>
       <w:r>
-        <w:t xml:space="preserve">Cycle 5: 4s </w:t>
-      </w:r>
-      <w:proofErr w:type="gramStart"/>
-      <w:r>
-        <w:t>Inhale  4</w:t>
-      </w:r>
-      <w:proofErr w:type="gramEnd"/>
-      <w:r>
-        <w:t xml:space="preserve">s </w:t>
-      </w:r>
-      <w:proofErr w:type="gramStart"/>
-      <w:r>
-        <w:t>Exhale  </w:t>
-      </w:r>
-      <w:r>
-        <w:rPr>
-          <w:b/>
-          <w:bCs/>
-        </w:rPr>
-        <w:t>1</w:t>
-      </w:r>
-      <w:proofErr w:type="gramEnd"/>
-      <w:r>
-        <w:rPr>
-          <w:b/>
-          <w:bCs/>
-        </w:rPr>
-        <w:t xml:space="preserve"> Minute Long Break</w:t>
+        <w:t>Cycle 5: 4s Inhale  4s Exhale  </w:t>
+      </w:r>
+      <w:r>
+        <w:rPr>
+          <w:b/>
+          <w:bCs/>
+        </w:rPr>
+        <w:t>1 Minute Long Break</w:t>
       </w:r>
     </w:p>
     <w:p>
@@ -542,15 +458,7 @@
         <w:t>"Resume Session"</w:t>
       </w:r>
       <w:r>
-        <w:t xml:space="preserve"> button, changing its text and color based on the current </w:t>
-      </w:r>
-      <w:proofErr w:type="gramStart"/>
-      <w:r>
-        <w:t>timer state</w:t>
-      </w:r>
-      <w:proofErr w:type="gramEnd"/>
-      <w:r>
-        <w:t>.</w:t>
+        <w:t> button, changing its text and color based on the current timer state.</w:t>
       </w:r>
     </w:p>
     <w:p>
@@ -953,15 +861,7 @@
     </w:p>
     <w:p>
       <w:r>
-        <w:t xml:space="preserve">Move the instructions up above the </w:t>
-      </w:r>
-      <w:proofErr w:type="gramStart"/>
-      <w:r>
-        <w:t>seconds</w:t>
-      </w:r>
-      <w:proofErr w:type="gramEnd"/>
-      <w:r>
-        <w:t xml:space="preserve"> window.</w:t>
+        <w:t>Move the instructions up above the seconds window.</w:t>
       </w:r>
     </w:p>
     <w:p>
@@ -979,22 +879,10 @@
           <w:b/>
           <w:bCs/>
         </w:rPr>
-        <w:t xml:space="preserve">Instructions / Message </w:t>
-      </w:r>
-      <w:proofErr w:type="gramStart"/>
-      <w:r>
-        <w:rPr>
-          <w:b/>
-          <w:bCs/>
-        </w:rPr>
-        <w:t>Box</w:t>
-      </w:r>
-      <w:r>
-        <w:t> (#</w:t>
-      </w:r>
-      <w:proofErr w:type="gramEnd"/>
-      <w:r>
-        <w:t>message-box) right below the main header and description, placing it above the session status and the large timer display. I also adjusted the margin to fit the new position cleanly.</w:t>
+        <w:t>Instructions / Message Box</w:t>
+      </w:r>
+      <w:r>
+        <w:t> (#message-box) right below the main header and description, placing it above the session status and the large timer display. I also adjusted the margin to fit the new position cleanly.</w:t>
       </w:r>
     </w:p>
     <w:p>
@@ -1012,15 +900,7 @@
     </w:p>
     <w:p>
       <w:r>
-        <w:t xml:space="preserve">Move the control buttons up to the right of the </w:t>
-      </w:r>
-      <w:proofErr w:type="gramStart"/>
-      <w:r>
-        <w:t>seconds</w:t>
-      </w:r>
-      <w:proofErr w:type="gramEnd"/>
-      <w:r>
-        <w:t xml:space="preserve"> window.</w:t>
+        <w:t>Move the control buttons up to the right of the seconds window.</w:t>
       </w:r>
     </w:p>
     <w:p>
@@ -1084,23 +964,7 @@
     </w:p>
     <w:p>
       <w:r>
-        <w:t xml:space="preserve">Add 5 status boxes at the bottom of the app representing the 5-breath trials. Put counters in each box, set to 0 to start, and then counting up as reps are completed for each </w:t>
-      </w:r>
-      <w:proofErr w:type="gramStart"/>
-      <w:r>
-        <w:t>5 breath</w:t>
-      </w:r>
-      <w:proofErr w:type="gramEnd"/>
-      <w:r>
-        <w:t xml:space="preserve"> trial. When the counter in each box changes from 0 to 1, change the color of the box to black. Once the counter reaches 5 and the trial is complete, turn the </w:t>
-      </w:r>
-      <w:proofErr w:type="gramStart"/>
-      <w:r>
-        <w:t>box to</w:t>
-      </w:r>
-      <w:proofErr w:type="gramEnd"/>
-      <w:r>
-        <w:t xml:space="preserve"> green.</w:t>
+        <w:t>Add 5 status boxes at the bottom of the app representing the 5-breath trials. Put counters in each box, set to 0 to start, and then counting up as reps are completed for each 5 breath trial. When the counter in each box changes from 0 to 1, change the color of the box to black. Once the counter reaches 5 and the trial is complete, turn the box to green.</w:t>
       </w:r>
     </w:p>
     <w:p>
@@ -1292,12 +1156,10 @@
         <w:t> New logic has been implemented in the </w:t>
       </w:r>
       <w:proofErr w:type="spellStart"/>
-      <w:proofErr w:type="gramStart"/>
       <w:r>
         <w:t>nextState</w:t>
       </w:r>
       <w:proofErr w:type="spellEnd"/>
-      <w:proofErr w:type="gramEnd"/>
       <w:r>
         <w:t> function to manage and update the internal state of the 5 trials and reflect those changes in the UI.</w:t>
       </w:r>
@@ -1517,61 +1379,37 @@
     </w:p>
     <w:p>
       <w:r>
-        <w:t xml:space="preserve">Please make the message after the completion of each trial a </w:t>
-      </w:r>
-      <w:proofErr w:type="gramStart"/>
-      <w:r>
-        <w:t>two line</w:t>
-      </w:r>
-      <w:proofErr w:type="gramEnd"/>
-      <w:r>
-        <w:t xml:space="preserve"> message and include the trial number that </w:t>
-      </w:r>
-      <w:proofErr w:type="gramStart"/>
-      <w:r>
-        <w:t>was</w:t>
-      </w:r>
-      <w:proofErr w:type="gramEnd"/>
-      <w:r>
-        <w:t xml:space="preserve"> just </w:t>
-      </w:r>
-      <w:proofErr w:type="gramStart"/>
-      <w:r>
-        <w:t>completed</w:t>
-      </w:r>
-      <w:proofErr w:type="gramEnd"/>
+        <w:t>Please make the message after the completion of each trial a two line message and include the trial number that was just completed.</w:t>
+      </w:r>
+    </w:p>
+    <w:p>
+      <w:r>
+        <w:t>I've updated the timer logic to display a clear, two-line message, including the completed trial number, when the 1-minute break begins.</w:t>
+      </w:r>
+    </w:p>
+    <w:p>
+      <w:r>
+        <w:t>I've achieved the two-line format by using &lt;</w:t>
+      </w:r>
+      <w:proofErr w:type="spellStart"/>
+      <w:r>
+        <w:t>br</w:t>
+      </w:r>
+      <w:proofErr w:type="spellEnd"/>
+      <w:r>
+        <w:t>&gt; within the message box's </w:t>
+      </w:r>
+      <w:proofErr w:type="spellStart"/>
+      <w:r>
+        <w:t>innerHTML</w:t>
+      </w:r>
+      <w:proofErr w:type="spellEnd"/>
       <w:r>
         <w:t>.</w:t>
       </w:r>
     </w:p>
     <w:p>
       <w:r>
-        <w:t>I've updated the timer logic to display a clear, two-line message, including the completed trial number, when the 1-minute break begins.</w:t>
-      </w:r>
-    </w:p>
-    <w:p>
-      <w:r>
-        <w:t>I've achieved the two-line format by using &lt;</w:t>
-      </w:r>
-      <w:proofErr w:type="spellStart"/>
-      <w:r>
-        <w:t>br</w:t>
-      </w:r>
-      <w:proofErr w:type="spellEnd"/>
-      <w:r>
-        <w:t>&gt; within the message box's </w:t>
-      </w:r>
-      <w:proofErr w:type="spellStart"/>
-      <w:r>
-        <w:t>innerHTML</w:t>
-      </w:r>
-      <w:proofErr w:type="spellEnd"/>
-      <w:r>
-        <w:t>.</w:t>
-      </w:r>
-    </w:p>
-    <w:p>
-      <w:r>
         <w:t>Here is the updated file:</w:t>
       </w:r>
     </w:p>
@@ -1585,15 +1423,7 @@
     </w:p>
     <w:p>
       <w:r>
-        <w:t xml:space="preserve">Please </w:t>
-      </w:r>
-      <w:proofErr w:type="gramStart"/>
-      <w:r>
-        <w:t>changed</w:t>
-      </w:r>
-      <w:proofErr w:type="gramEnd"/>
-      <w:r>
-        <w:t xml:space="preserve"> the inhale cycle timing to 1 second, the exhale cycle timing to 1 seconds, and the rest cycle to 13 seconds.</w:t>
+        <w:t>Please changed the inhale cycle timing to 1 second, the exhale cycle timing to 1 seconds, and the rest cycle to 13 seconds.</w:t>
       </w:r>
     </w:p>
     <w:p>
@@ -1675,15 +1505,7 @@
         <w:t>Long Break:</w:t>
       </w:r>
       <w:r>
-        <w:t> </w:t>
-      </w:r>
-      <w:proofErr w:type="gramStart"/>
-      <w:r>
-        <w:t>Remains 1 minute</w:t>
-      </w:r>
-      <w:proofErr w:type="gramEnd"/>
-      <w:r>
-        <w:t>.</w:t>
+        <w:t> Remains 1 minute.</w:t>
       </w:r>
     </w:p>
     <w:p>
@@ -1839,13 +1661,8 @@
       </w:r>
     </w:p>
     <w:p>
-      <w:proofErr w:type="gramStart"/>
-      <w:r>
-        <w:t>This requirements</w:t>
-      </w:r>
-      <w:proofErr w:type="gramEnd"/>
-      <w:r>
-        <w:t xml:space="preserve"> list covers everything from the timing details and UI layout to the trial tracking logic. Is there any section you'd like to refine or add to?</w:t>
+      <w:r>
+        <w:t>This requirements list covers everything from the timing details and UI layout to the trial tracking logic. Is there any section you'd like to refine or add to?</w:t>
       </w:r>
     </w:p>
     <w:p>
@@ -1908,15 +1725,7 @@
     </w:p>
     <w:p>
       <w:r>
-        <w:t xml:space="preserve">It looks like you </w:t>
-      </w:r>
-      <w:proofErr w:type="gramStart"/>
-      <w:r>
-        <w:t>started</w:t>
-      </w:r>
-      <w:proofErr w:type="gramEnd"/>
-      <w:r>
-        <w:t xml:space="preserve"> to list the adjustments you want but the specific details are missing! Could you please tell me exactly what changes you'd like to make to the timer app?</w:t>
+        <w:t>It looks like you started to list the adjustments you want but the specific details are missing! Could you please tell me exactly what changes you'd like to make to the timer app?</w:t>
       </w:r>
     </w:p>
     <w:p>
@@ -2165,15 +1974,7 @@
     </w:p>
     <w:p>
       <w:r>
-        <w:t xml:space="preserve">The </w:t>
-      </w:r>
-      <w:proofErr w:type="gramStart"/>
-      <w:r>
-        <w:t>rest</w:t>
-      </w:r>
-      <w:proofErr w:type="gramEnd"/>
-      <w:r>
-        <w:t xml:space="preserve"> phase duration selection is now live and controls both the display label and the actual timer duration!</w:t>
+        <w:t>The rest phase duration selection is now live and controls both the display label and the actual timer duration!</w:t>
       </w:r>
     </w:p>
     <w:p>
@@ -2502,28 +2303,15 @@
         </w:numPr>
       </w:pPr>
       <w:r>
-        <w:t xml:space="preserve">If the timer is actively running (Inhale, </w:t>
-      </w:r>
-      <w:proofErr w:type="gramStart"/>
-      <w:r>
-        <w:t>Exhale, or</w:t>
-      </w:r>
-      <w:proofErr w:type="gramEnd"/>
-      <w:r>
-        <w:t xml:space="preserve"> Rest), it will immediately call </w:t>
+        <w:t>If the timer is actively running (Inhale, Exhale, or Rest), it will immediately call </w:t>
       </w:r>
       <w:proofErr w:type="spellStart"/>
-      <w:proofErr w:type="gramStart"/>
       <w:r>
         <w:t>pauseTimer</w:t>
       </w:r>
       <w:proofErr w:type="spellEnd"/>
       <w:r>
-        <w:t>(</w:t>
-      </w:r>
-      <w:proofErr w:type="gramEnd"/>
-      <w:r>
-        <w:t>), stopping the clock and saving the exact time remaining.</w:t>
+        <w:t>(), stopping the clock and saving the exact time remaining.</w:t>
       </w:r>
     </w:p>
     <w:p>
@@ -2752,15 +2540,7 @@
     </w:p>
     <w:p>
       <w:r>
-        <w:t xml:space="preserve">Please add the "(shorter than 2 seconds)" back onto the text in the message </w:t>
-      </w:r>
-      <w:proofErr w:type="gramStart"/>
-      <w:r>
-        <w:t>box, but</w:t>
-      </w:r>
-      <w:proofErr w:type="gramEnd"/>
-      <w:r>
-        <w:t xml:space="preserve"> leave it off of the EXHALE label.</w:t>
+        <w:t>Please add the "(shorter than 2 seconds)" back onto the text in the message box, but leave it off of the EXHALE label.</w:t>
       </w:r>
     </w:p>
     <w:p>
@@ -2781,15 +2561,7 @@
         </w:numPr>
       </w:pPr>
       <w:r>
-        <w:t xml:space="preserve">The main status </w:t>
-      </w:r>
-      <w:proofErr w:type="gramStart"/>
-      <w:r>
-        <w:t>area (#</w:t>
-      </w:r>
-      <w:proofErr w:type="gramEnd"/>
-      <w:r>
-        <w:t>status-text) remains clean, displaying just </w:t>
+        <w:t>The main status area (#status-text) remains clean, displaying just </w:t>
       </w:r>
       <w:r>
         <w:rPr>
@@ -2810,15 +2582,7 @@
         </w:numPr>
       </w:pPr>
       <w:r>
-        <w:t xml:space="preserve">The instruction message </w:t>
-      </w:r>
-      <w:proofErr w:type="gramStart"/>
-      <w:r>
-        <w:t>box (#</w:t>
-      </w:r>
-      <w:proofErr w:type="gramEnd"/>
-      <w:r>
-        <w:t>message-box) displays the full instructional text: </w:t>
+        <w:t>The instruction message box (#message-box) displays the full instructional text: </w:t>
       </w:r>
       <w:r>
         <w:rPr>
@@ -3157,15 +2921,7 @@
     </w:p>
     <w:p>
       <w:r>
-        <w:t xml:space="preserve">Please add a check mark in the upper right corner of </w:t>
-      </w:r>
-      <w:proofErr w:type="gramStart"/>
-      <w:r>
-        <w:t>each set</w:t>
-      </w:r>
-      <w:proofErr w:type="gramEnd"/>
-      <w:r>
-        <w:t xml:space="preserve"> tracker display box when it is turned green at the end of each set.</w:t>
+        <w:t>Please add a check mark in the upper right corner of each set tracker display box when it is turned green at the end of each set.</w:t>
       </w:r>
     </w:p>
     <w:p>
@@ -3282,15 +3038,7 @@
     </w:p>
     <w:p>
       <w:r>
-        <w:t xml:space="preserve">First, the UI is too tall for some phones, so we want to get rid of the message </w:t>
-      </w:r>
-      <w:proofErr w:type="gramStart"/>
-      <w:r>
-        <w:t>box, and</w:t>
-      </w:r>
-      <w:proofErr w:type="gramEnd"/>
-      <w:r>
-        <w:t xml:space="preserve"> show all messages in the main label.</w:t>
+        <w:t>First, the UI is too tall for some phones, so we want to get rid of the message box, and show all messages in the main label.</w:t>
       </w:r>
     </w:p>
     <w:p>
@@ -3393,15 +3141,7 @@
       </w:r>
       <w:proofErr w:type="spellEnd"/>
       <w:r>
-        <w:t> </w:t>
-      </w:r>
-      <w:proofErr w:type="gramStart"/>
-      <w:r>
-        <w:t>has</w:t>
-      </w:r>
-      <w:proofErr w:type="gramEnd"/>
-      <w:r>
-        <w:t xml:space="preserve"> been completely refactored to manage the content and styling of the single status element.</w:t>
+        <w:t> has been completely refactored to manage the content and styling of the single status element.</w:t>
       </w:r>
     </w:p>
     <w:p>
@@ -3650,15 +3390,7 @@
     </w:p>
     <w:p>
       <w:r>
-        <w:t xml:space="preserve">Remove the </w:t>
-      </w:r>
-      <w:proofErr w:type="gramStart"/>
-      <w:r>
-        <w:t>1 minute</w:t>
-      </w:r>
-      <w:proofErr w:type="gramEnd"/>
-      <w:r>
-        <w:t xml:space="preserve"> break after the 5th set is finished.</w:t>
+        <w:t>Remove the 1 minute break after the 5th set is finished.</w:t>
       </w:r>
     </w:p>
     <w:p>
@@ -4023,34 +3755,10 @@
           <w:b/>
           <w:bCs/>
         </w:rPr>
-        <w:t xml:space="preserve">Fixed </w:t>
-      </w:r>
-      <w:proofErr w:type="gramStart"/>
-      <w:r>
-        <w:rPr>
-          <w:b/>
-          <w:bCs/>
-        </w:rPr>
-        <w:t>Viewport Height</w:t>
-      </w:r>
-      <w:proofErr w:type="gramEnd"/>
-      <w:r>
-        <w:rPr>
-          <w:b/>
-          <w:bCs/>
-        </w:rPr>
-        <w:t>:</w:t>
-      </w:r>
-      <w:r>
-        <w:t xml:space="preserve"> I replaced the responsive height utility with h-screen and added overflow-hidden to the main &lt;body&gt; tag. This forces the application content to fit strictly within the mobile viewport without generating scrollbars, giving it the desired contained, "modal" </w:t>
-      </w:r>
-      <w:proofErr w:type="gramStart"/>
-      <w:r>
-        <w:t>feel</w:t>
-      </w:r>
-      <w:proofErr w:type="gramEnd"/>
-      <w:r>
-        <w:t>.</w:t>
+        <w:t>Fixed Viewport Height:</w:t>
+      </w:r>
+      <w:r>
+        <w:t> I replaced the responsive height utility with h-screen and added overflow-hidden to the main &lt;body&gt; tag. This forces the application content to fit strictly within the mobile viewport without generating scrollbars, giving it the desired contained, "modal" feel.</w:t>
       </w:r>
     </w:p>
     <w:p>
@@ -4086,23 +3794,7 @@
     </w:p>
     <w:p>
       <w:r>
-        <w:t xml:space="preserve">Please add a "Time Remaining: </w:t>
-      </w:r>
-      <w:proofErr w:type="gramStart"/>
-      <w:r>
-        <w:t>M:SS</w:t>
-      </w:r>
-      <w:proofErr w:type="gramEnd"/>
-      <w:r>
-        <w:t xml:space="preserve">" line below the set progress boxes. Show the total time remaining in minutes and seconds starting at (25 x the selected rest phase </w:t>
-      </w:r>
-      <w:proofErr w:type="gramStart"/>
-      <w:r>
-        <w:t>duration)+(</w:t>
-      </w:r>
-      <w:proofErr w:type="gramEnd"/>
-      <w:r>
-        <w:t>4 minutes).</w:t>
+        <w:t>Please add a "Time Remaining: M:SS" line below the set progress boxes. Show the total time remaining in minutes and seconds starting at (25 x the selected rest phase duration)+(4 minutes).</w:t>
       </w:r>
     </w:p>
     <w:p>
@@ -4119,23 +3811,7 @@
           <w:b/>
           <w:bCs/>
         </w:rPr>
-        <w:t>"</w:t>
-      </w:r>
-      <w:proofErr w:type="gramStart"/>
-      <w:r>
-        <w:rPr>
-          <w:b/>
-          <w:bCs/>
-        </w:rPr>
-        <w:t>M:SS</w:t>
-      </w:r>
-      <w:proofErr w:type="gramEnd"/>
-      <w:r>
-        <w:rPr>
-          <w:b/>
-          <w:bCs/>
-        </w:rPr>
-        <w:t>"</w:t>
+        <w:t>"M:SS"</w:t>
       </w:r>
       <w:r>
         <w:t> format below the Set Progress boxes.</w:t>
@@ -4178,23 +3854,7 @@
           <w:b/>
           <w:bCs/>
         </w:rPr>
-        <w:t xml:space="preserve">"Time Remaining: </w:t>
-      </w:r>
-      <w:proofErr w:type="gramStart"/>
-      <w:r>
-        <w:rPr>
-          <w:b/>
-          <w:bCs/>
-        </w:rPr>
-        <w:t>M:SS</w:t>
-      </w:r>
-      <w:proofErr w:type="gramEnd"/>
-      <w:r>
-        <w:rPr>
-          <w:b/>
-          <w:bCs/>
-        </w:rPr>
-        <w:t>"</w:t>
+        <w:t>"Time Remaining: M:SS"</w:t>
       </w:r>
       <w:r>
         <w:t> display.</w:t>
@@ -4226,15 +3886,7 @@
         <w:t>total session time</w:t>
       </w:r>
       <w:r>
-        <w:t xml:space="preserve"> (25 </w:t>
-      </w:r>
-      <w:proofErr w:type="gramStart"/>
-      <w:r>
-        <w:t>reps  Active</w:t>
-      </w:r>
-      <w:proofErr w:type="gramEnd"/>
-      <w:r>
-        <w:t xml:space="preserve"> Rep Duration + 4 minutes of breaks) on session start and whenever the rest duration is changed.</w:t>
+        <w:t> (25 reps  Active Rep Duration + 4 minutes of breaks) on session start and whenever the rest duration is changed.</w:t>
       </w:r>
     </w:p>
     <w:p>
@@ -4270,13 +3922,8 @@
     </w:p>
     <w:p>
       <w:r>
-        <w:t>When the "Session Complete" message is shown can you display some sort of confetti or other visual "celebration</w:t>
-      </w:r>
-      <w:proofErr w:type="gramStart"/>
-      <w:r>
-        <w:t>" ?</w:t>
-      </w:r>
-      <w:proofErr w:type="gramEnd"/>
+        <w:t>When the "Session Complete" message is shown can you display some sort of confetti or other visual "celebration" ?</w:t>
+      </w:r>
     </w:p>
     <w:p>
       <w:r>
@@ -4349,17 +3996,12 @@
         <w:t> Created a </w:t>
       </w:r>
       <w:proofErr w:type="spellStart"/>
-      <w:proofErr w:type="gramStart"/>
       <w:r>
         <w:t>showCelebration</w:t>
       </w:r>
       <w:proofErr w:type="spellEnd"/>
       <w:r>
-        <w:t>(</w:t>
-      </w:r>
-      <w:proofErr w:type="gramEnd"/>
-      <w:r>
-        <w:t>) function that generates and animates 50 confetti particles for a few seconds.</w:t>
+        <w:t>() function that generates and animates 50 confetti particles for a few seconds.</w:t>
       </w:r>
     </w:p>
     <w:p>
@@ -4380,30 +4022,20 @@
         <w:t> The </w:t>
       </w:r>
       <w:proofErr w:type="spellStart"/>
-      <w:proofErr w:type="gramStart"/>
       <w:r>
         <w:t>showCelebration</w:t>
       </w:r>
       <w:proofErr w:type="spellEnd"/>
       <w:r>
-        <w:t>(</w:t>
-      </w:r>
-      <w:proofErr w:type="gramEnd"/>
-      <w:r>
-        <w:t>) function is now called inside </w:t>
+        <w:t>() function is now called inside </w:t>
       </w:r>
       <w:proofErr w:type="spellStart"/>
-      <w:proofErr w:type="gramStart"/>
       <w:r>
         <w:t>resetSession</w:t>
       </w:r>
       <w:proofErr w:type="spellEnd"/>
       <w:r>
-        <w:t>(</w:t>
-      </w:r>
-      <w:proofErr w:type="gramEnd"/>
-      <w:r>
-        <w:t>) specifically when the entire exercise is completed.</w:t>
+        <w:t>() specifically when the entire exercise is completed.</w:t>
       </w:r>
     </w:p>
     <w:p>
@@ -4497,23 +4129,7 @@
     </w:p>
     <w:p>
       <w:r>
-        <w:t xml:space="preserve">Fixed </w:t>
-      </w:r>
-      <w:proofErr w:type="gramStart"/>
-      <w:r>
-        <w:t>Viewport Height</w:t>
-      </w:r>
-      <w:proofErr w:type="gramEnd"/>
-      <w:r>
-        <w:t xml:space="preserve">: I replaced the responsive height utility with h-screen and added overflow-hidden to the main &lt;body&gt; tag. This forces the application content to fit strictly within the mobile viewport without generating scrollbars, giving it the desired contained, "modal" </w:t>
-      </w:r>
-      <w:proofErr w:type="gramStart"/>
-      <w:r>
-        <w:t>feel</w:t>
-      </w:r>
-      <w:proofErr w:type="gramEnd"/>
-      <w:r>
-        <w:t>.</w:t>
+        <w:t>Fixed Viewport Height: I replaced the responsive height utility with h-screen and added overflow-hidden to the main &lt;body&gt; tag. This forces the application content to fit strictly within the mobile viewport without generating scrollbars, giving it the desired contained, "modal" feel.</w:t>
       </w:r>
     </w:p>
     <w:p>
@@ -4695,15 +4311,7 @@
         <w:t>Longer Duration:</w:t>
       </w:r>
       <w:r>
-        <w:t xml:space="preserve"> Confetti </w:t>
-      </w:r>
-      <w:proofErr w:type="gramStart"/>
-      <w:r>
-        <w:t>stays</w:t>
-      </w:r>
-      <w:proofErr w:type="gramEnd"/>
-      <w:r>
-        <w:t xml:space="preserve"> on screen a bit longer before disappearing.</w:t>
+        <w:t> Confetti stays on screen a bit longer before disappearing.</w:t>
       </w:r>
     </w:p>
     <w:p>
@@ -4758,15 +4366,7 @@
     </w:p>
     <w:p>
       <w:r>
-        <w:t xml:space="preserve">I made some changes. The code was </w:t>
-      </w:r>
-      <w:proofErr w:type="gramStart"/>
-      <w:r>
-        <w:t>truncated</w:t>
-      </w:r>
-      <w:proofErr w:type="gramEnd"/>
-      <w:r>
-        <w:t xml:space="preserve">, causing a </w:t>
+        <w:t xml:space="preserve">I made some changes. The code was truncated, causing a </w:t>
       </w:r>
       <w:proofErr w:type="spellStart"/>
       <w:r>
@@ -4812,23 +4412,7 @@
           <w:b/>
           <w:bCs/>
         </w:rPr>
-        <w:t>(</w:t>
-      </w:r>
-      <w:proofErr w:type="gramStart"/>
-      <w:r>
-        <w:rPr>
-          <w:b/>
-          <w:bCs/>
-        </w:rPr>
-        <w:t>20  Selected</w:t>
-      </w:r>
-      <w:proofErr w:type="gramEnd"/>
-      <w:r>
-        <w:rPr>
-          <w:b/>
-          <w:bCs/>
-        </w:rPr>
-        <w:t xml:space="preserve"> Rest Duration) + 4 Minutes.</w:t>
+        <w:t>(20  Selected Rest Duration) + 4 Minutes.</w:t>
       </w:r>
     </w:p>
     <w:p>
@@ -4860,15 +4444,7 @@
     </w:p>
     <w:p>
       <w:r>
-        <w:t xml:space="preserve">Change the "Set Progress (Reps Completed)" label to "Set Progress (Breathes Completed)" and </w:t>
-      </w:r>
-      <w:proofErr w:type="gramStart"/>
-      <w:r>
-        <w:t>increment</w:t>
-      </w:r>
-      <w:proofErr w:type="gramEnd"/>
-      <w:r>
-        <w:t xml:space="preserve"> the set counters as soon as the exhale label is removed.</w:t>
+        <w:t>Change the "Set Progress (Reps Completed)" label to "Set Progress (Breathes Completed)" and increment the set counters as soon as the exhale label is removed.</w:t>
       </w:r>
     </w:p>
     <w:p>
@@ -4934,15 +4510,7 @@
         <w:t>Counter Logic Update:</w:t>
       </w:r>
       <w:r>
-        <w:t xml:space="preserve"> The set counters now </w:t>
-      </w:r>
-      <w:proofErr w:type="gramStart"/>
-      <w:r>
-        <w:t>increment</w:t>
-      </w:r>
-      <w:proofErr w:type="gramEnd"/>
-      <w:r>
-        <w:t xml:space="preserve"> immediately when the </w:t>
+        <w:t> The set counters now increment immediately when the </w:t>
       </w:r>
       <w:r>
         <w:rPr>
@@ -4970,23 +4538,7 @@
     </w:p>
     <w:p>
       <w:r>
-        <w:t xml:space="preserve">Skip the 15 second rest period on the 5 </w:t>
-      </w:r>
-      <w:proofErr w:type="gramStart"/>
-      <w:r>
-        <w:t>breath</w:t>
-      </w:r>
-      <w:proofErr w:type="gramEnd"/>
-      <w:r>
-        <w:t xml:space="preserve"> of each set and start the </w:t>
-      </w:r>
-      <w:proofErr w:type="gramStart"/>
-      <w:r>
-        <w:t>60 second long</w:t>
-      </w:r>
-      <w:proofErr w:type="gramEnd"/>
-      <w:r>
-        <w:t xml:space="preserve"> breath timer instead. Add the checkmark to each set progress box as soon as the count is incremented to 5 for that box.</w:t>
+        <w:t>Skip the 15 second rest period on the 5 breath of each set and start the 60 second long breath timer instead. Add the checkmark to each set progress box as soon as the count is incremented to 5 for that box.</w:t>
       </w:r>
     </w:p>
     <w:p>
@@ -5080,13 +4632,8 @@
           <w:numId w:val="22"/>
         </w:numPr>
       </w:pPr>
-      <w:proofErr w:type="gramStart"/>
-      <w:r>
-        <w:t>Adds</w:t>
-      </w:r>
-      <w:proofErr w:type="gramEnd"/>
-      <w:r>
-        <w:t xml:space="preserve"> the </w:t>
+      <w:r>
+        <w:t>Adds the </w:t>
       </w:r>
       <w:r>
         <w:rPr>
@@ -5165,15 +4712,7 @@
       </w:r>
       <w:proofErr w:type="spellEnd"/>
       <w:r>
-        <w:t xml:space="preserve"> function (which adds </w:t>
-      </w:r>
-      <w:proofErr w:type="gramStart"/>
-      <w:r>
-        <w:t>the green</w:t>
-      </w:r>
-      <w:proofErr w:type="gramEnd"/>
-      <w:r>
-        <w:t xml:space="preserve"> color and checkmark) is called at the exact moment the Exhale phase ends (3000ms elapsed time).</w:t>
+        <w:t> function (which adds the green color and checkmark) is called at the exact moment the Exhale phase ends (3000ms elapsed time).</w:t>
       </w:r>
     </w:p>
     <w:p>
@@ -5212,15 +4751,7 @@
       </w:r>
       <w:proofErr w:type="spellEnd"/>
       <w:r>
-        <w:t xml:space="preserve"> ID in the HTML was cancel-reset, but </w:t>
-      </w:r>
-      <w:proofErr w:type="gramStart"/>
-      <w:r>
-        <w:t>the JavaScript</w:t>
-      </w:r>
-      <w:proofErr w:type="gramEnd"/>
-      <w:r>
-        <w:t xml:space="preserve"> was incorrectly targeting an element with the ID cancel-cancel. I have corrected the ID in the JavaScript event listener to match the HTML (cancel-reset), fixing the runtime error.</w:t>
+        <w:t xml:space="preserve"> ID in the HTML was cancel-reset, but the JavaScript was incorrectly targeting an element with the ID cancel-cancel. I have corrected the ID in the JavaScript event listener to match the HTML (cancel-reset), fixing the runtime error.</w:t>
       </w:r>
     </w:p>
     <w:p>
@@ -5244,12 +4775,10 @@
         <w:t xml:space="preserve">') was occurring because the element retrieved by </w:t>
       </w:r>
       <w:proofErr w:type="spellStart"/>
-      <w:proofErr w:type="gramStart"/>
       <w:r>
         <w:t>document.getElementById</w:t>
       </w:r>
       <w:proofErr w:type="spellEnd"/>
-      <w:proofErr w:type="gramEnd"/>
       <w:r>
         <w:t xml:space="preserve">('cancel-cancel') was null. I corrected the ID being targeted in the JavaScript to cancel-reset, which is the correct ID used in the HTML for the </w:t>
       </w:r>
@@ -5277,15 +4806,7 @@
     </w:p>
     <w:p>
       <w:r>
-        <w:t xml:space="preserve">I made some changes. The error you </w:t>
-      </w:r>
-      <w:proofErr w:type="gramStart"/>
-      <w:r>
-        <w:t>are seeing</w:t>
-      </w:r>
-      <w:proofErr w:type="gramEnd"/>
-      <w:r>
-        <w:t xml:space="preserve">, Wake Lock request failed: </w:t>
+        <w:t xml:space="preserve">I made some changes. The error you are seeing, Wake Lock request failed: </w:t>
       </w:r>
       <w:proofErr w:type="spellStart"/>
       <w:r>
@@ -5322,22 +4843,12 @@
         <w:t xml:space="preserve">I have wrapped the </w:t>
       </w:r>
       <w:proofErr w:type="spellStart"/>
-      <w:proofErr w:type="gramStart"/>
       <w:r>
         <w:t>console.error</w:t>
       </w:r>
       <w:proofErr w:type="spellEnd"/>
-      <w:proofErr w:type="gramEnd"/>
-      <w:r>
-        <w:t xml:space="preserve"> call related to </w:t>
-      </w:r>
-      <w:proofErr w:type="gramStart"/>
-      <w:r>
-        <w:t>the Wake</w:t>
-      </w:r>
-      <w:proofErr w:type="gramEnd"/>
-      <w:r>
-        <w:t xml:space="preserve"> Lock in an if statement to check for the specific </w:t>
+      <w:r>
+        <w:t xml:space="preserve"> call related to the Wake Lock in an if statement to check for the specific </w:t>
       </w:r>
       <w:proofErr w:type="spellStart"/>
       <w:r>
@@ -5345,15 +4856,7 @@
       </w:r>
       <w:proofErr w:type="spellEnd"/>
       <w:r>
-        <w:t xml:space="preserve"> and suppress its logging to keep your console clean. The app will continue to function perfectly, as </w:t>
-      </w:r>
-      <w:proofErr w:type="gramStart"/>
-      <w:r>
-        <w:t>the Wake</w:t>
-      </w:r>
-      <w:proofErr w:type="gramEnd"/>
-      <w:r>
-        <w:t xml:space="preserve"> Lock was always designed to be an optional enhancement.</w:t>
+        <w:t xml:space="preserve"> and suppress its logging to keep your console clean. The app will continue to function perfectly, as the Wake Lock was always designed to be an optional enhancement.</w:t>
       </w:r>
     </w:p>
     <w:p>
@@ -5527,91 +5030,55 @@
         <w:rPr>
           <w:color w:val="EE0000"/>
         </w:rPr>
-        <w:t xml:space="preserve"> preview </w:t>
-      </w:r>
-      <w:proofErr w:type="gramStart"/>
+        <w:t xml:space="preserve"> preview disappeared and the code showed a single line with a message something like “…redacted for brevity”. I reverted the code </w:t>
+      </w:r>
       <w:r>
         <w:rPr>
           <w:color w:val="EE0000"/>
         </w:rPr>
-        <w:t>disappeared</w:t>
-      </w:r>
-      <w:proofErr w:type="gramEnd"/>
-      <w:r>
+        <w:t xml:space="preserve">and the app was back and working. </w:t>
+      </w:r>
+    </w:p>
+    <w:p>
+      <w:pPr>
         <w:rPr>
           <w:color w:val="EE0000"/>
         </w:rPr>
-        <w:t xml:space="preserve"> and the code showed a single line with a message something like “…redacted for brevity”. I reverted the code </w:t>
-      </w:r>
+      </w:pPr>
       <w:r>
         <w:rPr>
           <w:color w:val="EE0000"/>
         </w:rPr>
-        <w:t xml:space="preserve">and the app was back and working. </w:t>
-      </w:r>
-    </w:p>
-    <w:p>
-      <w:pPr>
+        <w:t xml:space="preserve">I tried the prompt again and got the same response. The </w:t>
+      </w:r>
+      <w:r>
         <w:rPr>
           <w:color w:val="EE0000"/>
         </w:rPr>
-      </w:pPr>
-      <w:r>
-        <w:rPr>
+        <w:t xml:space="preserve">preview blanked and a message stating </w:t>
+      </w:r>
+      <w:r>
+        <w:rPr>
+          <w:b/>
+          <w:bCs/>
           <w:color w:val="EE0000"/>
         </w:rPr>
-        <w:t xml:space="preserve">I tried the prompt again and got the same response. The </w:t>
-      </w:r>
-      <w:r>
-        <w:rPr>
+        <w:t>[Immersive content redacted for brevity</w:t>
+      </w:r>
+      <w:r>
+        <w:rPr>
+          <w:b/>
+          <w:bCs/>
           <w:color w:val="EE0000"/>
         </w:rPr>
-        <w:t xml:space="preserve">preview blanked and a message stating </w:t>
-      </w:r>
-      <w:r>
-        <w:rPr>
-          <w:b/>
-          <w:bCs/>
+        <w:t>]</w:t>
+      </w:r>
+      <w:r>
+        <w:rPr>
           <w:color w:val="EE0000"/>
         </w:rPr>
-        <w:t>[Immersive content redacted for brevity</w:t>
-      </w:r>
-      <w:r>
-        <w:rPr>
-          <w:b/>
-          <w:bCs/>
-          <w:color w:val="EE0000"/>
-        </w:rPr>
-        <w:t>]</w:t>
-      </w:r>
-      <w:r>
-        <w:rPr>
-          <w:color w:val="EE0000"/>
-        </w:rPr>
-        <w:t xml:space="preserve"> was displayed in its place. On checking the </w:t>
-      </w:r>
-      <w:proofErr w:type="gramStart"/>
-      <w:r>
-        <w:rPr>
-          <w:color w:val="EE0000"/>
-        </w:rPr>
-        <w:t>code</w:t>
-      </w:r>
-      <w:proofErr w:type="gramEnd"/>
-      <w:r>
-        <w:rPr>
-          <w:color w:val="EE0000"/>
-        </w:rPr>
-        <w:t xml:space="preserve"> I found only one </w:t>
-      </w:r>
-      <w:proofErr w:type="gramStart"/>
-      <w:r>
-        <w:rPr>
-          <w:color w:val="EE0000"/>
-        </w:rPr>
-        <w:t>line</w:t>
-      </w:r>
-      <w:proofErr w:type="gramEnd"/>
+        <w:t xml:space="preserve"> was displayed in its place. On checking the code I found only one line</w:t>
+      </w:r>
       <w:r>
         <w:rPr>
           <w:color w:val="EE0000"/>
@@ -5676,22 +5143,10 @@
           <w:b/>
           <w:bCs/>
         </w:rPr>
-        <w:t xml:space="preserve">Creating a Start </w:t>
-      </w:r>
-      <w:proofErr w:type="gramStart"/>
-      <w:r>
-        <w:rPr>
-          <w:b/>
-          <w:bCs/>
-        </w:rPr>
-        <w:t>Dialog (</w:t>
-      </w:r>
-      <w:r>
-        <w:t>#</w:t>
-      </w:r>
-      <w:proofErr w:type="gramEnd"/>
-      <w:r>
-        <w:t>start-dialog</w:t>
+        <w:t>Creating a Start Dialog (</w:t>
+      </w:r>
+      <w:r>
+        <w:t>#start-dialog</w:t>
       </w:r>
       <w:r>
         <w:rPr>
@@ -5716,20 +5171,11 @@
           <w:b/>
           <w:bCs/>
         </w:rPr>
-        <w:t xml:space="preserve">Hiding the Main </w:t>
-      </w:r>
-      <w:proofErr w:type="gramStart"/>
-      <w:r>
-        <w:rPr>
-          <w:b/>
-          <w:bCs/>
-        </w:rPr>
-        <w:t>App (</w:t>
+        <w:t>Hiding the Main App (</w:t>
       </w:r>
       <w:r>
         <w:t>#main-app</w:t>
       </w:r>
-      <w:proofErr w:type="gramEnd"/>
       <w:r>
         <w:rPr>
           <w:b/>
@@ -5756,17 +5202,12 @@
         <w:t>Refactoring </w:t>
       </w:r>
       <w:proofErr w:type="spellStart"/>
-      <w:proofErr w:type="gramStart"/>
       <w:r>
         <w:t>startSession</w:t>
       </w:r>
       <w:proofErr w:type="spellEnd"/>
       <w:r>
-        <w:t>(</w:t>
-      </w:r>
-      <w:proofErr w:type="gramEnd"/>
-      <w:r>
-        <w:t>): This function now handles the transition, hiding the #start-dialog and making the #main-app visible before starting the actual timer logic.</w:t>
+        <w:t>(): This function now handles the transition, hiding the #start-dialog and making the #main-app visible before starting the actual timer logic.</w:t>
       </w:r>
     </w:p>
     <w:p>
@@ -5850,39 +5291,17 @@
           <w:color w:val="EE0000"/>
         </w:rPr>
       </w:pPr>
-      <w:proofErr w:type="gramStart"/>
       <w:r>
         <w:rPr>
           <w:color w:val="EE0000"/>
         </w:rPr>
-        <w:t>So</w:t>
-      </w:r>
-      <w:proofErr w:type="gramEnd"/>
+        <w:t xml:space="preserve">So I reverted the code and used the shorter prompt below. Interestingly it figured out the rest that was needed and handled it. </w:t>
+      </w:r>
       <w:r>
         <w:rPr>
           <w:color w:val="EE0000"/>
         </w:rPr>
-        <w:t xml:space="preserve"> I reverted the code and used the shorter prompt below. Interestingly it figured out the rest that was needed and handled it. </w:t>
-      </w:r>
-      <w:r>
-        <w:rPr>
-          <w:color w:val="EE0000"/>
-        </w:rPr>
-        <w:t xml:space="preserve">Probably my prompt was both too long but also incomplete. I did not tell it everything it needed to </w:t>
-      </w:r>
-      <w:proofErr w:type="gramStart"/>
-      <w:r>
-        <w:rPr>
-          <w:color w:val="EE0000"/>
-        </w:rPr>
-        <w:t>do</w:t>
-      </w:r>
-      <w:proofErr w:type="gramEnd"/>
-      <w:r>
-        <w:rPr>
-          <w:color w:val="EE0000"/>
-        </w:rPr>
-        <w:t xml:space="preserve">. </w:t>
+        <w:t xml:space="preserve">Probably my prompt was both too long but also incomplete. I did not tell it everything it needed to do. </w:t>
       </w:r>
       <w:r>
         <w:rPr>
@@ -5963,22 +5382,10 @@
           <w:b/>
           <w:bCs/>
         </w:rPr>
-        <w:t xml:space="preserve">Setup </w:t>
-      </w:r>
-      <w:proofErr w:type="gramStart"/>
-      <w:r>
-        <w:rPr>
-          <w:b/>
-          <w:bCs/>
-        </w:rPr>
-        <w:t>Screen (</w:t>
-      </w:r>
-      <w:r>
-        <w:t>#</w:t>
-      </w:r>
-      <w:proofErr w:type="gramEnd"/>
-      <w:r>
-        <w:t>setup-screen</w:t>
+        <w:t>Setup Screen (</w:t>
+      </w:r>
+      <w:r>
+        <w:t>#setup-screen</w:t>
       </w:r>
       <w:r>
         <w:rPr>
@@ -6023,22 +5430,10 @@
           <w:b/>
           <w:bCs/>
         </w:rPr>
-        <w:t xml:space="preserve">Workout </w:t>
-      </w:r>
-      <w:proofErr w:type="gramStart"/>
-      <w:r>
-        <w:rPr>
-          <w:b/>
-          <w:bCs/>
-        </w:rPr>
-        <w:t>Screen (</w:t>
-      </w:r>
-      <w:r>
-        <w:t>#</w:t>
-      </w:r>
-      <w:proofErr w:type="gramEnd"/>
-      <w:r>
-        <w:t>workout-screen</w:t>
+        <w:t>Workout Screen (</w:t>
+      </w:r>
+      <w:r>
+        <w:t>#workout-screen</w:t>
       </w:r>
       <w:r>
         <w:rPr>
@@ -6267,39 +5662,186 @@
           <w:color w:val="EE0000"/>
         </w:rPr>
       </w:pPr>
-      <w:proofErr w:type="gramStart"/>
       <w:r>
         <w:rPr>
           <w:color w:val="EE0000"/>
         </w:rPr>
-        <w:t>However</w:t>
-      </w:r>
-      <w:proofErr w:type="gramEnd"/>
-      <w:r>
-        <w:rPr>
+        <w:t xml:space="preserve">However…got the </w:t>
+      </w:r>
+      <w:r>
+        <w:rPr>
+          <w:b/>
+          <w:bCs/>
           <w:color w:val="EE0000"/>
         </w:rPr>
-        <w:t xml:space="preserve">…got the </w:t>
-      </w:r>
-      <w:r>
-        <w:rPr>
-          <w:b/>
-          <w:bCs/>
+        <w:t>[Immersive content redacted for brevity]</w:t>
+      </w:r>
+      <w:r>
+        <w:rPr>
           <w:color w:val="EE0000"/>
         </w:rPr>
+        <w:t xml:space="preserve"> </w:t>
+      </w:r>
+      <w:r>
+        <w:rPr>
+          <w:color w:val="EE0000"/>
+        </w:rPr>
+        <w:t>error again so reverted the code and did a check in because we have most of the changes Dale wanted. I will take another run at changing the radio button after we get this out for review.</w:t>
+      </w:r>
+    </w:p>
+    <w:p>
+      <w:pPr>
+        <w:pStyle w:val="Heading1"/>
+      </w:pPr>
+      <w:r>
+        <w:t>Session 4 – 11/20/25</w:t>
+      </w:r>
+    </w:p>
+    <w:p>
+      <w:pPr>
+        <w:pStyle w:val="Heading2"/>
+      </w:pPr>
+      <w:r>
+        <w:t>Prompt &amp; Response</w:t>
+      </w:r>
+    </w:p>
+    <w:p>
+      <w:r>
+        <w:t>I need to make changes to shrink the height of the app on mobile screens.</w:t>
+      </w:r>
+    </w:p>
+    <w:p>
+      <w:r>
+        <w:t>I understand. Shrinking the overall vertical height is critical for a better mobile experience. I've gone through the layout and made several components more compact, particularly reducing margins, padding, and the size of the main timer display on mobile phones.</w:t>
+      </w:r>
+    </w:p>
+    <w:p>
+      <w:r>
+        <w:t>Here are the key changes to shrink the app's height:</w:t>
+      </w:r>
+    </w:p>
+    <w:p>
+      <w:pPr>
+        <w:numPr>
+          <w:ilvl w:val="0"/>
+          <w:numId w:val="27"/>
+        </w:numPr>
+      </w:pPr>
+      <w:r>
+        <w:rPr>
+          <w:b/>
+          <w:bCs/>
+        </w:rPr>
+        <w:t>Status Text Container:</w:t>
+      </w:r>
+      <w:r>
+        <w:t> Reduced the height (h-14 to h-10) and bottom margin (mb-8 to mb-4).</w:t>
+      </w:r>
+    </w:p>
+    <w:p>
+      <w:pPr>
+        <w:numPr>
+          <w:ilvl w:val="0"/>
+          <w:numId w:val="27"/>
+        </w:numPr>
+      </w:pPr>
+      <w:r>
+        <w:rPr>
+          <w:b/>
+          <w:bCs/>
+        </w:rPr>
+        <w:t>Main Timer Display:</w:t>
+      </w:r>
+      <w:r>
+        <w:t> Reduced the diameter of the timer circle on mobile screens (from h-48 w-48 to h-40 w-40) and reduced its font size (text-6xl to text-5xl) to fit.</w:t>
+      </w:r>
+    </w:p>
+    <w:p>
+      <w:pPr>
+        <w:numPr>
+          <w:ilvl w:val="0"/>
+          <w:numId w:val="27"/>
+        </w:numPr>
+      </w:pPr>
+      <w:r>
+        <w:rPr>
+          <w:b/>
+          <w:bCs/>
+        </w:rPr>
+        <w:t>Set Progress Tracker:</w:t>
+      </w:r>
+      <w:r>
+        <w:t> Reduced the top margin (mt-8 to mt-4) and padding within the set boxes (p-2 to p-1) and reduced the counter font size (text-xl to text-lg) for a more compact footer.</w:t>
+      </w:r>
+    </w:p>
+    <w:p>
+      <w:pPr>
+        <w:numPr>
+          <w:ilvl w:val="0"/>
+          <w:numId w:val="27"/>
+        </w:numPr>
+      </w:pPr>
+      <w:r>
+        <w:rPr>
+          <w:b/>
+          <w:bCs/>
+        </w:rPr>
+        <w:t>JavaScript Font Scaling:</w:t>
+      </w:r>
+      <w:r>
+        <w:t> Updated the font size logic in </w:t>
+      </w:r>
+      <w:proofErr w:type="spellStart"/>
+      <w:r>
+        <w:t>setStatusText</w:t>
+      </w:r>
+      <w:proofErr w:type="spellEnd"/>
+      <w:r>
+        <w:t> to use smaller text (text-2xl for titles, text-lg for long instructions) to fit within the new, smaller status area.</w:t>
+      </w:r>
+    </w:p>
+    <w:p>
+      <w:r>
+        <w:t>Here is the updated emst_timer.html file:</w:t>
+      </w:r>
+    </w:p>
+    <w:p>
+      <w:r>
+        <w:t>These changes significantly reduce the overall footprint of the app, especially on small-screen mobile devices, making it easier to use without excessive scrolling.</w:t>
+      </w:r>
+    </w:p>
+    <w:p>
+      <w:r>
+        <w:rPr>
+          <w:color w:val="EE0000"/>
+        </w:rPr>
+        <w:t xml:space="preserve">However…got the </w:t>
+      </w:r>
+      <w:r>
+        <w:rPr>
+          <w:b/>
+          <w:bCs/>
+          <w:color w:val="EE0000"/>
+        </w:rPr>
         <w:t>[Immersive content redacted for brevity]</w:t>
       </w:r>
       <w:r>
         <w:rPr>
           <w:color w:val="EE0000"/>
         </w:rPr>
-        <w:t xml:space="preserve"> </w:t>
+        <w:t xml:space="preserve"> error again so reverted the</w:t>
       </w:r>
       <w:r>
         <w:rPr>
           <w:color w:val="EE0000"/>
         </w:rPr>
-        <w:t>error again so reverted the code and did a check in because we have most of the changes Dale wanted. I will take another run at changing the radio button after we get this out for review.</w:t>
+        <w:t xml:space="preserve"> changes and tried </w:t>
+      </w:r>
+      <w:r>
+        <w:rPr>
+          <w:color w:val="EE0000"/>
+        </w:rPr>
+        <w:t>another approach.</w:t>
       </w:r>
     </w:p>
     <w:p>
@@ -6307,10 +5849,78 @@
         <w:pStyle w:val="Heading2"/>
       </w:pPr>
       <w:r>
+        <w:lastRenderedPageBreak/>
         <w:t>Prompt &amp; Response</w:t>
       </w:r>
     </w:p>
-    <w:p/>
+    <w:p>
+      <w:r>
+        <w:t>On the setting screen please update the white text in the center of the screen to the following: "Please make sure your sound is ON and the volume is turned up. Then press "Start Session" to begin. Focus on inhaling deeply and exhaling forcefully and quickly against the device's resistance."</w:t>
+      </w:r>
+    </w:p>
+    <w:p>
+      <w:r>
+        <w:t>I've updated the instructional message on the Setup Screen to include the audio check and the revised breathing instructions.</w:t>
+      </w:r>
+    </w:p>
+    <w:p>
+      <w:r>
+        <w:t>Here is the updated emst_timer.html file:</w:t>
+      </w:r>
+    </w:p>
+    <w:p>
+      <w:pPr>
+        <w:rPr>
+          <w:color w:val="EE0000"/>
+        </w:rPr>
+      </w:pPr>
+      <w:r>
+        <w:rPr>
+          <w:color w:val="EE0000"/>
+        </w:rPr>
+        <w:t>G</w:t>
+      </w:r>
+      <w:r>
+        <w:rPr>
+          <w:color w:val="EE0000"/>
+        </w:rPr>
+        <w:t xml:space="preserve">ot the </w:t>
+      </w:r>
+      <w:r>
+        <w:rPr>
+          <w:b/>
+          <w:bCs/>
+          <w:color w:val="EE0000"/>
+        </w:rPr>
+        <w:t>[Immersive content redacted for brevity]</w:t>
+      </w:r>
+      <w:r>
+        <w:rPr>
+          <w:color w:val="EE0000"/>
+        </w:rPr>
+        <w:t xml:space="preserve"> error again so reverted the</w:t>
+      </w:r>
+      <w:r>
+        <w:rPr>
+          <w:color w:val="EE0000"/>
+        </w:rPr>
+        <w:t xml:space="preserve"> changes and tried another approach</w:t>
+      </w:r>
+    </w:p>
+    <w:p>
+      <w:r>
+        <w:rPr>
+          <w:color w:val="EE0000"/>
+        </w:rPr>
+        <w:t xml:space="preserve">Changed from the “Fast” mode to the </w:t>
+      </w:r>
+      <w:r>
+        <w:rPr>
+          <w:color w:val="EE0000"/>
+        </w:rPr>
+        <w:t>“Thinking with 3 Pro” mode and it worked OK???</w:t>
+      </w:r>
+    </w:p>
     <w:p>
       <w:pPr>
         <w:pStyle w:val="Heading2"/>
@@ -6319,7 +5929,363 @@
         <w:t>Prompt &amp; Response</w:t>
       </w:r>
     </w:p>
-    <w:p/>
+    <w:p>
+      <w:r>
+        <w:t>On the setting screen please update the white text in the center of the screen to the following: "Please make sure your sound is ON and the volume is turned up. Then press "Start Session" to begin. Focus on inhaling deeply and exhaling forcefully and quickly against the device's resistance."</w:t>
+      </w:r>
+    </w:p>
+    <w:p>
+      <w:r>
+        <w:t>I've updated the instructional text on the Setup Screen as requested to include the sound check reminder and the refined breathing instructions.</w:t>
+      </w:r>
+    </w:p>
+    <w:p>
+      <w:r>
+        <w:t>Here is the updated emst_timer.html file:</w:t>
+      </w:r>
+    </w:p>
+    <w:p>
+      <w:pPr>
+        <w:pStyle w:val="Heading2"/>
+      </w:pPr>
+      <w:r>
+        <w:t>Prompt &amp; Response</w:t>
+      </w:r>
+    </w:p>
+    <w:p>
+      <w:r>
+        <w:t>Please update the text on the workout screen that says "Long Rest(Set 1 Complete)" to "Long Rest (Set 1 Complete)".</w:t>
+      </w:r>
+    </w:p>
+    <w:p>
+      <w:r>
+        <w:t>I've updated the text on the workout screen to </w:t>
+      </w:r>
+      <w:r>
+        <w:rPr>
+          <w:b/>
+          <w:bCs/>
+        </w:rPr>
+        <w:t>"Long Rest (Set 1 Complete)"</w:t>
+      </w:r>
+      <w:r>
+        <w:t>, adding the space and removing the line break as requested.</w:t>
+      </w:r>
+    </w:p>
+    <w:p>
+      <w:r>
+        <w:t>I also adjusted the font sizing logic slightly to ensure this longer single-line message fits comfortably on screen without being cut off.</w:t>
+      </w:r>
+    </w:p>
+    <w:p>
+      <w:r>
+        <w:t>Here is the updated file:</w:t>
+      </w:r>
+    </w:p>
+    <w:p>
+      <w:pPr>
+        <w:pStyle w:val="Heading2"/>
+      </w:pPr>
+      <w:r>
+        <w:t>Prompt &amp; Response</w:t>
+      </w:r>
+    </w:p>
+    <w:p>
+      <w:r>
+        <w:t>Please make the sounds twice as loud.</w:t>
+      </w:r>
+    </w:p>
+    <w:p>
+      <w:r>
+        <w:lastRenderedPageBreak/>
+        <w:t>I've increased the volume of the audio feedback. I changed the gain value in the </w:t>
+      </w:r>
+      <w:proofErr w:type="spellStart"/>
+      <w:r>
+        <w:t>playTone</w:t>
+      </w:r>
+      <w:proofErr w:type="spellEnd"/>
+      <w:r>
+        <w:t> function from 0.5 to 1.0, which effectively doubles the amplitude of the sound.</w:t>
+      </w:r>
+    </w:p>
+    <w:p>
+      <w:r>
+        <w:t>Here is the updated file:</w:t>
+      </w:r>
+    </w:p>
+    <w:p>
+      <w:pPr>
+        <w:pStyle w:val="Heading2"/>
+      </w:pPr>
+      <w:r>
+        <w:t>Prompt &amp; Response</w:t>
+      </w:r>
+    </w:p>
+    <w:p>
+      <w:r>
+        <w:t>Please modify the workout screen to give a little more focus to the completion of the workout. Please make the confetti effect more pronounced. Please make the final message "Success". Please stay on the final success screen for 5 seconds before reverting back to the setting screen.</w:t>
+      </w:r>
+    </w:p>
+    <w:p>
+      <w:r>
+        <w:t>I've updated the application to emphasize the workout completion.</w:t>
+      </w:r>
+    </w:p>
+    <w:p>
+      <w:r>
+        <w:t>Here are the specific changes:</w:t>
+      </w:r>
+    </w:p>
+    <w:p>
+      <w:pPr>
+        <w:numPr>
+          <w:ilvl w:val="0"/>
+          <w:numId w:val="28"/>
+        </w:numPr>
+        <w:rPr>
+          <w:color w:val="EE0000"/>
+        </w:rPr>
+      </w:pPr>
+      <w:r>
+        <w:rPr>
+          <w:b/>
+          <w:bCs/>
+          <w:color w:val="EE0000"/>
+        </w:rPr>
+        <w:t>"Success" Screen:</w:t>
+      </w:r>
+      <w:r>
+        <w:rPr>
+          <w:color w:val="EE0000"/>
+        </w:rPr>
+        <w:t> When the final set is finished, the status text now displays a large </w:t>
+      </w:r>
+      <w:r>
+        <w:rPr>
+          <w:b/>
+          <w:bCs/>
+          <w:color w:val="EE0000"/>
+        </w:rPr>
+        <w:t>"Success"</w:t>
+      </w:r>
+      <w:r>
+        <w:rPr>
+          <w:color w:val="EE0000"/>
+        </w:rPr>
+        <w:t> message.</w:t>
+      </w:r>
+    </w:p>
+    <w:p>
+      <w:pPr>
+        <w:numPr>
+          <w:ilvl w:val="0"/>
+          <w:numId w:val="28"/>
+        </w:numPr>
+        <w:rPr>
+          <w:color w:val="EE0000"/>
+        </w:rPr>
+      </w:pPr>
+      <w:r>
+        <w:rPr>
+          <w:b/>
+          <w:bCs/>
+          <w:color w:val="EE0000"/>
+        </w:rPr>
+        <w:t>5-Second Delay:</w:t>
+      </w:r>
+      <w:r>
+        <w:rPr>
+          <w:color w:val="EE0000"/>
+        </w:rPr>
+        <w:t> The app stays on this success screen (with the completed progress boxes visible) for </w:t>
+      </w:r>
+      <w:r>
+        <w:rPr>
+          <w:b/>
+          <w:bCs/>
+          <w:color w:val="EE0000"/>
+        </w:rPr>
+        <w:t>5 seconds</w:t>
+      </w:r>
+      <w:r>
+        <w:rPr>
+          <w:color w:val="EE0000"/>
+        </w:rPr>
+        <w:t> before automatically navigating back to the Setup Screen.</w:t>
+      </w:r>
+    </w:p>
+    <w:p>
+      <w:pPr>
+        <w:numPr>
+          <w:ilvl w:val="0"/>
+          <w:numId w:val="28"/>
+        </w:numPr>
+      </w:pPr>
+      <w:r>
+        <w:rPr>
+          <w:b/>
+          <w:bCs/>
+        </w:rPr>
+        <w:t>Pronounced Confetti:</w:t>
+      </w:r>
+      <w:r>
+        <w:t> I increased the number of confetti particles from 50 to </w:t>
+      </w:r>
+      <w:r>
+        <w:rPr>
+          <w:b/>
+          <w:bCs/>
+        </w:rPr>
+        <w:t>150</w:t>
+      </w:r>
+      <w:r>
+        <w:t> and adjusted the size/speed randomization to make the effect much more vibrant.</w:t>
+      </w:r>
+    </w:p>
+    <w:p>
+      <w:r>
+        <w:t>Here is the updated file:</w:t>
+      </w:r>
+    </w:p>
+    <w:p>
+      <w:pPr>
+        <w:pStyle w:val="Heading2"/>
+      </w:pPr>
+      <w:r>
+        <w:t>Prompt &amp; Response</w:t>
+      </w:r>
+    </w:p>
+    <w:p>
+      <w:r>
+        <w:t>On the mobile version of the app, change the title to "York Timer" and drop the subtitle.</w:t>
+      </w:r>
+    </w:p>
+    <w:p>
+      <w:r>
+        <w:t>I've updated the header section to be responsive.</w:t>
+      </w:r>
+    </w:p>
+    <w:p>
+      <w:pPr>
+        <w:numPr>
+          <w:ilvl w:val="0"/>
+          <w:numId w:val="29"/>
+        </w:numPr>
+      </w:pPr>
+      <w:r>
+        <w:rPr>
+          <w:b/>
+          <w:bCs/>
+        </w:rPr>
+        <w:t>Mobile:</w:t>
+      </w:r>
+      <w:r>
+        <w:t> The title now reads </w:t>
+      </w:r>
+      <w:r>
+        <w:rPr>
+          <w:b/>
+          <w:bCs/>
+        </w:rPr>
+        <w:t>"York Timer"</w:t>
+      </w:r>
+      <w:r>
+        <w:t> and the subtitle is hidden.</w:t>
+      </w:r>
+    </w:p>
+    <w:p>
+      <w:pPr>
+        <w:numPr>
+          <w:ilvl w:val="0"/>
+          <w:numId w:val="29"/>
+        </w:numPr>
+      </w:pPr>
+      <w:r>
+        <w:rPr>
+          <w:b/>
+          <w:bCs/>
+        </w:rPr>
+        <w:t>Desktop/Tablet:</w:t>
+      </w:r>
+      <w:r>
+        <w:t> The full title </w:t>
+      </w:r>
+      <w:r>
+        <w:rPr>
+          <w:b/>
+          <w:bCs/>
+        </w:rPr>
+        <w:t>"York Breathing Exercise Timer"</w:t>
+      </w:r>
+      <w:r>
+        <w:t> and the subtitle </w:t>
+      </w:r>
+      <w:r>
+        <w:rPr>
+          <w:b/>
+          <w:bCs/>
+        </w:rPr>
+        <w:t>"for use with an EMST 75/150 Trainer"</w:t>
+      </w:r>
+      <w:r>
+        <w:t> remain visible.</w:t>
+      </w:r>
+    </w:p>
+    <w:p>
+      <w:r>
+        <w:t>Here is the updated emst_timer.html file:</w:t>
+      </w:r>
+    </w:p>
+    <w:p>
+      <w:pPr>
+        <w:pStyle w:val="Heading2"/>
+      </w:pPr>
+      <w:r>
+        <w:t>Prompt &amp; Response</w:t>
+      </w:r>
+    </w:p>
+    <w:p>
+      <w:r>
+        <w:t>There is a mismatch in the Time Remaining and the work out screen main counter. The time remaining runs out with 12 seconds left on the counter for the last rep of the 5th set.</w:t>
+      </w:r>
+    </w:p>
+    <w:p>
+      <w:r>
+        <w:lastRenderedPageBreak/>
+        <w:t>I've identified the discrepancy. The previous formula for the total time (20 * duration + 4 minutes) accounted for the 20 </w:t>
+      </w:r>
+      <w:r>
+        <w:rPr>
+          <w:i/>
+          <w:iCs/>
+        </w:rPr>
+        <w:t>full</w:t>
+      </w:r>
+      <w:r>
+        <w:t> repetitions and the breaks, but it missed the </w:t>
+      </w:r>
+      <w:r>
+        <w:rPr>
+          <w:b/>
+          <w:bCs/>
+        </w:rPr>
+        <w:t>15 seconds</w:t>
+      </w:r>
+      <w:r>
+        <w:t> required for the 5 partial repetitions (the 5th breath of each set, which lasts 3 seconds: 1s Inhale + 2s Exhale).</w:t>
+      </w:r>
+    </w:p>
+    <w:p>
+      <w:r>
+        <w:t>I have updated the calculation to include these missing 15 seconds (5 reps * 3 seconds). This ensures the "Time Remaining" countdown will reach 00:00 exactly when the session completes on the last rep.</w:t>
+      </w:r>
+    </w:p>
+    <w:p>
+      <w:r>
+        <w:t>Here is the updated file:</w:t>
+      </w:r>
+    </w:p>
     <w:p>
       <w:pPr>
         <w:pStyle w:val="Heading2"/>
@@ -6867,6 +6833,155 @@
     </w:lvl>
   </w:abstractNum>
   <w:abstractNum w:abstractNumId="4" w15:restartNumberingAfterBreak="0">
+    <w:nsid w:val="20EB7FEF"/>
+    <w:multiLevelType w:val="multilevel"/>
+    <w:tmpl w:val="8ACC1F4C"/>
+    <w:lvl w:ilvl="0">
+      <w:start w:val="1"/>
+      <w:numFmt w:val="bullet"/>
+      <w:lvlText w:val=""/>
+      <w:lvlJc w:val="left"/>
+      <w:pPr>
+        <w:tabs>
+          <w:tab w:val="num" w:pos="720"/>
+        </w:tabs>
+        <w:ind w:left="720" w:hanging="360"/>
+      </w:pPr>
+      <w:rPr>
+        <w:rFonts w:ascii="Symbol" w:hAnsi="Symbol" w:hint="default"/>
+        <w:sz w:val="20"/>
+      </w:rPr>
+    </w:lvl>
+    <w:lvl w:ilvl="1" w:tentative="1">
+      <w:start w:val="1"/>
+      <w:numFmt w:val="bullet"/>
+      <w:lvlText w:val=""/>
+      <w:lvlJc w:val="left"/>
+      <w:pPr>
+        <w:tabs>
+          <w:tab w:val="num" w:pos="1440"/>
+        </w:tabs>
+        <w:ind w:left="1440" w:hanging="360"/>
+      </w:pPr>
+      <w:rPr>
+        <w:rFonts w:ascii="Symbol" w:hAnsi="Symbol" w:hint="default"/>
+        <w:sz w:val="20"/>
+      </w:rPr>
+    </w:lvl>
+    <w:lvl w:ilvl="2" w:tentative="1">
+      <w:start w:val="1"/>
+      <w:numFmt w:val="bullet"/>
+      <w:lvlText w:val=""/>
+      <w:lvlJc w:val="left"/>
+      <w:pPr>
+        <w:tabs>
+          <w:tab w:val="num" w:pos="2160"/>
+        </w:tabs>
+        <w:ind w:left="2160" w:hanging="360"/>
+      </w:pPr>
+      <w:rPr>
+        <w:rFonts w:ascii="Symbol" w:hAnsi="Symbol" w:hint="default"/>
+        <w:sz w:val="20"/>
+      </w:rPr>
+    </w:lvl>
+    <w:lvl w:ilvl="3" w:tentative="1">
+      <w:start w:val="1"/>
+      <w:numFmt w:val="bullet"/>
+      <w:lvlText w:val=""/>
+      <w:lvlJc w:val="left"/>
+      <w:pPr>
+        <w:tabs>
+          <w:tab w:val="num" w:pos="2880"/>
+        </w:tabs>
+        <w:ind w:left="2880" w:hanging="360"/>
+      </w:pPr>
+      <w:rPr>
+        <w:rFonts w:ascii="Symbol" w:hAnsi="Symbol" w:hint="default"/>
+        <w:sz w:val="20"/>
+      </w:rPr>
+    </w:lvl>
+    <w:lvl w:ilvl="4" w:tentative="1">
+      <w:start w:val="1"/>
+      <w:numFmt w:val="bullet"/>
+      <w:lvlText w:val=""/>
+      <w:lvlJc w:val="left"/>
+      <w:pPr>
+        <w:tabs>
+          <w:tab w:val="num" w:pos="3600"/>
+        </w:tabs>
+        <w:ind w:left="3600" w:hanging="360"/>
+      </w:pPr>
+      <w:rPr>
+        <w:rFonts w:ascii="Symbol" w:hAnsi="Symbol" w:hint="default"/>
+        <w:sz w:val="20"/>
+      </w:rPr>
+    </w:lvl>
+    <w:lvl w:ilvl="5" w:tentative="1">
+      <w:start w:val="1"/>
+      <w:numFmt w:val="bullet"/>
+      <w:lvlText w:val=""/>
+      <w:lvlJc w:val="left"/>
+      <w:pPr>
+        <w:tabs>
+          <w:tab w:val="num" w:pos="4320"/>
+        </w:tabs>
+        <w:ind w:left="4320" w:hanging="360"/>
+      </w:pPr>
+      <w:rPr>
+        <w:rFonts w:ascii="Symbol" w:hAnsi="Symbol" w:hint="default"/>
+        <w:sz w:val="20"/>
+      </w:rPr>
+    </w:lvl>
+    <w:lvl w:ilvl="6" w:tentative="1">
+      <w:start w:val="1"/>
+      <w:numFmt w:val="bullet"/>
+      <w:lvlText w:val=""/>
+      <w:lvlJc w:val="left"/>
+      <w:pPr>
+        <w:tabs>
+          <w:tab w:val="num" w:pos="5040"/>
+        </w:tabs>
+        <w:ind w:left="5040" w:hanging="360"/>
+      </w:pPr>
+      <w:rPr>
+        <w:rFonts w:ascii="Symbol" w:hAnsi="Symbol" w:hint="default"/>
+        <w:sz w:val="20"/>
+      </w:rPr>
+    </w:lvl>
+    <w:lvl w:ilvl="7" w:tentative="1">
+      <w:start w:val="1"/>
+      <w:numFmt w:val="bullet"/>
+      <w:lvlText w:val=""/>
+      <w:lvlJc w:val="left"/>
+      <w:pPr>
+        <w:tabs>
+          <w:tab w:val="num" w:pos="5760"/>
+        </w:tabs>
+        <w:ind w:left="5760" w:hanging="360"/>
+      </w:pPr>
+      <w:rPr>
+        <w:rFonts w:ascii="Symbol" w:hAnsi="Symbol" w:hint="default"/>
+        <w:sz w:val="20"/>
+      </w:rPr>
+    </w:lvl>
+    <w:lvl w:ilvl="8" w:tentative="1">
+      <w:start w:val="1"/>
+      <w:numFmt w:val="bullet"/>
+      <w:lvlText w:val=""/>
+      <w:lvlJc w:val="left"/>
+      <w:pPr>
+        <w:tabs>
+          <w:tab w:val="num" w:pos="6480"/>
+        </w:tabs>
+        <w:ind w:left="6480" w:hanging="360"/>
+      </w:pPr>
+      <w:rPr>
+        <w:rFonts w:ascii="Symbol" w:hAnsi="Symbol" w:hint="default"/>
+        <w:sz w:val="20"/>
+      </w:rPr>
+    </w:lvl>
+  </w:abstractNum>
+  <w:abstractNum w:abstractNumId="5" w15:restartNumberingAfterBreak="0">
     <w:nsid w:val="2282043E"/>
     <w:multiLevelType w:val="multilevel"/>
     <w:tmpl w:val="D01E89F8"/>
@@ -7015,7 +7130,7 @@
       </w:rPr>
     </w:lvl>
   </w:abstractNum>
-  <w:abstractNum w:abstractNumId="5" w15:restartNumberingAfterBreak="0">
+  <w:abstractNum w:abstractNumId="6" w15:restartNumberingAfterBreak="0">
     <w:nsid w:val="266D54F9"/>
     <w:multiLevelType w:val="multilevel"/>
     <w:tmpl w:val="277E8964"/>
@@ -7128,7 +7243,7 @@
       </w:pPr>
     </w:lvl>
   </w:abstractNum>
-  <w:abstractNum w:abstractNumId="6" w15:restartNumberingAfterBreak="0">
+  <w:abstractNum w:abstractNumId="7" w15:restartNumberingAfterBreak="0">
     <w:nsid w:val="2CBC69BC"/>
     <w:multiLevelType w:val="multilevel"/>
     <w:tmpl w:val="5E8EF010"/>
@@ -7245,7 +7360,7 @@
       </w:pPr>
     </w:lvl>
   </w:abstractNum>
-  <w:abstractNum w:abstractNumId="7" w15:restartNumberingAfterBreak="0">
+  <w:abstractNum w:abstractNumId="8" w15:restartNumberingAfterBreak="0">
     <w:nsid w:val="2DAA1FD0"/>
     <w:multiLevelType w:val="multilevel"/>
     <w:tmpl w:val="5E0A1280"/>
@@ -7358,7 +7473,7 @@
       </w:pPr>
     </w:lvl>
   </w:abstractNum>
-  <w:abstractNum w:abstractNumId="8" w15:restartNumberingAfterBreak="0">
+  <w:abstractNum w:abstractNumId="9" w15:restartNumberingAfterBreak="0">
     <w:nsid w:val="33731140"/>
     <w:multiLevelType w:val="multilevel"/>
     <w:tmpl w:val="1336449C"/>
@@ -7471,7 +7586,7 @@
       </w:pPr>
     </w:lvl>
   </w:abstractNum>
-  <w:abstractNum w:abstractNumId="9" w15:restartNumberingAfterBreak="0">
+  <w:abstractNum w:abstractNumId="10" w15:restartNumberingAfterBreak="0">
     <w:nsid w:val="3B91786A"/>
     <w:multiLevelType w:val="multilevel"/>
     <w:tmpl w:val="8A86D414"/>
@@ -7620,7 +7735,7 @@
       </w:rPr>
     </w:lvl>
   </w:abstractNum>
-  <w:abstractNum w:abstractNumId="10" w15:restartNumberingAfterBreak="0">
+  <w:abstractNum w:abstractNumId="11" w15:restartNumberingAfterBreak="0">
     <w:nsid w:val="3FC82A2C"/>
     <w:multiLevelType w:val="multilevel"/>
     <w:tmpl w:val="2F58CADC"/>
@@ -7733,7 +7848,7 @@
       </w:pPr>
     </w:lvl>
   </w:abstractNum>
-  <w:abstractNum w:abstractNumId="11" w15:restartNumberingAfterBreak="0">
+  <w:abstractNum w:abstractNumId="12" w15:restartNumberingAfterBreak="0">
     <w:nsid w:val="412D2F3E"/>
     <w:multiLevelType w:val="multilevel"/>
     <w:tmpl w:val="42DA08A4"/>
@@ -7846,7 +7961,7 @@
       </w:pPr>
     </w:lvl>
   </w:abstractNum>
-  <w:abstractNum w:abstractNumId="12" w15:restartNumberingAfterBreak="0">
+  <w:abstractNum w:abstractNumId="13" w15:restartNumberingAfterBreak="0">
     <w:nsid w:val="41506992"/>
     <w:multiLevelType w:val="multilevel"/>
     <w:tmpl w:val="BAA4CFA8"/>
@@ -7963,7 +8078,7 @@
       </w:pPr>
     </w:lvl>
   </w:abstractNum>
-  <w:abstractNum w:abstractNumId="13" w15:restartNumberingAfterBreak="0">
+  <w:abstractNum w:abstractNumId="14" w15:restartNumberingAfterBreak="0">
     <w:nsid w:val="42310804"/>
     <w:multiLevelType w:val="multilevel"/>
     <w:tmpl w:val="44003A32"/>
@@ -8076,7 +8191,7 @@
       </w:pPr>
     </w:lvl>
   </w:abstractNum>
-  <w:abstractNum w:abstractNumId="14" w15:restartNumberingAfterBreak="0">
+  <w:abstractNum w:abstractNumId="15" w15:restartNumberingAfterBreak="0">
     <w:nsid w:val="46503D37"/>
     <w:multiLevelType w:val="multilevel"/>
     <w:tmpl w:val="2E20D68A"/>
@@ -8189,7 +8304,7 @@
       </w:pPr>
     </w:lvl>
   </w:abstractNum>
-  <w:abstractNum w:abstractNumId="15" w15:restartNumberingAfterBreak="0">
+  <w:abstractNum w:abstractNumId="16" w15:restartNumberingAfterBreak="0">
     <w:nsid w:val="4D963680"/>
     <w:multiLevelType w:val="multilevel"/>
     <w:tmpl w:val="22E642DA"/>
@@ -8302,7 +8417,7 @@
       </w:pPr>
     </w:lvl>
   </w:abstractNum>
-  <w:abstractNum w:abstractNumId="16" w15:restartNumberingAfterBreak="0">
+  <w:abstractNum w:abstractNumId="17" w15:restartNumberingAfterBreak="0">
     <w:nsid w:val="4DE64045"/>
     <w:multiLevelType w:val="multilevel"/>
     <w:tmpl w:val="A03A5560"/>
@@ -8451,7 +8566,7 @@
       </w:rPr>
     </w:lvl>
   </w:abstractNum>
-  <w:abstractNum w:abstractNumId="17" w15:restartNumberingAfterBreak="0">
+  <w:abstractNum w:abstractNumId="18" w15:restartNumberingAfterBreak="0">
     <w:nsid w:val="4E500DCE"/>
     <w:multiLevelType w:val="multilevel"/>
     <w:tmpl w:val="A5809CE2"/>
@@ -8564,7 +8679,7 @@
       </w:pPr>
     </w:lvl>
   </w:abstractNum>
-  <w:abstractNum w:abstractNumId="18" w15:restartNumberingAfterBreak="0">
+  <w:abstractNum w:abstractNumId="19" w15:restartNumberingAfterBreak="0">
     <w:nsid w:val="51B026C0"/>
     <w:multiLevelType w:val="multilevel"/>
     <w:tmpl w:val="7F30D0C4"/>
@@ -8713,7 +8828,7 @@
       </w:rPr>
     </w:lvl>
   </w:abstractNum>
-  <w:abstractNum w:abstractNumId="19" w15:restartNumberingAfterBreak="0">
+  <w:abstractNum w:abstractNumId="20" w15:restartNumberingAfterBreak="0">
     <w:nsid w:val="533C64EE"/>
     <w:multiLevelType w:val="multilevel"/>
     <w:tmpl w:val="AD38AC3E"/>
@@ -8862,7 +8977,7 @@
       </w:rPr>
     </w:lvl>
   </w:abstractNum>
-  <w:abstractNum w:abstractNumId="20" w15:restartNumberingAfterBreak="0">
+  <w:abstractNum w:abstractNumId="21" w15:restartNumberingAfterBreak="0">
     <w:nsid w:val="5DA83774"/>
     <w:multiLevelType w:val="multilevel"/>
     <w:tmpl w:val="2DFCA148"/>
@@ -8975,7 +9090,233 @@
       </w:pPr>
     </w:lvl>
   </w:abstractNum>
-  <w:abstractNum w:abstractNumId="21" w15:restartNumberingAfterBreak="0">
+  <w:abstractNum w:abstractNumId="22" w15:restartNumberingAfterBreak="0">
+    <w:nsid w:val="5EEE0ECF"/>
+    <w:multiLevelType w:val="multilevel"/>
+    <w:tmpl w:val="9168E742"/>
+    <w:lvl w:ilvl="0">
+      <w:start w:val="1"/>
+      <w:numFmt w:val="decimal"/>
+      <w:lvlText w:val="%1."/>
+      <w:lvlJc w:val="left"/>
+      <w:pPr>
+        <w:tabs>
+          <w:tab w:val="num" w:pos="720"/>
+        </w:tabs>
+        <w:ind w:left="720" w:hanging="360"/>
+      </w:pPr>
+    </w:lvl>
+    <w:lvl w:ilvl="1" w:tentative="1">
+      <w:start w:val="1"/>
+      <w:numFmt w:val="decimal"/>
+      <w:lvlText w:val="%2."/>
+      <w:lvlJc w:val="left"/>
+      <w:pPr>
+        <w:tabs>
+          <w:tab w:val="num" w:pos="1440"/>
+        </w:tabs>
+        <w:ind w:left="1440" w:hanging="360"/>
+      </w:pPr>
+    </w:lvl>
+    <w:lvl w:ilvl="2" w:tentative="1">
+      <w:start w:val="1"/>
+      <w:numFmt w:val="decimal"/>
+      <w:lvlText w:val="%3."/>
+      <w:lvlJc w:val="left"/>
+      <w:pPr>
+        <w:tabs>
+          <w:tab w:val="num" w:pos="2160"/>
+        </w:tabs>
+        <w:ind w:left="2160" w:hanging="360"/>
+      </w:pPr>
+    </w:lvl>
+    <w:lvl w:ilvl="3" w:tentative="1">
+      <w:start w:val="1"/>
+      <w:numFmt w:val="decimal"/>
+      <w:lvlText w:val="%4."/>
+      <w:lvlJc w:val="left"/>
+      <w:pPr>
+        <w:tabs>
+          <w:tab w:val="num" w:pos="2880"/>
+        </w:tabs>
+        <w:ind w:left="2880" w:hanging="360"/>
+      </w:pPr>
+    </w:lvl>
+    <w:lvl w:ilvl="4" w:tentative="1">
+      <w:start w:val="1"/>
+      <w:numFmt w:val="decimal"/>
+      <w:lvlText w:val="%5."/>
+      <w:lvlJc w:val="left"/>
+      <w:pPr>
+        <w:tabs>
+          <w:tab w:val="num" w:pos="3600"/>
+        </w:tabs>
+        <w:ind w:left="3600" w:hanging="360"/>
+      </w:pPr>
+    </w:lvl>
+    <w:lvl w:ilvl="5" w:tentative="1">
+      <w:start w:val="1"/>
+      <w:numFmt w:val="decimal"/>
+      <w:lvlText w:val="%6."/>
+      <w:lvlJc w:val="left"/>
+      <w:pPr>
+        <w:tabs>
+          <w:tab w:val="num" w:pos="4320"/>
+        </w:tabs>
+        <w:ind w:left="4320" w:hanging="360"/>
+      </w:pPr>
+    </w:lvl>
+    <w:lvl w:ilvl="6" w:tentative="1">
+      <w:start w:val="1"/>
+      <w:numFmt w:val="decimal"/>
+      <w:lvlText w:val="%7."/>
+      <w:lvlJc w:val="left"/>
+      <w:pPr>
+        <w:tabs>
+          <w:tab w:val="num" w:pos="5040"/>
+        </w:tabs>
+        <w:ind w:left="5040" w:hanging="360"/>
+      </w:pPr>
+    </w:lvl>
+    <w:lvl w:ilvl="7" w:tentative="1">
+      <w:start w:val="1"/>
+      <w:numFmt w:val="decimal"/>
+      <w:lvlText w:val="%8."/>
+      <w:lvlJc w:val="left"/>
+      <w:pPr>
+        <w:tabs>
+          <w:tab w:val="num" w:pos="5760"/>
+        </w:tabs>
+        <w:ind w:left="5760" w:hanging="360"/>
+      </w:pPr>
+    </w:lvl>
+    <w:lvl w:ilvl="8" w:tentative="1">
+      <w:start w:val="1"/>
+      <w:numFmt w:val="decimal"/>
+      <w:lvlText w:val="%9."/>
+      <w:lvlJc w:val="left"/>
+      <w:pPr>
+        <w:tabs>
+          <w:tab w:val="num" w:pos="6480"/>
+        </w:tabs>
+        <w:ind w:left="6480" w:hanging="360"/>
+      </w:pPr>
+    </w:lvl>
+  </w:abstractNum>
+  <w:abstractNum w:abstractNumId="23" w15:restartNumberingAfterBreak="0">
+    <w:nsid w:val="66146D20"/>
+    <w:multiLevelType w:val="multilevel"/>
+    <w:tmpl w:val="818A1000"/>
+    <w:lvl w:ilvl="0">
+      <w:start w:val="1"/>
+      <w:numFmt w:val="decimal"/>
+      <w:lvlText w:val="%1."/>
+      <w:lvlJc w:val="left"/>
+      <w:pPr>
+        <w:tabs>
+          <w:tab w:val="num" w:pos="720"/>
+        </w:tabs>
+        <w:ind w:left="720" w:hanging="360"/>
+      </w:pPr>
+    </w:lvl>
+    <w:lvl w:ilvl="1" w:tentative="1">
+      <w:start w:val="1"/>
+      <w:numFmt w:val="decimal"/>
+      <w:lvlText w:val="%2."/>
+      <w:lvlJc w:val="left"/>
+      <w:pPr>
+        <w:tabs>
+          <w:tab w:val="num" w:pos="1440"/>
+        </w:tabs>
+        <w:ind w:left="1440" w:hanging="360"/>
+      </w:pPr>
+    </w:lvl>
+    <w:lvl w:ilvl="2" w:tentative="1">
+      <w:start w:val="1"/>
+      <w:numFmt w:val="decimal"/>
+      <w:lvlText w:val="%3."/>
+      <w:lvlJc w:val="left"/>
+      <w:pPr>
+        <w:tabs>
+          <w:tab w:val="num" w:pos="2160"/>
+        </w:tabs>
+        <w:ind w:left="2160" w:hanging="360"/>
+      </w:pPr>
+    </w:lvl>
+    <w:lvl w:ilvl="3" w:tentative="1">
+      <w:start w:val="1"/>
+      <w:numFmt w:val="decimal"/>
+      <w:lvlText w:val="%4."/>
+      <w:lvlJc w:val="left"/>
+      <w:pPr>
+        <w:tabs>
+          <w:tab w:val="num" w:pos="2880"/>
+        </w:tabs>
+        <w:ind w:left="2880" w:hanging="360"/>
+      </w:pPr>
+    </w:lvl>
+    <w:lvl w:ilvl="4" w:tentative="1">
+      <w:start w:val="1"/>
+      <w:numFmt w:val="decimal"/>
+      <w:lvlText w:val="%5."/>
+      <w:lvlJc w:val="left"/>
+      <w:pPr>
+        <w:tabs>
+          <w:tab w:val="num" w:pos="3600"/>
+        </w:tabs>
+        <w:ind w:left="3600" w:hanging="360"/>
+      </w:pPr>
+    </w:lvl>
+    <w:lvl w:ilvl="5" w:tentative="1">
+      <w:start w:val="1"/>
+      <w:numFmt w:val="decimal"/>
+      <w:lvlText w:val="%6."/>
+      <w:lvlJc w:val="left"/>
+      <w:pPr>
+        <w:tabs>
+          <w:tab w:val="num" w:pos="4320"/>
+        </w:tabs>
+        <w:ind w:left="4320" w:hanging="360"/>
+      </w:pPr>
+    </w:lvl>
+    <w:lvl w:ilvl="6" w:tentative="1">
+      <w:start w:val="1"/>
+      <w:numFmt w:val="decimal"/>
+      <w:lvlText w:val="%7."/>
+      <w:lvlJc w:val="left"/>
+      <w:pPr>
+        <w:tabs>
+          <w:tab w:val="num" w:pos="5040"/>
+        </w:tabs>
+        <w:ind w:left="5040" w:hanging="360"/>
+      </w:pPr>
+    </w:lvl>
+    <w:lvl w:ilvl="7" w:tentative="1">
+      <w:start w:val="1"/>
+      <w:numFmt w:val="decimal"/>
+      <w:lvlText w:val="%8."/>
+      <w:lvlJc w:val="left"/>
+      <w:pPr>
+        <w:tabs>
+          <w:tab w:val="num" w:pos="5760"/>
+        </w:tabs>
+        <w:ind w:left="5760" w:hanging="360"/>
+      </w:pPr>
+    </w:lvl>
+    <w:lvl w:ilvl="8" w:tentative="1">
+      <w:start w:val="1"/>
+      <w:numFmt w:val="decimal"/>
+      <w:lvlText w:val="%9."/>
+      <w:lvlJc w:val="left"/>
+      <w:pPr>
+        <w:tabs>
+          <w:tab w:val="num" w:pos="6480"/>
+        </w:tabs>
+        <w:ind w:left="6480" w:hanging="360"/>
+      </w:pPr>
+    </w:lvl>
+  </w:abstractNum>
+  <w:abstractNum w:abstractNumId="24" w15:restartNumberingAfterBreak="0">
     <w:nsid w:val="684B488B"/>
     <w:multiLevelType w:val="multilevel"/>
     <w:tmpl w:val="7EA2A448"/>
@@ -9092,7 +9433,7 @@
       </w:pPr>
     </w:lvl>
   </w:abstractNum>
-  <w:abstractNum w:abstractNumId="22" w15:restartNumberingAfterBreak="0">
+  <w:abstractNum w:abstractNumId="25" w15:restartNumberingAfterBreak="0">
     <w:nsid w:val="68E97D2C"/>
     <w:multiLevelType w:val="multilevel"/>
     <w:tmpl w:val="CD3E63E0"/>
@@ -9205,7 +9546,7 @@
       </w:pPr>
     </w:lvl>
   </w:abstractNum>
-  <w:abstractNum w:abstractNumId="23" w15:restartNumberingAfterBreak="0">
+  <w:abstractNum w:abstractNumId="26" w15:restartNumberingAfterBreak="0">
     <w:nsid w:val="790F13B0"/>
     <w:multiLevelType w:val="multilevel"/>
     <w:tmpl w:val="159452F8"/>
@@ -9322,7 +9663,7 @@
       </w:pPr>
     </w:lvl>
   </w:abstractNum>
-  <w:abstractNum w:abstractNumId="24" w15:restartNumberingAfterBreak="0">
+  <w:abstractNum w:abstractNumId="27" w15:restartNumberingAfterBreak="0">
     <w:nsid w:val="7D533839"/>
     <w:multiLevelType w:val="multilevel"/>
     <w:tmpl w:val="3FC03110"/>
@@ -9435,7 +9776,7 @@
       </w:pPr>
     </w:lvl>
   </w:abstractNum>
-  <w:abstractNum w:abstractNumId="25" w15:restartNumberingAfterBreak="0">
+  <w:abstractNum w:abstractNumId="28" w15:restartNumberingAfterBreak="0">
     <w:nsid w:val="7F150E2E"/>
     <w:multiLevelType w:val="multilevel"/>
     <w:tmpl w:val="7F08D178"/>
@@ -9552,79 +9893,88 @@
     <w:abstractNumId w:val="2"/>
   </w:num>
   <w:num w:numId="2" w16cid:durableId="1081484610">
-    <w:abstractNumId w:val="4"/>
+    <w:abstractNumId w:val="5"/>
   </w:num>
   <w:num w:numId="3" w16cid:durableId="1633242576">
+    <w:abstractNumId w:val="27"/>
+  </w:num>
+  <w:num w:numId="4" w16cid:durableId="103351417">
     <w:abstractNumId w:val="24"/>
   </w:num>
-  <w:num w:numId="4" w16cid:durableId="103351417">
-    <w:abstractNumId w:val="21"/>
-  </w:num>
   <w:num w:numId="5" w16cid:durableId="1464352067">
-    <w:abstractNumId w:val="16"/>
+    <w:abstractNumId w:val="17"/>
   </w:num>
   <w:num w:numId="6" w16cid:durableId="137888641">
-    <w:abstractNumId w:val="22"/>
+    <w:abstractNumId w:val="25"/>
   </w:num>
   <w:num w:numId="7" w16cid:durableId="943346198">
     <w:abstractNumId w:val="0"/>
   </w:num>
   <w:num w:numId="8" w16cid:durableId="419568459">
-    <w:abstractNumId w:val="15"/>
+    <w:abstractNumId w:val="16"/>
   </w:num>
   <w:num w:numId="9" w16cid:durableId="1174951823">
-    <w:abstractNumId w:val="8"/>
+    <w:abstractNumId w:val="9"/>
   </w:num>
   <w:num w:numId="10" w16cid:durableId="391852512">
-    <w:abstractNumId w:val="17"/>
+    <w:abstractNumId w:val="18"/>
   </w:num>
   <w:num w:numId="11" w16cid:durableId="1320502627">
     <w:abstractNumId w:val="1"/>
   </w:num>
   <w:num w:numId="12" w16cid:durableId="1850021380">
-    <w:abstractNumId w:val="10"/>
+    <w:abstractNumId w:val="11"/>
   </w:num>
   <w:num w:numId="13" w16cid:durableId="462118138">
     <w:abstractNumId w:val="3"/>
   </w:num>
   <w:num w:numId="14" w16cid:durableId="249050033">
+    <w:abstractNumId w:val="7"/>
+  </w:num>
+  <w:num w:numId="15" w16cid:durableId="883829856">
+    <w:abstractNumId w:val="20"/>
+  </w:num>
+  <w:num w:numId="16" w16cid:durableId="309749584">
     <w:abstractNumId w:val="6"/>
   </w:num>
-  <w:num w:numId="15" w16cid:durableId="883829856">
+  <w:num w:numId="17" w16cid:durableId="294797531">
+    <w:abstractNumId w:val="14"/>
+  </w:num>
+  <w:num w:numId="18" w16cid:durableId="1656959134">
+    <w:abstractNumId w:val="12"/>
+  </w:num>
+  <w:num w:numId="19" w16cid:durableId="1425685876">
     <w:abstractNumId w:val="19"/>
   </w:num>
-  <w:num w:numId="16" w16cid:durableId="309749584">
-    <w:abstractNumId w:val="5"/>
+  <w:num w:numId="20" w16cid:durableId="1323777705">
+    <w:abstractNumId w:val="10"/>
   </w:num>
-  <w:num w:numId="17" w16cid:durableId="294797531">
+  <w:num w:numId="21" w16cid:durableId="1149597623">
+    <w:abstractNumId w:val="28"/>
+  </w:num>
+  <w:num w:numId="22" w16cid:durableId="81800778">
     <w:abstractNumId w:val="13"/>
   </w:num>
-  <w:num w:numId="18" w16cid:durableId="1656959134">
-    <w:abstractNumId w:val="11"/>
-  </w:num>
-  <w:num w:numId="19" w16cid:durableId="1425685876">
-    <w:abstractNumId w:val="18"/>
-  </w:num>
-  <w:num w:numId="20" w16cid:durableId="1323777705">
-    <w:abstractNumId w:val="9"/>
-  </w:num>
-  <w:num w:numId="21" w16cid:durableId="1149597623">
-    <w:abstractNumId w:val="25"/>
-  </w:num>
-  <w:num w:numId="22" w16cid:durableId="81800778">
-    <w:abstractNumId w:val="12"/>
-  </w:num>
   <w:num w:numId="23" w16cid:durableId="1852450353">
-    <w:abstractNumId w:val="20"/>
+    <w:abstractNumId w:val="21"/>
   </w:num>
   <w:num w:numId="24" w16cid:durableId="1947075062">
-    <w:abstractNumId w:val="14"/>
+    <w:abstractNumId w:val="15"/>
   </w:num>
   <w:num w:numId="25" w16cid:durableId="730276674">
+    <w:abstractNumId w:val="26"/>
+  </w:num>
+  <w:num w:numId="26" w16cid:durableId="2081782163">
+    <w:abstractNumId w:val="8"/>
+  </w:num>
+  <w:num w:numId="27" w16cid:durableId="199242825">
     <w:abstractNumId w:val="23"/>
   </w:num>
-  <w:num w:numId="26" w16cid:durableId="2081782163">
-    <w:abstractNumId w:val="7"/>
+  <w:num w:numId="28" w16cid:durableId="1267228812">
+    <w:abstractNumId w:val="22"/>
+  </w:num>
+  <w:num w:numId="29" w16cid:durableId="2077315196">
+    <w:abstractNumId w:val="4"/>
   </w:num>
 </w:numbering>
 </file>
@@ -10885,6 +11235,15 @@
 </file>
 
 <file path=customXml/item1.xml><?xml version="1.0" encoding="utf-8"?>
+<?mso-contentType ?>
+<FormTemplates xmlns="http://schemas.microsoft.com/sharepoint/v3/contenttype/forms">
+  <Display>DocumentLibraryForm</Display>
+  <Edit>DocumentLibraryForm</Edit>
+  <New>DocumentLibraryForm</New>
+</FormTemplates>
+</file>
+
+<file path=customXml/item2.xml><?xml version="1.0" encoding="utf-8"?>
 <ct:contentTypeSchema xmlns:ct="http://schemas.microsoft.com/office/2006/metadata/contentType" xmlns:ma="http://schemas.microsoft.com/office/2006/metadata/properties/metaAttributes" ct:_="" ma:_="" ma:contentTypeName="Document" ma:contentTypeID="0x0101006AC817E8DF45604B91D924A6E40A8DA0" ma:contentTypeVersion="18" ma:contentTypeDescription="Create a new document." ma:contentTypeScope="" ma:versionID="3077843c59f6dc1010b1b055dca9c401">
   <xsd:schema xmlns:xsd="http://www.w3.org/2001/XMLSchema" xmlns:xs="http://www.w3.org/2001/XMLSchema" xmlns:p="http://schemas.microsoft.com/office/2006/metadata/properties" xmlns:ns2="546d985d-7d3a-4326-93e2-6c66fec7abb5" xmlns:ns3="7ec7ee48-a466-4b9f-8050-5a417675deba" targetNamespace="http://schemas.microsoft.com/office/2006/metadata/properties" ma:root="true" ma:fieldsID="3e07ca79de465e2185298ab572b36360" ns2:_="" ns3:_="">
     <xsd:import namespace="546d985d-7d3a-4326-93e2-6c66fec7abb5"/>
@@ -11139,15 +11498,6 @@
 </ct:contentTypeSchema>
 </file>
 
-<file path=customXml/item2.xml><?xml version="1.0" encoding="utf-8"?>
-<?mso-contentType ?>
-<FormTemplates xmlns="http://schemas.microsoft.com/sharepoint/v3/contenttype/forms">
-  <Display>DocumentLibraryForm</Display>
-  <Edit>DocumentLibraryForm</Edit>
-  <New>DocumentLibraryForm</New>
-</FormTemplates>
-</file>
-
 <file path=customXml/item3.xml><?xml version="1.0" encoding="utf-8"?>
 <p:properties xmlns:p="http://schemas.microsoft.com/office/2006/metadata/properties" xmlns:xsi="http://www.w3.org/2001/XMLSchema-instance" xmlns:pc="http://schemas.microsoft.com/office/infopath/2007/PartnerControls">
   <documentManagement>
@@ -11160,6 +11510,14 @@
 </file>
 
 <file path=customXml/itemProps1.xml><?xml version="1.0" encoding="utf-8"?>
+<ds:datastoreItem xmlns:ds="http://schemas.openxmlformats.org/officeDocument/2006/customXml" ds:itemID="{BD5EE0E8-40D9-4055-98A9-199F5BA2D460}">
+  <ds:schemaRefs>
+    <ds:schemaRef ds:uri="http://schemas.microsoft.com/sharepoint/v3/contenttype/forms"/>
+  </ds:schemaRefs>
+</ds:datastoreItem>
+</file>
+
+<file path=customXml/itemProps2.xml><?xml version="1.0" encoding="utf-8"?>
 <ds:datastoreItem xmlns:ds="http://schemas.openxmlformats.org/officeDocument/2006/customXml" ds:itemID="{63ACD5C4-F7EC-4EC1-BB31-FBB08946D776}">
   <ds:schemaRefs>
     <ds:schemaRef ds:uri="http://schemas.microsoft.com/office/2006/metadata/contentType"/>
@@ -11178,14 +11536,6 @@
 </ds:datastoreItem>
 </file>
 
-<file path=customXml/itemProps2.xml><?xml version="1.0" encoding="utf-8"?>
-<ds:datastoreItem xmlns:ds="http://schemas.openxmlformats.org/officeDocument/2006/customXml" ds:itemID="{BD5EE0E8-40D9-4055-98A9-199F5BA2D460}">
-  <ds:schemaRefs>
-    <ds:schemaRef ds:uri="http://schemas.microsoft.com/sharepoint/v3/contenttype/forms"/>
-  </ds:schemaRefs>
-</ds:datastoreItem>
-</file>
-
 <file path=customXml/itemProps3.xml><?xml version="1.0" encoding="utf-8"?>
 <ds:datastoreItem xmlns:ds="http://schemas.openxmlformats.org/officeDocument/2006/customXml" ds:itemID="{3BD05C01-22F4-4496-8A59-AC35D3B91EC9}">
   <ds:schemaRefs>

</xml_diff>

<commit_message>
Started new GeminiNotes.md file
I also marked the Word version content that has been copied red, so that is shown as changed as well.
</commit_message>
<xml_diff>
--- a/Documentation/York Timer App Notes - Gemini Prompts and Responses.docx
+++ b/Documentation/York Timer App Notes - Gemini Prompts and Responses.docx
@@ -54,107 +54,325 @@
     </w:p>
     <w:p>
       <w:pPr>
+        <w:rPr>
+          <w:b/>
+          <w:bCs/>
+          <w:color w:val="EE0000"/>
+        </w:rPr>
+      </w:pPr>
+      <w:r>
+        <w:rPr>
+          <w:b/>
+          <w:bCs/>
+          <w:color w:val="EE0000"/>
+        </w:rPr>
+        <w:t>Prompt</w:t>
+      </w:r>
+    </w:p>
+    <w:p>
+      <w:pPr>
+        <w:rPr>
+          <w:color w:val="EE0000"/>
+        </w:rPr>
+      </w:pPr>
+      <w:r>
+        <w:rPr>
+          <w:color w:val="EE0000"/>
+        </w:rPr>
+        <w:t xml:space="preserve">I would like to make </w:t>
+      </w:r>
+      <w:r>
+        <w:rPr>
+          <w:color w:val="EE0000"/>
+        </w:rPr>
+        <w:t>a</w:t>
+      </w:r>
+      <w:r>
+        <w:rPr>
+          <w:color w:val="EE0000"/>
+        </w:rPr>
+        <w:t xml:space="preserve"> web app to help people using the EMST 150 device to properly time their breathing exercises.</w:t>
+      </w:r>
+    </w:p>
+    <w:p>
+      <w:pPr>
+        <w:rPr>
+          <w:b/>
+          <w:bCs/>
+          <w:color w:val="EE0000"/>
+        </w:rPr>
+      </w:pPr>
+      <w:r>
+        <w:rPr>
+          <w:b/>
+          <w:bCs/>
+          <w:color w:val="EE0000"/>
+        </w:rPr>
+        <w:t>Response</w:t>
+      </w:r>
+    </w:p>
+    <w:p>
+      <w:pPr>
+        <w:rPr>
+          <w:color w:val="EE0000"/>
+        </w:rPr>
+      </w:pPr>
+      <w:r>
+        <w:rPr>
+          <w:color w:val="EE0000"/>
+        </w:rPr>
+        <w:t>I can definitely create a responsive web app to help you accurately time your EMST 150 breathing exercises. This single-file application uses JavaScript for the timer logic and Tailwind CSS for a clean, mobile-friendly interface.</w:t>
+      </w:r>
+    </w:p>
+    <w:p>
+      <w:pPr>
+        <w:rPr>
+          <w:color w:val="EE0000"/>
+        </w:rPr>
+      </w:pPr>
+      <w:r>
+        <w:rPr>
+          <w:color w:val="EE0000"/>
+        </w:rPr>
+        <w:t>The default timing cycle will be: </w:t>
+      </w:r>
+      <w:r>
+        <w:rPr>
+          <w:b/>
+          <w:bCs/>
+          <w:color w:val="EE0000"/>
+        </w:rPr>
+        <w:t xml:space="preserve">2s </w:t>
+      </w:r>
+      <w:proofErr w:type="gramStart"/>
+      <w:r>
+        <w:rPr>
+          <w:b/>
+          <w:bCs/>
+          <w:color w:val="EE0000"/>
+        </w:rPr>
+        <w:t>Inhale</w:t>
+      </w:r>
+      <w:r>
+        <w:rPr>
+          <w:color w:val="EE0000"/>
+        </w:rPr>
+        <w:t>  </w:t>
+      </w:r>
+      <w:r>
+        <w:rPr>
+          <w:b/>
+          <w:bCs/>
+          <w:color w:val="EE0000"/>
+        </w:rPr>
+        <w:t>5</w:t>
+      </w:r>
+      <w:proofErr w:type="gramEnd"/>
+      <w:r>
+        <w:rPr>
+          <w:b/>
+          <w:bCs/>
+          <w:color w:val="EE0000"/>
+        </w:rPr>
+        <w:t xml:space="preserve">s Exhale (with the </w:t>
+      </w:r>
+      <w:proofErr w:type="gramStart"/>
+      <w:r>
+        <w:rPr>
+          <w:b/>
+          <w:bCs/>
+          <w:color w:val="EE0000"/>
+        </w:rPr>
+        <w:t>device)</w:t>
+      </w:r>
+      <w:r>
+        <w:rPr>
+          <w:color w:val="EE0000"/>
+        </w:rPr>
+        <w:t>  </w:t>
+      </w:r>
+      <w:r>
+        <w:rPr>
+          <w:b/>
+          <w:bCs/>
+          <w:color w:val="EE0000"/>
+        </w:rPr>
+        <w:t>5</w:t>
+      </w:r>
+      <w:proofErr w:type="gramEnd"/>
+      <w:r>
+        <w:rPr>
+          <w:b/>
+          <w:bCs/>
+          <w:color w:val="EE0000"/>
+        </w:rPr>
+        <w:t>s Rest</w:t>
+      </w:r>
+      <w:r>
+        <w:rPr>
+          <w:color w:val="EE0000"/>
+        </w:rPr>
+        <w:t>.</w:t>
+      </w:r>
+    </w:p>
+    <w:p>
+      <w:pPr>
+        <w:rPr>
+          <w:color w:val="EE0000"/>
+        </w:rPr>
+      </w:pPr>
+      <w:r>
+        <w:rPr>
+          <w:color w:val="EE0000"/>
+        </w:rPr>
+        <w:t>Here is the complete HTML file:</w:t>
+      </w:r>
+    </w:p>
+    <w:p>
+      <w:pPr>
+        <w:rPr>
+          <w:color w:val="EE0000"/>
+        </w:rPr>
+      </w:pPr>
+      <w:r>
+        <w:rPr>
+          <w:color w:val="EE0000"/>
+        </w:rPr>
+        <w:t>EMST 150 Breathing Timer</w:t>
+      </w:r>
+    </w:p>
+    <w:p>
+      <w:pPr>
+        <w:rPr>
+          <w:color w:val="EE0000"/>
+        </w:rPr>
+      </w:pPr>
+      <w:r>
+        <w:rPr>
+          <w:color w:val="EE0000"/>
+        </w:rPr>
+        <w:t>Nov 4, 12:23 PM</w:t>
+      </w:r>
+    </w:p>
+    <w:p>
+      <w:pPr>
+        <w:rPr>
+          <w:color w:val="EE0000"/>
+        </w:rPr>
+      </w:pPr>
+      <w:r>
+        <w:rPr>
+          <w:color w:val="EE0000"/>
+        </w:rPr>
+        <w:t>This timer is designed to be fully responsive and easy to use. Once you click "Start Session," it guides you through the Inhale, Exhale (PUSH!), and Rest phases, playing a tone to signal each transition. Let me know if you want to adjust the timing of any of the phases!</w:t>
+      </w:r>
+    </w:p>
+    <w:p>
+      <w:pPr>
         <w:pStyle w:val="Heading2"/>
-      </w:pPr>
-      <w:r>
-        <w:t>Initial Prompt &amp; Response</w:t>
-      </w:r>
-    </w:p>
-    <w:p>
-      <w:r>
-        <w:t>A web app to help people using the EMST 150 device to properly time their breathing exercises.</w:t>
-      </w:r>
-    </w:p>
-    <w:p>
-      <w:r>
-        <w:t>I can definitely create a responsive web app to help you accurately time your EMST 150 breathing exercises. This single-file application uses JavaScript for the timer logic and Tailwind CSS for a clean, mobile-friendly interface.</w:t>
-      </w:r>
-    </w:p>
-    <w:p>
-      <w:r>
-        <w:t>The default timing cycle will be: </w:t>
-      </w:r>
-      <w:r>
-        <w:rPr>
-          <w:b/>
-          <w:bCs/>
-        </w:rPr>
-        <w:t xml:space="preserve">2s </w:t>
-      </w:r>
-      <w:proofErr w:type="gramStart"/>
-      <w:r>
-        <w:rPr>
-          <w:b/>
-          <w:bCs/>
-        </w:rPr>
-        <w:t>Inhale</w:t>
-      </w:r>
-      <w:r>
-        <w:t>  </w:t>
-      </w:r>
-      <w:r>
-        <w:rPr>
-          <w:b/>
-          <w:bCs/>
-        </w:rPr>
-        <w:t>5</w:t>
-      </w:r>
-      <w:proofErr w:type="gramEnd"/>
-      <w:r>
-        <w:rPr>
-          <w:b/>
-          <w:bCs/>
-        </w:rPr>
-        <w:t xml:space="preserve">s Exhale (with the </w:t>
-      </w:r>
-      <w:proofErr w:type="gramStart"/>
-      <w:r>
-        <w:rPr>
-          <w:b/>
-          <w:bCs/>
-        </w:rPr>
-        <w:t>device)</w:t>
-      </w:r>
-      <w:r>
-        <w:t>  </w:t>
-      </w:r>
-      <w:r>
-        <w:rPr>
-          <w:b/>
-          <w:bCs/>
-        </w:rPr>
-        <w:t>5</w:t>
-      </w:r>
-      <w:proofErr w:type="gramEnd"/>
-      <w:r>
-        <w:rPr>
-          <w:b/>
-          <w:bCs/>
-        </w:rPr>
-        <w:t>s Rest</w:t>
-      </w:r>
-      <w:r>
+        <w:rPr>
+          <w:color w:val="EE0000"/>
+        </w:rPr>
+      </w:pPr>
+      <w:r>
+        <w:rPr>
+          <w:color w:val="EE0000"/>
+        </w:rPr>
+        <w:t>Prompt &amp; Response</w:t>
+      </w:r>
+    </w:p>
+    <w:p>
+      <w:pPr>
+        <w:rPr>
+          <w:color w:val="EE0000"/>
+        </w:rPr>
+      </w:pPr>
+      <w:r>
+        <w:rPr>
+          <w:color w:val="EE0000"/>
+        </w:rPr>
+        <w:t>Please change the timer to show only whole seconds.</w:t>
+      </w:r>
+    </w:p>
+    <w:p>
+      <w:pPr>
+        <w:rPr>
+          <w:color w:val="EE0000"/>
+        </w:rPr>
+      </w:pPr>
+      <w:r>
+        <w:rPr>
+          <w:color w:val="EE0000"/>
+        </w:rPr>
+        <w:t>That's a quick fix! Changing to whole seconds often makes the countdown easier to track visually.</w:t>
+      </w:r>
+    </w:p>
+    <w:p>
+      <w:pPr>
+        <w:rPr>
+          <w:color w:val="EE0000"/>
+        </w:rPr>
+      </w:pPr>
+      <w:r>
+        <w:rPr>
+          <w:color w:val="EE0000"/>
+        </w:rPr>
+        <w:t>I've updated the </w:t>
+      </w:r>
+      <w:proofErr w:type="spellStart"/>
+      <w:r>
+        <w:rPr>
+          <w:color w:val="EE0000"/>
+        </w:rPr>
+        <w:t>updateUI</w:t>
+      </w:r>
+      <w:proofErr w:type="spellEnd"/>
+      <w:r>
+        <w:rPr>
+          <w:color w:val="EE0000"/>
+        </w:rPr>
+        <w:t> function in the file to use </w:t>
+      </w:r>
+      <w:proofErr w:type="spellStart"/>
+      <w:r>
+        <w:rPr>
+          <w:color w:val="EE0000"/>
+        </w:rPr>
+        <w:t>Math.ceil</w:t>
+      </w:r>
+      <w:proofErr w:type="spellEnd"/>
+      <w:r>
+        <w:rPr>
+          <w:color w:val="EE0000"/>
+        </w:rPr>
+        <w:t>() to display only the remaining </w:t>
+      </w:r>
+      <w:r>
+        <w:rPr>
+          <w:b/>
+          <w:bCs/>
+          <w:color w:val="EE0000"/>
+        </w:rPr>
+        <w:t>whole seconds</w:t>
+      </w:r>
+      <w:r>
+        <w:rPr>
+          <w:color w:val="EE0000"/>
+        </w:rPr>
         <w:t>.</w:t>
       </w:r>
     </w:p>
     <w:p>
-      <w:r>
-        <w:t>Here is the complete HTML file:</w:t>
-      </w:r>
-    </w:p>
-    <w:p>
-      <w:r>
-        <w:t>EMST 150 Breathing Timer</w:t>
-      </w:r>
-    </w:p>
-    <w:p>
-      <w:r>
-        <w:t>Nov 4, 12:23 PM</w:t>
-      </w:r>
-    </w:p>
-    <w:p>
-      <w:r>
-        <w:t>This timer is designed to be fully responsive and easy to use. Once you click "Start Session," it guides you through the Inhale, Exhale (PUSH!), and Rest phases, playing a tone to signal each transition. Let me know if you want to adjust the timing of any of the phases!</w:t>
+      <w:pPr>
+        <w:rPr>
+          <w:color w:val="EE0000"/>
+        </w:rPr>
+      </w:pPr>
+      <w:r>
+        <w:rPr>
+          <w:color w:val="EE0000"/>
+        </w:rPr>
+        <w:t>I updated the timer display to show only whole seconds now. Give it a try!</w:t>
       </w:r>
     </w:p>
     <w:p>
@@ -166,50 +384,28 @@
       </w:r>
     </w:p>
     <w:p>
-      <w:r>
-        <w:t>Please change the timer to show only whole seconds.</w:t>
-      </w:r>
-    </w:p>
-    <w:p>
-      <w:r>
-        <w:t>That's a quick fix! Changing to whole seconds often makes the countdown easier to track visually.</w:t>
-      </w:r>
-    </w:p>
-    <w:p>
-      <w:r>
-        <w:t>I've updated the updateUI function in the file to use Math.ceil() to display only the remaining </w:t>
-      </w:r>
-      <w:r>
-        <w:rPr>
-          <w:b/>
-          <w:bCs/>
-        </w:rPr>
-        <w:t>whole seconds</w:t>
-      </w:r>
-      <w:r>
-        <w:t>.</w:t>
-      </w:r>
-    </w:p>
-    <w:p>
-      <w:r>
-        <w:t>I updated the timer display to show only whole seconds now. Give it a try!</w:t>
-      </w:r>
-    </w:p>
-    <w:p>
-      <w:pPr>
-        <w:pStyle w:val="Heading2"/>
-      </w:pPr>
-      <w:r>
-        <w:t>Prompt &amp; Response</w:t>
-      </w:r>
-    </w:p>
-    <w:p>
-      <w:r>
+      <w:pPr>
+        <w:rPr>
+          <w:color w:val="EE0000"/>
+        </w:rPr>
+      </w:pPr>
+      <w:r>
+        <w:rPr>
+          <w:color w:val="EE0000"/>
+        </w:rPr>
         <w:t>Great. Now I want you to change the timing cycle as follows: 4s Inhale, 4s Exhale, 15s rest.</w:t>
       </w:r>
     </w:p>
     <w:p>
-      <w:r>
+      <w:pPr>
+        <w:rPr>
+          <w:color w:val="EE0000"/>
+        </w:rPr>
+      </w:pPr>
+      <w:r>
+        <w:rPr>
+          <w:color w:val="EE0000"/>
+        </w:rPr>
         <w:lastRenderedPageBreak/>
         <w:t>I've updated the emst_timer.html file with your new timing sequence: </w:t>
       </w:r>
@@ -217,81 +413,144 @@
         <w:rPr>
           <w:b/>
           <w:bCs/>
+          <w:color w:val="EE0000"/>
         </w:rPr>
         <w:t>4s Inhale</w:t>
       </w:r>
       <w:r>
+        <w:rPr>
+          <w:color w:val="EE0000"/>
+        </w:rPr>
         <w:t>, </w:t>
       </w:r>
       <w:r>
         <w:rPr>
           <w:b/>
           <w:bCs/>
+          <w:color w:val="EE0000"/>
         </w:rPr>
         <w:t>4s Exhale</w:t>
       </w:r>
       <w:r>
+        <w:rPr>
+          <w:color w:val="EE0000"/>
+        </w:rPr>
         <w:t>, and </w:t>
       </w:r>
       <w:r>
         <w:rPr>
           <w:b/>
           <w:bCs/>
+          <w:color w:val="EE0000"/>
         </w:rPr>
         <w:t>15s Rest</w:t>
       </w:r>
       <w:r>
+        <w:rPr>
+          <w:color w:val="EE0000"/>
+        </w:rPr>
         <w:t>.</w:t>
       </w:r>
     </w:p>
     <w:p>
-      <w:r>
+      <w:pPr>
+        <w:rPr>
+          <w:color w:val="EE0000"/>
+        </w:rPr>
+      </w:pPr>
+      <w:r>
+        <w:rPr>
+          <w:color w:val="EE0000"/>
+        </w:rPr>
         <w:t>Here is the revised file:</w:t>
       </w:r>
     </w:p>
     <w:p>
       <w:r>
+        <w:rPr>
+          <w:color w:val="EE0000"/>
+        </w:rPr>
         <w:t>The timer is now set to the </w:t>
       </w:r>
       <w:r>
         <w:rPr>
           <w:b/>
           <w:bCs/>
+          <w:color w:val="EE0000"/>
         </w:rPr>
         <w:t>4s/4s/15s</w:t>
       </w:r>
       <w:r>
+        <w:rPr>
+          <w:color w:val="EE0000"/>
+        </w:rPr>
         <w:t> cycle. I also updated the phase text to include the duration for clarity. Let me know if you'd like to adjust the number of repetitions or any other visual settings!</w:t>
       </w:r>
     </w:p>
     <w:p>
-      <w:r>
+      <w:pPr>
+        <w:rPr>
+          <w:color w:val="EE0000"/>
+        </w:rPr>
+      </w:pPr>
+      <w:r>
+        <w:rPr>
+          <w:color w:val="EE0000"/>
+        </w:rPr>
         <w:t xml:space="preserve">Now, after each set of 5 timing sequences we need to add a </w:t>
       </w:r>
       <w:proofErr w:type="gramStart"/>
       <w:r>
+        <w:rPr>
+          <w:color w:val="EE0000"/>
+        </w:rPr>
         <w:t>1 minute</w:t>
       </w:r>
       <w:proofErr w:type="gramEnd"/>
       <w:r>
+        <w:rPr>
+          <w:color w:val="EE0000"/>
+        </w:rPr>
         <w:t xml:space="preserve"> break. The 5 cycles and the </w:t>
       </w:r>
       <w:proofErr w:type="gramStart"/>
       <w:r>
+        <w:rPr>
+          <w:color w:val="EE0000"/>
+        </w:rPr>
         <w:t>1 minute</w:t>
       </w:r>
       <w:proofErr w:type="gramEnd"/>
       <w:r>
+        <w:rPr>
+          <w:color w:val="EE0000"/>
+        </w:rPr>
         <w:t xml:space="preserve"> break complete a "5-breath trial".</w:t>
       </w:r>
     </w:p>
     <w:p>
-      <w:r>
+      <w:pPr>
+        <w:rPr>
+          <w:color w:val="EE0000"/>
+        </w:rPr>
+      </w:pPr>
+      <w:r>
+        <w:rPr>
+          <w:color w:val="EE0000"/>
+        </w:rPr>
         <w:t>I've updated the timer logic to implement the "5-breath trial" structure you requested.</w:t>
       </w:r>
     </w:p>
     <w:p>
-      <w:r>
+      <w:pPr>
+        <w:rPr>
+          <w:color w:val="EE0000"/>
+        </w:rPr>
+      </w:pPr>
+      <w:r>
+        <w:rPr>
+          <w:color w:val="EE0000"/>
+        </w:rPr>
         <w:t>The new timing sequence is:</w:t>
       </w:r>
     </w:p>
@@ -301,24 +560,42 @@
           <w:ilvl w:val="0"/>
           <w:numId w:val="2"/>
         </w:numPr>
-      </w:pPr>
-      <w:r>
+        <w:rPr>
+          <w:color w:val="EE0000"/>
+        </w:rPr>
+      </w:pPr>
+      <w:r>
+        <w:rPr>
+          <w:color w:val="EE0000"/>
+        </w:rPr>
         <w:t xml:space="preserve">Cycles 1-4: 4s </w:t>
       </w:r>
       <w:proofErr w:type="gramStart"/>
       <w:r>
+        <w:rPr>
+          <w:color w:val="EE0000"/>
+        </w:rPr>
         <w:t>Inhale  4</w:t>
       </w:r>
       <w:proofErr w:type="gramEnd"/>
       <w:r>
+        <w:rPr>
+          <w:color w:val="EE0000"/>
+        </w:rPr>
         <w:t xml:space="preserve">s </w:t>
       </w:r>
       <w:proofErr w:type="gramStart"/>
       <w:r>
+        <w:rPr>
+          <w:color w:val="EE0000"/>
+        </w:rPr>
         <w:t>Exhale  15</w:t>
       </w:r>
       <w:proofErr w:type="gramEnd"/>
       <w:r>
+        <w:rPr>
+          <w:color w:val="EE0000"/>
+        </w:rPr>
         <w:t>s Rest</w:t>
       </w:r>
     </w:p>
@@ -328,26 +605,42 @@
           <w:ilvl w:val="0"/>
           <w:numId w:val="2"/>
         </w:numPr>
-      </w:pPr>
-      <w:r>
+        <w:rPr>
+          <w:color w:val="EE0000"/>
+        </w:rPr>
+      </w:pPr>
+      <w:r>
+        <w:rPr>
+          <w:color w:val="EE0000"/>
+        </w:rPr>
         <w:t xml:space="preserve">Cycle 5: 4s </w:t>
       </w:r>
       <w:proofErr w:type="gramStart"/>
       <w:r>
+        <w:rPr>
+          <w:color w:val="EE0000"/>
+        </w:rPr>
         <w:t>Inhale  4</w:t>
       </w:r>
       <w:proofErr w:type="gramEnd"/>
       <w:r>
+        <w:rPr>
+          <w:color w:val="EE0000"/>
+        </w:rPr>
         <w:t xml:space="preserve">s </w:t>
       </w:r>
       <w:proofErr w:type="gramStart"/>
       <w:r>
+        <w:rPr>
+          <w:color w:val="EE0000"/>
+        </w:rPr>
         <w:t>Exhale  </w:t>
       </w:r>
       <w:r>
         <w:rPr>
           <w:b/>
           <w:bCs/>
+          <w:color w:val="EE0000"/>
         </w:rPr>
         <w:t>1</w:t>
       </w:r>
@@ -356,6 +649,7 @@
         <w:rPr>
           <w:b/>
           <w:bCs/>
+          <w:color w:val="EE0000"/>
         </w:rPr>
         <w:t xml:space="preserve"> Minute Long Break</w:t>
       </w:r>
@@ -366,53 +660,90 @@
           <w:ilvl w:val="0"/>
           <w:numId w:val="2"/>
         </w:numPr>
-      </w:pPr>
-      <w:r>
+        <w:rPr>
+          <w:color w:val="EE0000"/>
+        </w:rPr>
+      </w:pPr>
+      <w:r>
+        <w:rPr>
+          <w:color w:val="EE0000"/>
+        </w:rPr>
         <w:t>After the 1-minute break, a new trial (Rep 1) begins.</w:t>
       </w:r>
     </w:p>
     <w:p>
-      <w:r>
+      <w:pPr>
+        <w:rPr>
+          <w:color w:val="EE0000"/>
+        </w:rPr>
+      </w:pPr>
+      <w:r>
+        <w:rPr>
+          <w:color w:val="EE0000"/>
+        </w:rPr>
         <w:t>I've also updated the display to show the current </w:t>
       </w:r>
       <w:r>
         <w:rPr>
           <w:b/>
           <w:bCs/>
+          <w:color w:val="EE0000"/>
         </w:rPr>
         <w:t>Rep</w:t>
       </w:r>
       <w:r>
+        <w:rPr>
+          <w:color w:val="EE0000"/>
+        </w:rPr>
         <w:t> (1-5) and the current </w:t>
       </w:r>
       <w:r>
         <w:rPr>
           <w:b/>
           <w:bCs/>
+          <w:color w:val="EE0000"/>
         </w:rPr>
         <w:t>Trial</w:t>
       </w:r>
       <w:r>
+        <w:rPr>
+          <w:color w:val="EE0000"/>
+        </w:rPr>
         <w:t> number.</w:t>
       </w:r>
     </w:p>
     <w:p>
-      <w:r>
+      <w:pPr>
+        <w:rPr>
+          <w:color w:val="EE0000"/>
+        </w:rPr>
+      </w:pPr>
+      <w:r>
+        <w:rPr>
+          <w:color w:val="EE0000"/>
+        </w:rPr>
         <w:t>Here is the updated file:</w:t>
       </w:r>
     </w:p>
     <w:p>
       <w:r>
+        <w:rPr>
+          <w:color w:val="EE0000"/>
+        </w:rPr>
         <w:t>The timer now includes the </w:t>
       </w:r>
       <w:r>
         <w:rPr>
           <w:b/>
           <w:bCs/>
+          <w:color w:val="EE0000"/>
         </w:rPr>
         <w:t>1-minute break</w:t>
       </w:r>
       <w:r>
+        <w:rPr>
+          <w:color w:val="EE0000"/>
+        </w:rPr>
         <w:t> after every fifth exhale, completing a full trial! The counter will keep track of your progress through multiple trials.</w:t>
       </w:r>
     </w:p>
@@ -426,36 +757,70 @@
     </w:p>
     <w:p>
       <w:r>
+        <w:rPr>
+          <w:color w:val="EE0000"/>
+        </w:rPr>
         <w:t>Yes great. After the 5th trial is completed the breathing exercise is completed.</w:t>
       </w:r>
     </w:p>
     <w:p>
-      <w:r>
+      <w:pPr>
+        <w:rPr>
+          <w:color w:val="EE0000"/>
+        </w:rPr>
+      </w:pPr>
+      <w:r>
+        <w:rPr>
+          <w:color w:val="EE0000"/>
+        </w:rPr>
         <w:t>That makes perfect sense for a structured training regimen.</w:t>
       </w:r>
     </w:p>
     <w:p>
-      <w:r>
+      <w:pPr>
+        <w:rPr>
+          <w:color w:val="EE0000"/>
+        </w:rPr>
+      </w:pPr>
+      <w:r>
+        <w:rPr>
+          <w:color w:val="EE0000"/>
+        </w:rPr>
         <w:t>I have updated the emst_timer.html to automatically conclude the session after the completion of the 5th trial (which consists of 5 reps, totaling 25 reps). The final 1-minute break will now transition to a "SESSION COMPLETE!" message instead of starting a 6th trial.</w:t>
       </w:r>
     </w:p>
     <w:p>
-      <w:r>
+      <w:pPr>
+        <w:rPr>
+          <w:color w:val="EE0000"/>
+        </w:rPr>
+      </w:pPr>
+      <w:r>
+        <w:rPr>
+          <w:color w:val="EE0000"/>
+        </w:rPr>
         <w:t>Here is the updated file:</w:t>
       </w:r>
     </w:p>
     <w:p>
       <w:r>
+        <w:rPr>
+          <w:color w:val="EE0000"/>
+        </w:rPr>
         <w:t>The timer is now configured for </w:t>
       </w:r>
       <w:r>
         <w:rPr>
           <w:b/>
           <w:bCs/>
+          <w:color w:val="EE0000"/>
         </w:rPr>
         <w:t>5 trials</w:t>
       </w:r>
       <w:r>
+        <w:rPr>
+          <w:color w:val="EE0000"/>
+        </w:rPr>
         <w:t> (25 total reps). Once the final 1-minute break is complete, the session will end automatically and display a completion message.</w:t>
       </w:r>
     </w:p>
@@ -469,25 +834,55 @@
     </w:p>
     <w:p>
       <w:r>
+        <w:rPr>
+          <w:color w:val="EE0000"/>
+        </w:rPr>
         <w:t xml:space="preserve">Please change the "Stop Session" button to a "Pause Session" button. When the "Pause Session" button is clicked change the button to a yellow "Resume Session" button and stop </w:t>
       </w:r>
       <w:r>
+        <w:rPr>
+          <w:color w:val="EE0000"/>
+        </w:rPr>
         <w:lastRenderedPageBreak/>
         <w:t>the timer and keep the count of reps and trials. When the "Resume Session" button is clicked, start the timer again.</w:t>
       </w:r>
     </w:p>
     <w:p>
-      <w:r>
+      <w:pPr>
+        <w:rPr>
+          <w:color w:val="EE0000"/>
+        </w:rPr>
+      </w:pPr>
+      <w:r>
+        <w:rPr>
+          <w:color w:val="EE0000"/>
+        </w:rPr>
         <w:t>I seem to be encountering an error. Can I try something else for you?</w:t>
       </w:r>
     </w:p>
     <w:p>
-      <w:r>
+      <w:pPr>
+        <w:rPr>
+          <w:color w:val="EE0000"/>
+        </w:rPr>
+      </w:pPr>
+      <w:r>
+        <w:rPr>
+          <w:color w:val="EE0000"/>
+        </w:rPr>
         <w:t>I'd be happy to integrate the pause/resume feature and introduce a motivating LLM-powered audio tool!</w:t>
       </w:r>
     </w:p>
     <w:p>
-      <w:r>
+      <w:pPr>
+        <w:rPr>
+          <w:color w:val="EE0000"/>
+        </w:rPr>
+      </w:pPr>
+      <w:r>
+        <w:rPr>
+          <w:color w:val="EE0000"/>
+        </w:rPr>
         <w:t>I've updated the emst_timer.html file with the following changes:</w:t>
       </w:r>
     </w:p>
@@ -497,43 +892,64 @@
           <w:ilvl w:val="0"/>
           <w:numId w:val="3"/>
         </w:numPr>
-      </w:pPr>
-      <w:r>
-        <w:rPr>
-          <w:b/>
-          <w:bCs/>
+        <w:rPr>
+          <w:color w:val="EE0000"/>
+        </w:rPr>
+      </w:pPr>
+      <w:r>
+        <w:rPr>
+          <w:b/>
+          <w:bCs/>
+          <w:color w:val="EE0000"/>
         </w:rPr>
         <w:t>Dynamic Button:</w:t>
       </w:r>
       <w:r>
+        <w:rPr>
+          <w:color w:val="EE0000"/>
+        </w:rPr>
         <w:t> The "Stop Session" button is now the dynamic </w:t>
       </w:r>
       <w:r>
         <w:rPr>
           <w:b/>
           <w:bCs/>
+          <w:color w:val="EE0000"/>
         </w:rPr>
         <w:t>"Pause Session"</w:t>
       </w:r>
       <w:r>
+        <w:rPr>
+          <w:color w:val="EE0000"/>
+        </w:rPr>
         <w:t> / </w:t>
       </w:r>
       <w:r>
         <w:rPr>
           <w:b/>
           <w:bCs/>
+          <w:color w:val="EE0000"/>
         </w:rPr>
         <w:t>"Resume Session"</w:t>
       </w:r>
       <w:r>
+        <w:rPr>
+          <w:color w:val="EE0000"/>
+        </w:rPr>
         <w:t xml:space="preserve"> button, changing its text and color based on the current </w:t>
       </w:r>
       <w:proofErr w:type="gramStart"/>
       <w:r>
+        <w:rPr>
+          <w:color w:val="EE0000"/>
+        </w:rPr>
         <w:t>timer state</w:t>
       </w:r>
       <w:proofErr w:type="gramEnd"/>
       <w:r>
+        <w:rPr>
+          <w:color w:val="EE0000"/>
+        </w:rPr>
         <w:t>.</w:t>
       </w:r>
     </w:p>
@@ -543,15 +959,22 @@
           <w:ilvl w:val="0"/>
           <w:numId w:val="3"/>
         </w:numPr>
-      </w:pPr>
-      <w:r>
-        <w:rPr>
-          <w:b/>
-          <w:bCs/>
+        <w:rPr>
+          <w:color w:val="EE0000"/>
+        </w:rPr>
+      </w:pPr>
+      <w:r>
+        <w:rPr>
+          <w:b/>
+          <w:bCs/>
+          <w:color w:val="EE0000"/>
         </w:rPr>
         <w:t>Pause Logic:</w:t>
       </w:r>
       <w:r>
+        <w:rPr>
+          <w:color w:val="EE0000"/>
+        </w:rPr>
         <w:t> When paused, the timer stops, preserving the exact remaining time in the current phase, as well as the rep and trial counts.</w:t>
       </w:r>
     </w:p>
@@ -561,25 +984,36 @@
           <w:ilvl w:val="0"/>
           <w:numId w:val="3"/>
         </w:numPr>
-      </w:pPr>
-      <w:r>
-        <w:rPr>
-          <w:b/>
-          <w:bCs/>
+        <w:rPr>
+          <w:color w:val="EE0000"/>
+        </w:rPr>
+      </w:pPr>
+      <w:r>
+        <w:rPr>
+          <w:b/>
+          <w:bCs/>
+          <w:color w:val="EE0000"/>
         </w:rPr>
         <w:t>Reset Button:</w:t>
       </w:r>
       <w:r>
+        <w:rPr>
+          <w:color w:val="EE0000"/>
+        </w:rPr>
         <w:t> I've added a separate, smaller </w:t>
       </w:r>
       <w:r>
         <w:rPr>
           <w:b/>
           <w:bCs/>
+          <w:color w:val="EE0000"/>
         </w:rPr>
         <w:t>"Reset Session"</w:t>
       </w:r>
       <w:r>
+        <w:rPr>
+          <w:color w:val="EE0000"/>
+        </w:rPr>
         <w:t> button for a full stop, ensuring you can exit the session at any time.</w:t>
       </w:r>
     </w:p>
@@ -589,12 +1023,16 @@
           <w:ilvl w:val="0"/>
           <w:numId w:val="3"/>
         </w:numPr>
+        <w:rPr>
+          <w:color w:val="EE0000"/>
+        </w:rPr>
       </w:pPr>
       <w:r>
         <w:rPr>
           <w:rFonts w:ascii="Segoe UI Emoji" w:hAnsi="Segoe UI Emoji" w:cs="Segoe UI Emoji"/>
           <w:b/>
           <w:bCs/>
+          <w:color w:val="EE0000"/>
         </w:rPr>
         <w:t>✨</w:t>
       </w:r>
@@ -602,16 +1040,21 @@
         <w:rPr>
           <w:b/>
           <w:bCs/>
+          <w:color w:val="EE0000"/>
         </w:rPr>
         <w:t xml:space="preserve"> LLM TTS Feature:</w:t>
       </w:r>
       <w:r>
+        <w:rPr>
+          <w:color w:val="EE0000"/>
+        </w:rPr>
         <w:t> I've included a </w:t>
       </w:r>
       <w:r>
         <w:rPr>
           <w:b/>
           <w:bCs/>
+          <w:color w:val="EE0000"/>
         </w:rPr>
         <w:t>"</w:t>
       </w:r>
@@ -620,6 +1063,7 @@
           <w:rFonts w:ascii="Segoe UI Emoji" w:hAnsi="Segoe UI Emoji" w:cs="Segoe UI Emoji"/>
           <w:b/>
           <w:bCs/>
+          <w:color w:val="EE0000"/>
         </w:rPr>
         <w:t>✨</w:t>
       </w:r>
@@ -627,26 +1071,47 @@
         <w:rPr>
           <w:b/>
           <w:bCs/>
+          <w:color w:val="EE0000"/>
         </w:rPr>
         <w:t xml:space="preserve"> Get Encouragement (TTS)"</w:t>
       </w:r>
       <w:r>
+        <w:rPr>
+          <w:color w:val="EE0000"/>
+        </w:rPr>
         <w:t> button. When clicked, it uses the Gemini API's Text-to-Speech (TTS) feature to generate and play a short, encouraging audio message relevant to your breathing practice.</w:t>
       </w:r>
     </w:p>
     <w:p>
-      <w:r>
+      <w:pPr>
+        <w:rPr>
+          <w:color w:val="EE0000"/>
+        </w:rPr>
+      </w:pPr>
+      <w:r>
+        <w:rPr>
+          <w:color w:val="EE0000"/>
+        </w:rPr>
         <w:t>Here is the updated file:</w:t>
       </w:r>
     </w:p>
     <w:p>
-      <w:r>
+      <w:pPr>
+        <w:rPr>
+          <w:color w:val="EE0000"/>
+        </w:rPr>
+      </w:pPr>
+      <w:r>
+        <w:rPr>
+          <w:color w:val="EE0000"/>
+        </w:rPr>
         <w:t>The web app now handles pausing and resuming the session, accurately retaining the progress and time remaining in the current phase. Additionally, you can receive spoken encouragement during your exercises using the </w:t>
       </w:r>
       <w:r>
         <w:rPr>
           <w:b/>
           <w:bCs/>
+          <w:color w:val="EE0000"/>
         </w:rPr>
         <w:t>"</w:t>
       </w:r>
@@ -655,6 +1120,7 @@
           <w:rFonts w:ascii="Segoe UI Emoji" w:hAnsi="Segoe UI Emoji" w:cs="Segoe UI Emoji"/>
           <w:b/>
           <w:bCs/>
+          <w:color w:val="EE0000"/>
         </w:rPr>
         <w:t>✨</w:t>
       </w:r>
@@ -662,26 +1128,133 @@
         <w:rPr>
           <w:b/>
           <w:bCs/>
+          <w:color w:val="EE0000"/>
         </w:rPr>
         <w:t xml:space="preserve"> Get Encouragement (TTS)"</w:t>
       </w:r>
       <w:r>
+        <w:rPr>
+          <w:color w:val="EE0000"/>
+        </w:rPr>
         <w:t> feature powered by the Gemini API.</w:t>
       </w:r>
     </w:p>
     <w:p>
-      <w:r>
-        <w:t>I made some changes. I removed the redundant and conflicting variable declarations inside the resumeTimer function, which was causing the SyntaxError: Identifier 'activeStateBeforePause' has already been declared. I also cleaned up some unnecessary commented-out code within the function to improve readability and reliability.</w:t>
-      </w:r>
-    </w:p>
-    <w:p>
-      <w:r>
+      <w:pPr>
+        <w:rPr>
+          <w:color w:val="EE0000"/>
+        </w:rPr>
+      </w:pPr>
+      <w:r>
+        <w:rPr>
+          <w:color w:val="EE0000"/>
+        </w:rPr>
+        <w:t>I made some changes. I removed the redundant and conflicting variable declarations inside the </w:t>
+      </w:r>
+      <w:proofErr w:type="spellStart"/>
+      <w:r>
+        <w:rPr>
+          <w:color w:val="EE0000"/>
+        </w:rPr>
+        <w:t>resumeTimer</w:t>
+      </w:r>
+      <w:proofErr w:type="spellEnd"/>
+      <w:r>
+        <w:rPr>
+          <w:color w:val="EE0000"/>
+        </w:rPr>
+        <w:t> function, which was causing the </w:t>
+      </w:r>
+      <w:proofErr w:type="spellStart"/>
+      <w:r>
+        <w:rPr>
+          <w:color w:val="EE0000"/>
+        </w:rPr>
+        <w:t>SyntaxError</w:t>
+      </w:r>
+      <w:proofErr w:type="spellEnd"/>
+      <w:r>
+        <w:rPr>
+          <w:color w:val="EE0000"/>
+        </w:rPr>
+        <w:t>: Identifier '</w:t>
+      </w:r>
+      <w:proofErr w:type="spellStart"/>
+      <w:r>
+        <w:rPr>
+          <w:color w:val="EE0000"/>
+        </w:rPr>
+        <w:t>activeStateBeforePause</w:t>
+      </w:r>
+      <w:proofErr w:type="spellEnd"/>
+      <w:r>
+        <w:rPr>
+          <w:color w:val="EE0000"/>
+        </w:rPr>
+        <w:t>' has already been declared. I also cleaned up some unnecessary commented-out code within the function to improve readability and reliability.</w:t>
+      </w:r>
+    </w:p>
+    <w:p>
+      <w:pPr>
+        <w:rPr>
+          <w:color w:val="EE0000"/>
+        </w:rPr>
+      </w:pPr>
+      <w:r>
+        <w:rPr>
+          <w:color w:val="EE0000"/>
+        </w:rPr>
         <w:t>Here is the fixed file:</w:t>
       </w:r>
     </w:p>
     <w:p>
       <w:r>
-        <w:t>I made some changes. The variable activeStateBeforePause was incorrectly redeclared inside the resumeTimer function, causing a SyntaxError. I cleaned up the redundant code blocks and ensured the variable is only declared once in the script's global scope, fixing the execution error and making the pause/resume logic clearer.</w:t>
+        <w:rPr>
+          <w:color w:val="EE0000"/>
+        </w:rPr>
+        <w:t>I made some changes. The variable </w:t>
+      </w:r>
+      <w:proofErr w:type="spellStart"/>
+      <w:r>
+        <w:rPr>
+          <w:color w:val="EE0000"/>
+        </w:rPr>
+        <w:t>activeStateBeforePause</w:t>
+      </w:r>
+      <w:proofErr w:type="spellEnd"/>
+      <w:r>
+        <w:rPr>
+          <w:color w:val="EE0000"/>
+        </w:rPr>
+        <w:t> was incorrectly redeclared inside the </w:t>
+      </w:r>
+      <w:proofErr w:type="spellStart"/>
+      <w:r>
+        <w:rPr>
+          <w:color w:val="EE0000"/>
+        </w:rPr>
+        <w:t>resumeTimer</w:t>
+      </w:r>
+      <w:proofErr w:type="spellEnd"/>
+      <w:r>
+        <w:rPr>
+          <w:color w:val="EE0000"/>
+        </w:rPr>
+        <w:t> function, causing a </w:t>
+      </w:r>
+      <w:proofErr w:type="spellStart"/>
+      <w:r>
+        <w:rPr>
+          <w:color w:val="EE0000"/>
+        </w:rPr>
+        <w:t>SyntaxError</w:t>
+      </w:r>
+      <w:proofErr w:type="spellEnd"/>
+      <w:r>
+        <w:rPr>
+          <w:color w:val="EE0000"/>
+        </w:rPr>
+        <w:t>. I cleaned up the redundant code blocks and ensured the variable is only declared once in the script's global scope, fixing the execution error and making the pause/resume logic clearer.</w:t>
       </w:r>
     </w:p>
     <w:p>
@@ -695,6 +1268,9 @@
     </w:p>
     <w:p>
       <w:r>
+        <w:rPr>
+          <w:color w:val="EE0000"/>
+        </w:rPr>
         <w:t>Please change the label on the Rep counter to "Current Rep:". Also, change the label on the trial counter to "Current Trial:"</w:t>
       </w:r>
     </w:p>
@@ -755,7 +1331,15 @@
         <w:t>exponential backoff and retry mechanism</w:t>
       </w:r>
       <w:r>
-        <w:t> for the Gemini API call to handle transient network issues or throttling, which can sometimes result in the finishReason: OTHER error. I also slightly </w:t>
+        <w:t> for the Gemini API call to handle transient network issues or throttling, which can sometimes result in the </w:t>
+      </w:r>
+      <w:proofErr w:type="spellStart"/>
+      <w:r>
+        <w:t>finishReason</w:t>
+      </w:r>
+      <w:proofErr w:type="spellEnd"/>
+      <w:r>
+        <w:t>: OTHER error. I also slightly </w:t>
       </w:r>
       <w:r>
         <w:rPr>
@@ -1219,10 +1803,12 @@
       <w:r>
         <w:t> New logic has been implemented in the </w:t>
       </w:r>
+      <w:proofErr w:type="spellStart"/>
       <w:proofErr w:type="gramStart"/>
       <w:r>
         <w:t>nextState</w:t>
       </w:r>
+      <w:proofErr w:type="spellEnd"/>
       <w:proofErr w:type="gramEnd"/>
       <w:r>
         <w:t> function to manage and update the internal state of the 5 trials and reflect those changes in the UI.</w:t>
@@ -1477,7 +2063,23 @@
     </w:p>
     <w:p>
       <w:r>
-        <w:t>I've achieved the two-line format by using &lt;br&gt; within the message box's innerHTML.</w:t>
+        <w:t>I've achieved the two-line format by using &lt;</w:t>
+      </w:r>
+      <w:proofErr w:type="spellStart"/>
+      <w:r>
+        <w:t>br</w:t>
+      </w:r>
+      <w:proofErr w:type="spellEnd"/>
+      <w:r>
+        <w:t>&gt; within the message box's </w:t>
+      </w:r>
+      <w:proofErr w:type="spellStart"/>
+      <w:r>
+        <w:t>innerHTML</w:t>
+      </w:r>
+      <w:proofErr w:type="spellEnd"/>
+      <w:r>
+        <w:t>.</w:t>
       </w:r>
     </w:p>
     <w:p>
@@ -1585,15 +2187,7 @@
         <w:t>Long Break:</w:t>
       </w:r>
       <w:r>
-        <w:t> </w:t>
-      </w:r>
-      <w:proofErr w:type="gramStart"/>
-      <w:r>
-        <w:t>Remains 1 minute</w:t>
-      </w:r>
-      <w:proofErr w:type="gramEnd"/>
-      <w:r>
-        <w:t>.</w:t>
+        <w:t> Remains 1 minute.</w:t>
       </w:r>
     </w:p>
     <w:p>
@@ -2296,9 +2890,11 @@
           <w:numId w:val="7"/>
         </w:numPr>
       </w:pPr>
+      <w:proofErr w:type="spellStart"/>
       <w:r>
         <w:t>resetButton</w:t>
       </w:r>
+      <w:proofErr w:type="spellEnd"/>
       <w:r>
         <w:rPr>
           <w:b/>
@@ -2325,7 +2921,23 @@
         <w:t>Modal Logic:</w:t>
       </w:r>
       <w:r>
-        <w:t> Implemented openResetModal, closeResetModal, and handlers for the </w:t>
+        <w:t> Implemented </w:t>
+      </w:r>
+      <w:proofErr w:type="spellStart"/>
+      <w:r>
+        <w:t>openResetModal</w:t>
+      </w:r>
+      <w:proofErr w:type="spellEnd"/>
+      <w:r>
+        <w:t>, </w:t>
+      </w:r>
+      <w:proofErr w:type="spellStart"/>
+      <w:r>
+        <w:t>closeResetModal</w:t>
+      </w:r>
+      <w:proofErr w:type="spellEnd"/>
+      <w:r>
+        <w:t>, and handlers for the </w:t>
       </w:r>
       <w:r>
         <w:rPr>
@@ -2404,9 +3016,14 @@
       <w:r>
         <w:t xml:space="preserve"> Rest), it will immediately call </w:t>
       </w:r>
+      <w:proofErr w:type="spellStart"/>
       <w:proofErr w:type="gramStart"/>
       <w:r>
-        <w:t>pauseTimer(</w:t>
+        <w:t>pauseTimer</w:t>
+      </w:r>
+      <w:proofErr w:type="spellEnd"/>
+      <w:r>
+        <w:t>(</w:t>
       </w:r>
       <w:proofErr w:type="gramEnd"/>
       <w:r>
@@ -2720,7 +3337,23 @@
     </w:p>
     <w:p>
       <w:r>
-        <w:t>This change was applied to both the starting state logic (nextState) and the resume logic (resumeTimer).</w:t>
+        <w:t>This change was applied to both the starting state logic (</w:t>
+      </w:r>
+      <w:proofErr w:type="spellStart"/>
+      <w:r>
+        <w:t>nextState</w:t>
+      </w:r>
+      <w:proofErr w:type="spellEnd"/>
+      <w:r>
+        <w:t>) and the resume logic (</w:t>
+      </w:r>
+      <w:proofErr w:type="spellStart"/>
+      <w:r>
+        <w:t>resumeTimer</w:t>
+      </w:r>
+      <w:proofErr w:type="spellEnd"/>
+      <w:r>
+        <w:t>).</w:t>
       </w:r>
     </w:p>
     <w:p>
@@ -2744,7 +3377,23 @@
     <w:p>
       <w:r>
         <w:lastRenderedPageBreak/>
-        <w:t>I've updated the resetSession function in the emst_timer.html file to use an inner HTML break tag (&lt;br&gt;) when the session finishes.</w:t>
+        <w:t>I've updated the </w:t>
+      </w:r>
+      <w:proofErr w:type="spellStart"/>
+      <w:r>
+        <w:t>resetSession</w:t>
+      </w:r>
+      <w:proofErr w:type="spellEnd"/>
+      <w:r>
+        <w:t> function in the emst_timer.html file to use an inner HTML break tag (&lt;</w:t>
+      </w:r>
+      <w:proofErr w:type="spellStart"/>
+      <w:r>
+        <w:t>br</w:t>
+      </w:r>
+      <w:proofErr w:type="spellEnd"/>
+      <w:r>
+        <w:t>&gt;) when the session finishes.</w:t>
       </w:r>
     </w:p>
     <w:p>
@@ -2792,7 +3441,23 @@
     </w:p>
     <w:p>
       <w:r>
-        <w:t>I've updated the nextState and resumeTimer functions in emst_timer.html to place the "1 MINUTE BREAK" and the "SET X COMPLETE!" messages on separate lines in the message box.</w:t>
+        <w:t>I've updated the </w:t>
+      </w:r>
+      <w:proofErr w:type="spellStart"/>
+      <w:r>
+        <w:t>nextState</w:t>
+      </w:r>
+      <w:proofErr w:type="spellEnd"/>
+      <w:r>
+        <w:t> and </w:t>
+      </w:r>
+      <w:proofErr w:type="spellStart"/>
+      <w:r>
+        <w:t>resumeTimer</w:t>
+      </w:r>
+      <w:proofErr w:type="spellEnd"/>
+      <w:r>
+        <w:t> functions in emst_timer.html to place the "1 MINUTE BREAK" and the "SET X COMPLETE!" messages on separate lines in the message box.</w:t>
       </w:r>
     </w:p>
     <w:p>
@@ -3060,7 +3725,15 @@
         <w:t>JavaScript:</w:t>
       </w:r>
       <w:r>
-        <w:t> Modified the updateSetBoxes function to find the new checkmark element and remove its hidden class only when the rep count for that set reaches 5.</w:t>
+        <w:t> Modified the </w:t>
+      </w:r>
+      <w:proofErr w:type="spellStart"/>
+      <w:r>
+        <w:t>updateSetBoxes</w:t>
+      </w:r>
+      <w:proofErr w:type="spellEnd"/>
+      <w:r>
+        <w:t> function to find the new checkmark element and remove its hidden class only when the rep count for that set reaches 5.</w:t>
       </w:r>
     </w:p>
     <w:p>
@@ -3200,7 +3873,31 @@
         <w:t>Adjusted:</w:t>
       </w:r>
       <w:r>
-        <w:t> The logic in nextState, pauseTimer, and resetSession </w:t>
+        <w:t> The logic in </w:t>
+      </w:r>
+      <w:proofErr w:type="spellStart"/>
+      <w:r>
+        <w:t>nextState</w:t>
+      </w:r>
+      <w:proofErr w:type="spellEnd"/>
+      <w:r>
+        <w:t>, </w:t>
+      </w:r>
+      <w:proofErr w:type="spellStart"/>
+      <w:r>
+        <w:t>pauseTimer</w:t>
+      </w:r>
+      <w:proofErr w:type="spellEnd"/>
+      <w:r>
+        <w:t>, and </w:t>
+      </w:r>
+      <w:proofErr w:type="spellStart"/>
+      <w:r>
+        <w:t>resetSession</w:t>
+      </w:r>
+      <w:proofErr w:type="spellEnd"/>
+      <w:r>
+        <w:t> </w:t>
       </w:r>
       <w:proofErr w:type="gramStart"/>
       <w:r>
@@ -3369,7 +4066,23 @@
           <w:b/>
           <w:bCs/>
         </w:rPr>
-        <w:t>Rest &amp; Recover (Xs)</w:t>
+        <w:t>Rest &amp; Recover (</w:t>
+      </w:r>
+      <w:proofErr w:type="spellStart"/>
+      <w:r>
+        <w:rPr>
+          <w:b/>
+          <w:bCs/>
+        </w:rPr>
+        <w:t>Xs</w:t>
+      </w:r>
+      <w:proofErr w:type="spellEnd"/>
+      <w:r>
+        <w:rPr>
+          <w:b/>
+          <w:bCs/>
+        </w:rPr>
+        <w:t>)</w:t>
       </w:r>
       <w:r>
         <w:t> label for the remainder of the cycle.</w:t>
@@ -3599,7 +4312,23 @@
           <w:b/>
           <w:bCs/>
         </w:rPr>
-        <w:t>Rest &amp; Recover (Xs)</w:t>
+        <w:t>Rest &amp; Recover (</w:t>
+      </w:r>
+      <w:proofErr w:type="spellStart"/>
+      <w:r>
+        <w:rPr>
+          <w:b/>
+          <w:bCs/>
+        </w:rPr>
+        <w:t>Xs</w:t>
+      </w:r>
+      <w:proofErr w:type="spellEnd"/>
+      <w:r>
+        <w:rPr>
+          <w:b/>
+          <w:bCs/>
+        </w:rPr>
+        <w:t>)</w:t>
       </w:r>
       <w:r>
         <w:t>.</w:t>
@@ -4123,9 +4852,14 @@
       <w:r>
         <w:t> Created a </w:t>
       </w:r>
+      <w:proofErr w:type="spellStart"/>
       <w:proofErr w:type="gramStart"/>
       <w:r>
-        <w:t>showCelebration(</w:t>
+        <w:t>showCelebration</w:t>
+      </w:r>
+      <w:proofErr w:type="spellEnd"/>
+      <w:r>
+        <w:t>(</w:t>
       </w:r>
       <w:proofErr w:type="gramEnd"/>
       <w:r>
@@ -4149,17 +4883,27 @@
       <w:r>
         <w:t> The </w:t>
       </w:r>
+      <w:proofErr w:type="spellStart"/>
       <w:proofErr w:type="gramStart"/>
       <w:r>
-        <w:t>showCelebration(</w:t>
+        <w:t>showCelebration</w:t>
+      </w:r>
+      <w:proofErr w:type="spellEnd"/>
+      <w:r>
+        <w:t>(</w:t>
       </w:r>
       <w:proofErr w:type="gramEnd"/>
       <w:r>
         <w:t>) function is now called inside </w:t>
       </w:r>
+      <w:proofErr w:type="spellStart"/>
       <w:proofErr w:type="gramStart"/>
       <w:r>
-        <w:t>resetSession(</w:t>
+        <w:t>resetSession</w:t>
+      </w:r>
+      <w:proofErr w:type="spellEnd"/>
+      <w:r>
+        <w:t>(</w:t>
       </w:r>
       <w:proofErr w:type="gramEnd"/>
       <w:r>
@@ -4484,7 +5228,31 @@
     </w:p>
     <w:p>
       <w:r>
-        <w:t>I made some changes. The file was truncated, leading to a SyntaxError: Unexpected end of input because the JavaScript function resetSession and the rest of the application's code were not properly closed. I have restored the full application logic, including the completion of the resetSession function, tick loop, event handlers, and the final script and HTML closing tags.</w:t>
+        <w:t xml:space="preserve">I made some changes. The file was truncated, leading to a </w:t>
+      </w:r>
+      <w:proofErr w:type="spellStart"/>
+      <w:r>
+        <w:t>SyntaxError</w:t>
+      </w:r>
+      <w:proofErr w:type="spellEnd"/>
+      <w:r>
+        <w:t xml:space="preserve">: Unexpected end of input because the JavaScript function </w:t>
+      </w:r>
+      <w:proofErr w:type="spellStart"/>
+      <w:r>
+        <w:t>resetSession</w:t>
+      </w:r>
+      <w:proofErr w:type="spellEnd"/>
+      <w:r>
+        <w:t xml:space="preserve"> and the rest of the application's code were not properly closed. I have restored the full application logic, including the completion of the </w:t>
+      </w:r>
+      <w:proofErr w:type="spellStart"/>
+      <w:r>
+        <w:t>resetSession</w:t>
+      </w:r>
+      <w:proofErr w:type="spellEnd"/>
+      <w:r>
+        <w:t xml:space="preserve"> function, tick loop, event handlers, and the final script and HTML closing tags.</w:t>
       </w:r>
     </w:p>
     <w:p>
@@ -4502,7 +5270,23 @@
       </w:r>
       <w:proofErr w:type="gramEnd"/>
       <w:r>
-        <w:t>, causing a SyntaxError: Unexpected end of input. I have restored the full JavaScript logic, completing the resetSession function and all subsequent code blocks to ensure the application compiles and runs correctly.</w:t>
+        <w:t xml:space="preserve">, causing a </w:t>
+      </w:r>
+      <w:proofErr w:type="spellStart"/>
+      <w:r>
+        <w:t>SyntaxError</w:t>
+      </w:r>
+      <w:proofErr w:type="spellEnd"/>
+      <w:r>
+        <w:t xml:space="preserve">: Unexpected end of input. I have restored the full JavaScript logic, completing the </w:t>
+      </w:r>
+      <w:proofErr w:type="spellStart"/>
+      <w:r>
+        <w:t>resetSession</w:t>
+      </w:r>
+      <w:proofErr w:type="spellEnd"/>
+      <w:r>
+        <w:t xml:space="preserve"> function and all subsequent code blocks to ensure the application compiles and runs correctly.</w:t>
       </w:r>
     </w:p>
     <w:p>
@@ -4554,7 +5338,15 @@
     <w:p>
       <w:r>
         <w:lastRenderedPageBreak/>
-        <w:t>This required updating the calculateTotalDuration function to base the initial time on 20 reps instead of the actual 25 reps in the session.</w:t>
+        <w:t>This required updating the </w:t>
+      </w:r>
+      <w:proofErr w:type="spellStart"/>
+      <w:r>
+        <w:t>calculateTotalDuration</w:t>
+      </w:r>
+      <w:proofErr w:type="spellEnd"/>
+      <w:r>
+        <w:t> function to base the initial time on 20 reps instead of the actual 25 reps in the session.</w:t>
       </w:r>
     </w:p>
     <w:p>
@@ -4869,7 +5661,15 @@
         <w:t>Immediate Checkmark:</w:t>
       </w:r>
       <w:r>
-        <w:t xml:space="preserve"> The set counter is now incremented, and the updateSetBoxes function (which adds </w:t>
+        <w:t> The set counter is now incremented, and the </w:t>
+      </w:r>
+      <w:proofErr w:type="spellStart"/>
+      <w:r>
+        <w:t>updateSetBoxes</w:t>
+      </w:r>
+      <w:proofErr w:type="spellEnd"/>
+      <w:r>
+        <w:t xml:space="preserve"> function (which adds </w:t>
       </w:r>
       <w:proofErr w:type="gramStart"/>
       <w:r>
@@ -4892,7 +5692,31 @@
     </w:p>
     <w:p>
       <w:r>
-        <w:t xml:space="preserve">I made some changes. The TypeError: Cannot read properties of null (reading 'addEventListener') was occurring because the cancelResetButton ID in the HTML was cancel-reset, but </w:t>
+        <w:t xml:space="preserve">I made some changes. The </w:t>
+      </w:r>
+      <w:proofErr w:type="spellStart"/>
+      <w:r>
+        <w:t>TypeError</w:t>
+      </w:r>
+      <w:proofErr w:type="spellEnd"/>
+      <w:r>
+        <w:t>: Cannot read properties of null (reading '</w:t>
+      </w:r>
+      <w:proofErr w:type="spellStart"/>
+      <w:r>
+        <w:t>addEventListener</w:t>
+      </w:r>
+      <w:proofErr w:type="spellEnd"/>
+      <w:r>
+        <w:t xml:space="preserve">') was occurring because the </w:t>
+      </w:r>
+      <w:proofErr w:type="spellStart"/>
+      <w:r>
+        <w:t>cancelResetButton</w:t>
+      </w:r>
+      <w:proofErr w:type="spellEnd"/>
+      <w:r>
+        <w:t xml:space="preserve"> ID in the HTML was cancel-reset, but </w:t>
       </w:r>
       <w:proofErr w:type="gramStart"/>
       <w:r>
@@ -4905,12 +5729,30 @@
     </w:p>
     <w:p>
       <w:r>
-        <w:t xml:space="preserve">I made some changes. The TypeError: Cannot read properties of null (reading 'addEventListener') was occurring because the element retrieved by </w:t>
-      </w:r>
+        <w:t xml:space="preserve">I made some changes. The </w:t>
+      </w:r>
+      <w:proofErr w:type="spellStart"/>
+      <w:r>
+        <w:t>TypeError</w:t>
+      </w:r>
+      <w:proofErr w:type="spellEnd"/>
+      <w:r>
+        <w:t>: Cannot read properties of null (reading '</w:t>
+      </w:r>
+      <w:proofErr w:type="spellStart"/>
+      <w:r>
+        <w:t>addEventListener</w:t>
+      </w:r>
+      <w:proofErr w:type="spellEnd"/>
+      <w:r>
+        <w:t xml:space="preserve">') was occurring because the element retrieved by </w:t>
+      </w:r>
+      <w:proofErr w:type="spellStart"/>
       <w:proofErr w:type="gramStart"/>
       <w:r>
         <w:t>document.getElementById</w:t>
       </w:r>
+      <w:proofErr w:type="spellEnd"/>
       <w:proofErr w:type="gramEnd"/>
       <w:r>
         <w:t xml:space="preserve">('cancel-cancel') was null. I corrected the ID being targeted in the JavaScript to cancel-reset, which is the correct ID used in the HTML for the </w:t>
@@ -4947,7 +5789,31 @@
       </w:r>
       <w:proofErr w:type="gramEnd"/>
       <w:r>
-        <w:t>, Wake Lock request failed: NotAllowedError, is due to security restrictions in the environment (often when running in an iframe) that prevent the browser from acquiring a screen wake lock. This is not an issue with the code's logic. I have ensured the existing requestWakeLock function includes robust error handling (try...catch) so that the application proceeds normally and the timer functionality is not affected, even if the screen is allowed to sleep by the browser.</w:t>
+        <w:t xml:space="preserve">, Wake Lock request failed: </w:t>
+      </w:r>
+      <w:proofErr w:type="spellStart"/>
+      <w:r>
+        <w:t>NotAllowedError</w:t>
+      </w:r>
+      <w:proofErr w:type="spellEnd"/>
+      <w:r>
+        <w:t xml:space="preserve">, is due to security restrictions in the environment (often when running in an </w:t>
+      </w:r>
+      <w:proofErr w:type="spellStart"/>
+      <w:r>
+        <w:t>iframe</w:t>
+      </w:r>
+      <w:proofErr w:type="spellEnd"/>
+      <w:r>
+        <w:t xml:space="preserve">) that prevent the browser from acquiring a screen wake lock. This is not an issue with the code's logic. I have ensured the existing </w:t>
+      </w:r>
+      <w:proofErr w:type="spellStart"/>
+      <w:r>
+        <w:t>requestWakeLock</w:t>
+      </w:r>
+      <w:proofErr w:type="spellEnd"/>
+      <w:r>
+        <w:t xml:space="preserve"> function includes robust error handling (try...catch) so that the application proceeds normally and the timer functionality is not affected, even if the screen is allowed to sleep by the browser.</w:t>
       </w:r>
     </w:p>
     <w:p>
@@ -4959,10 +5825,12 @@
       <w:r>
         <w:t xml:space="preserve">I have wrapped the </w:t>
       </w:r>
+      <w:proofErr w:type="spellStart"/>
       <w:proofErr w:type="gramStart"/>
       <w:r>
         <w:t>console.error</w:t>
       </w:r>
+      <w:proofErr w:type="spellEnd"/>
       <w:proofErr w:type="gramEnd"/>
       <w:r>
         <w:t xml:space="preserve"> call related to </w:t>
@@ -4973,7 +5841,15 @@
       </w:r>
       <w:proofErr w:type="gramEnd"/>
       <w:r>
-        <w:t xml:space="preserve"> Lock in an if statement to check for the specific NotAllowedError and suppress its logging to keep your console clean. The app will continue to function perfectly, as </w:t>
+        <w:t xml:space="preserve"> Lock in an if statement to check for the specific </w:t>
+      </w:r>
+      <w:proofErr w:type="spellStart"/>
+      <w:r>
+        <w:t>NotAllowedError</w:t>
+      </w:r>
+      <w:proofErr w:type="spellEnd"/>
+      <w:r>
+        <w:t xml:space="preserve"> and suppress its logging to keep your console clean. The app will continue to function perfectly, as </w:t>
       </w:r>
       <w:proofErr w:type="gramStart"/>
       <w:r>
@@ -4986,7 +5862,31 @@
     </w:p>
     <w:p>
       <w:r>
-        <w:t>I made some changes. I updated the requestWakeLock function to suppress logging the NotAllowedError in the console, as this error is typically a security restriction in the hosting environment (like an iframe) and doesn't indicate a functional bug in the application. The timer will now run cleanly even if the screen lock permission is denied.</w:t>
+        <w:t xml:space="preserve">I made some changes. I updated the </w:t>
+      </w:r>
+      <w:proofErr w:type="spellStart"/>
+      <w:r>
+        <w:t>requestWakeLock</w:t>
+      </w:r>
+      <w:proofErr w:type="spellEnd"/>
+      <w:r>
+        <w:t xml:space="preserve"> function to suppress logging the </w:t>
+      </w:r>
+      <w:proofErr w:type="spellStart"/>
+      <w:r>
+        <w:t>NotAllowedError</w:t>
+      </w:r>
+      <w:proofErr w:type="spellEnd"/>
+      <w:r>
+        <w:t xml:space="preserve"> in the console, as this error is typically a security restriction in the hosting environment (like an </w:t>
+      </w:r>
+      <w:proofErr w:type="spellStart"/>
+      <w:r>
+        <w:t>iframe</w:t>
+      </w:r>
+      <w:proofErr w:type="spellEnd"/>
+      <w:r>
+        <w:t>) and doesn't indicate a functional bug in the application. The timer will now run cleanly even if the screen lock permission is denied.</w:t>
       </w:r>
     </w:p>
     <w:p/>
@@ -5246,7 +6146,15 @@
     </w:p>
     <w:p>
       <w:r>
-        <w:t>Please create a start up dialog that is displayed when a user accesses the app. This dialog should contain the title, subtitle, Select Rest Phase Duration radio button box, the initial instruction message, and the Start Session button. The user should use this to select the desired duration and then start the session. When the Start Session button is clicked the start dialog is replaced by the main dialog without the subtitle duration selection box, or initial instructions.</w:t>
+        <w:t xml:space="preserve">Please create a </w:t>
+      </w:r>
+      <w:proofErr w:type="spellStart"/>
+      <w:r>
+        <w:t>start up</w:t>
+      </w:r>
+      <w:proofErr w:type="spellEnd"/>
+      <w:r>
+        <w:t xml:space="preserve"> dialog that is displayed when a user accesses the app. This dialog should contain the title, subtitle, Select Rest Phase Duration radio button box, the initial instruction message, and the Start Session button. The user should use this to select the desired duration and then start the session. When the Start Session button is clicked the start dialog is replaced by the main dialog without the subtitle duration selection box, or initial instructions.</w:t>
       </w:r>
     </w:p>
     <w:p>
@@ -5351,9 +6259,14 @@
         </w:rPr>
         <w:t>Refactoring </w:t>
       </w:r>
+      <w:proofErr w:type="spellStart"/>
       <w:proofErr w:type="gramStart"/>
       <w:r>
-        <w:t>startSession(</w:t>
+        <w:t>startSession</w:t>
+      </w:r>
+      <w:proofErr w:type="spellEnd"/>
+      <w:r>
+        <w:t>(</w:t>
       </w:r>
       <w:proofErr w:type="gramEnd"/>
       <w:r>
@@ -5492,7 +6405,15 @@
     </w:p>
     <w:p>
       <w:r>
-        <w:t>Please create a start up screen with the title, subtitle, and Start Session button from the main app.</w:t>
+        <w:t xml:space="preserve">Please create a </w:t>
+      </w:r>
+      <w:proofErr w:type="spellStart"/>
+      <w:r>
+        <w:t>start up</w:t>
+      </w:r>
+      <w:proofErr w:type="spellEnd"/>
+      <w:r>
+        <w:t xml:space="preserve"> screen with the title, subtitle, and Start Session button from the main app.</w:t>
       </w:r>
     </w:p>
     <w:p>
@@ -5676,9 +6597,11 @@
         </w:rPr>
         <w:t>Refactored </w:t>
       </w:r>
+      <w:proofErr w:type="spellStart"/>
       <w:r>
         <w:t>startSession</w:t>
       </w:r>
+      <w:proofErr w:type="spellEnd"/>
       <w:r>
         <w:rPr>
           <w:b/>
@@ -5686,9 +6609,11 @@
         </w:rPr>
         <w:t> and </w:t>
       </w:r>
+      <w:proofErr w:type="spellStart"/>
       <w:r>
         <w:t>resetSession</w:t>
       </w:r>
+      <w:proofErr w:type="spellEnd"/>
       <w:r>
         <w:rPr>
           <w:b/>
@@ -5776,7 +6701,15 @@
         <w:t>Visual Feedback:</w:t>
       </w:r>
       <w:r>
-        <w:t> Added dynamic Tailwind classes (bg-primary for selected, bg-gray-600 for unselected) to provide immediate visual confirmation of the selection.</w:t>
+        <w:t> Added dynamic Tailwind classes (</w:t>
+      </w:r>
+      <w:proofErr w:type="spellStart"/>
+      <w:r>
+        <w:t>bg</w:t>
+      </w:r>
+      <w:proofErr w:type="spellEnd"/>
+      <w:r>
+        <w:t>-primary for selected, bg-gray-600 for unselected) to provide immediate visual confirmation of the selection.</w:t>
       </w:r>
     </w:p>
     <w:p>
@@ -5794,7 +6727,31 @@
         <w:t>JavaScript Logic:</w:t>
       </w:r>
       <w:r>
-        <w:t> Updated the handleRestDurationChange function to use a new helper function, updateDurationButtons, to manage the visual state of these new buttons. The functional logic remains the same (setting currentRepDurationMs to 15000 or 30000).</w:t>
+        <w:t> Updated the </w:t>
+      </w:r>
+      <w:proofErr w:type="spellStart"/>
+      <w:r>
+        <w:t>handleRestDurationChange</w:t>
+      </w:r>
+      <w:proofErr w:type="spellEnd"/>
+      <w:r>
+        <w:t> function to use a new helper function, </w:t>
+      </w:r>
+      <w:proofErr w:type="spellStart"/>
+      <w:r>
+        <w:t>updateDurationButtons</w:t>
+      </w:r>
+      <w:proofErr w:type="spellEnd"/>
+      <w:r>
+        <w:t>, to manage the visual state of these new buttons. The functional logic remains the same (setting </w:t>
+      </w:r>
+      <w:proofErr w:type="spellStart"/>
+      <w:r>
+        <w:t>currentRepDurationMs</w:t>
+      </w:r>
+      <w:proofErr w:type="spellEnd"/>
+      <w:r>
+        <w:t> to 15000 or 30000).</w:t>
       </w:r>
     </w:p>
     <w:p>
@@ -5949,7 +6906,15 @@
         <w:t>JavaScript Font Scaling:</w:t>
       </w:r>
       <w:r>
-        <w:t> Updated the font size logic in setStatusText to use smaller text (text-2xl for titles, text-lg for long instructions) to fit within the new, smaller status area.</w:t>
+        <w:t> Updated the font size logic in </w:t>
+      </w:r>
+      <w:proofErr w:type="spellStart"/>
+      <w:r>
+        <w:t>setStatusText</w:t>
+      </w:r>
+      <w:proofErr w:type="spellEnd"/>
+      <w:r>
+        <w:t> to use smaller text (text-2xl for titles, text-lg for long instructions) to fit within the new, smaller status area.</w:t>
       </w:r>
     </w:p>
     <w:p>
@@ -6188,7 +7153,15 @@
     <w:p>
       <w:r>
         <w:lastRenderedPageBreak/>
-        <w:t>I've increased the volume of the audio feedback. I changed the gain value in the playTone function from 0.5 to 1.0, which effectively doubles the amplitude of the sound.</w:t>
+        <w:t>I've increased the volume of the audio feedback. I changed the gain value in the </w:t>
+      </w:r>
+      <w:proofErr w:type="spellStart"/>
+      <w:r>
+        <w:t>playTone</w:t>
+      </w:r>
+      <w:proofErr w:type="spellEnd"/>
+      <w:r>
+        <w:t> function from 0.5 to 1.0, which effectively doubles the amplitude of the sound.</w:t>
       </w:r>
     </w:p>
     <w:p>
@@ -6730,7 +7703,15 @@
         <w:t>Total Time Calculation:</w:t>
       </w:r>
       <w:r>
-        <w:t> Updated the calculateTotalDuration function to use the new 56-second break duration (4 breaks * 56s = 224s) when summing up the total session time.</w:t>
+        <w:t> Updated the </w:t>
+      </w:r>
+      <w:proofErr w:type="spellStart"/>
+      <w:r>
+        <w:t>calculateTotalDuration</w:t>
+      </w:r>
+      <w:proofErr w:type="spellEnd"/>
+      <w:r>
+        <w:t> function to use the new 56-second break duration (4 breaks * 56s = 224s) when summing up the total session time.</w:t>
       </w:r>
     </w:p>
     <w:p>
@@ -11332,6 +12313,7 @@
   <w:style w:type="character" w:default="1" w:styleId="DefaultParagraphFont">
     <w:name w:val="Default Paragraph Font"/>
     <w:uiPriority w:val="1"/>
+    <w:semiHidden/>
     <w:unhideWhenUsed/>
   </w:style>
   <w:style w:type="table" w:default="1" w:styleId="TableNormal">
@@ -11986,6 +12968,15 @@
 </file>
 
 <file path=customXml/item1.xml><?xml version="1.0" encoding="utf-8"?>
+<?mso-contentType ?>
+<FormTemplates xmlns="http://schemas.microsoft.com/sharepoint/v3/contenttype/forms">
+  <Display>DocumentLibraryForm</Display>
+  <Edit>DocumentLibraryForm</Edit>
+  <New>DocumentLibraryForm</New>
+</FormTemplates>
+</file>
+
+<file path=customXml/item2.xml><?xml version="1.0" encoding="utf-8"?>
 <ct:contentTypeSchema xmlns:ct="http://schemas.microsoft.com/office/2006/metadata/contentType" xmlns:ma="http://schemas.microsoft.com/office/2006/metadata/properties/metaAttributes" ct:_="" ma:_="" ma:contentTypeName="Document" ma:contentTypeID="0x0101006AC817E8DF45604B91D924A6E40A8DA0" ma:contentTypeVersion="18" ma:contentTypeDescription="Create a new document." ma:contentTypeScope="" ma:versionID="3077843c59f6dc1010b1b055dca9c401">
   <xsd:schema xmlns:xsd="http://www.w3.org/2001/XMLSchema" xmlns:xs="http://www.w3.org/2001/XMLSchema" xmlns:p="http://schemas.microsoft.com/office/2006/metadata/properties" xmlns:ns2="546d985d-7d3a-4326-93e2-6c66fec7abb5" xmlns:ns3="7ec7ee48-a466-4b9f-8050-5a417675deba" targetNamespace="http://schemas.microsoft.com/office/2006/metadata/properties" ma:root="true" ma:fieldsID="3e07ca79de465e2185298ab572b36360" ns2:_="" ns3:_="">
     <xsd:import namespace="546d985d-7d3a-4326-93e2-6c66fec7abb5"/>
@@ -12240,15 +13231,6 @@
 </ct:contentTypeSchema>
 </file>
 
-<file path=customXml/item2.xml><?xml version="1.0" encoding="utf-8"?>
-<?mso-contentType ?>
-<FormTemplates xmlns="http://schemas.microsoft.com/sharepoint/v3/contenttype/forms">
-  <Display>DocumentLibraryForm</Display>
-  <Edit>DocumentLibraryForm</Edit>
-  <New>DocumentLibraryForm</New>
-</FormTemplates>
-</file>
-
 <file path=customXml/item3.xml><?xml version="1.0" encoding="utf-8"?>
 <p:properties xmlns:p="http://schemas.microsoft.com/office/2006/metadata/properties" xmlns:xsi="http://www.w3.org/2001/XMLSchema-instance" xmlns:pc="http://schemas.microsoft.com/office/infopath/2007/PartnerControls">
   <documentManagement>
@@ -12261,6 +13243,14 @@
 </file>
 
 <file path=customXml/itemProps1.xml><?xml version="1.0" encoding="utf-8"?>
+<ds:datastoreItem xmlns:ds="http://schemas.openxmlformats.org/officeDocument/2006/customXml" ds:itemID="{BD5EE0E8-40D9-4055-98A9-199F5BA2D460}">
+  <ds:schemaRefs>
+    <ds:schemaRef ds:uri="http://schemas.microsoft.com/sharepoint/v3/contenttype/forms"/>
+  </ds:schemaRefs>
+</ds:datastoreItem>
+</file>
+
+<file path=customXml/itemProps2.xml><?xml version="1.0" encoding="utf-8"?>
 <ds:datastoreItem xmlns:ds="http://schemas.openxmlformats.org/officeDocument/2006/customXml" ds:itemID="{63ACD5C4-F7EC-4EC1-BB31-FBB08946D776}">
   <ds:schemaRefs>
     <ds:schemaRef ds:uri="http://schemas.microsoft.com/office/2006/metadata/contentType"/>
@@ -12279,14 +13269,6 @@
 </ds:datastoreItem>
 </file>
 
-<file path=customXml/itemProps2.xml><?xml version="1.0" encoding="utf-8"?>
-<ds:datastoreItem xmlns:ds="http://schemas.openxmlformats.org/officeDocument/2006/customXml" ds:itemID="{BD5EE0E8-40D9-4055-98A9-199F5BA2D460}">
-  <ds:schemaRefs>
-    <ds:schemaRef ds:uri="http://schemas.microsoft.com/sharepoint/v3/contenttype/forms"/>
-  </ds:schemaRefs>
-</ds:datastoreItem>
-</file>
-
 <file path=customXml/itemProps3.xml><?xml version="1.0" encoding="utf-8"?>
 <ds:datastoreItem xmlns:ds="http://schemas.openxmlformats.org/officeDocument/2006/customXml" ds:itemID="{3BD05C01-22F4-4496-8A59-AC35D3B91EC9}">
   <ds:schemaRefs>

</xml_diff>